<commit_message>
Updated draft & supplement
</commit_message>
<xml_diff>
--- a/Paper Drafts/Draft 5-3-2023/Supplementary materials 5-3-2023.docx
+++ b/Paper Drafts/Draft 5-3-2023/Supplementary materials 5-3-2023.docx
@@ -2,6 +2,2752 @@
 <file path=word/document.xml><?xml version="1.0" encoding="utf-8"?>
 <w:document xmlns:wpc="http://schemas.microsoft.com/office/word/2010/wordprocessingCanvas" xmlns:cx="http://schemas.microsoft.com/office/drawing/2014/chartex" xmlns:cx1="http://schemas.microsoft.com/office/drawing/2015/9/8/chartex" xmlns:cx2="http://schemas.microsoft.com/office/drawing/2015/10/21/chartex" xmlns:cx3="http://schemas.microsoft.com/office/drawing/2016/5/9/chartex" xmlns:cx4="http://schemas.microsoft.com/office/drawing/2016/5/10/chartex" xmlns:cx5="http://schemas.microsoft.com/office/drawing/2016/5/11/chartex" xmlns:cx6="http://schemas.microsoft.com/office/drawing/2016/5/12/chartex" xmlns:cx7="http://schemas.microsoft.com/office/drawing/2016/5/13/chartex" xmlns:cx8="http://schemas.microsoft.com/office/drawing/2016/5/14/chartex" xmlns:mc="http://schemas.openxmlformats.org/markup-compatibility/2006" xmlns:aink="http://schemas.microsoft.com/office/drawing/2016/ink" xmlns:am3d="http://schemas.microsoft.com/office/drawing/2017/model3d" xmlns:o="urn:schemas-microsoft-com:office:office" xmlns:oel="http://schemas.microsoft.com/office/2019/extlst" xmlns:r="http://schemas.openxmlformats.org/officeDocument/2006/relationships" xmlns:m="http://schemas.openxmlformats.org/officeDocument/2006/math" xmlns:v="urn:schemas-microsoft-com:vml" xmlns:wp14="http://schemas.microsoft.com/office/word/2010/wordprocessingDrawing" xmlns:wp="http://schemas.openxmlformats.org/drawingml/2006/wordprocessingDrawing" xmlns:w10="urn:schemas-microsoft-com:office:word" xmlns:w="http://schemas.openxmlformats.org/wordprocessingml/2006/main" xmlns:w14="http://schemas.microsoft.com/office/word/2010/wordml" xmlns:w15="http://schemas.microsoft.com/office/word/2012/wordml" xmlns:w16cex="http://schemas.microsoft.com/office/word/2018/wordml/cex" xmlns:w16cid="http://schemas.microsoft.com/office/word/2016/wordml/cid" xmlns:w16="http://schemas.microsoft.com/office/word/2018/wordml" xmlns:w16du="http://schemas.microsoft.com/office/word/2023/wordml/word16du" xmlns:w16sdtdh="http://schemas.microsoft.com/office/word/2020/wordml/sdtdatahash" xmlns:w16se="http://schemas.microsoft.com/office/word/2015/wordml/symex" xmlns:wpg="http://schemas.microsoft.com/office/word/2010/wordprocessingGroup" xmlns:wpi="http://schemas.microsoft.com/office/word/2010/wordprocessingInk" xmlns:wne="http://schemas.microsoft.com/office/word/2006/wordml" xmlns:wps="http://schemas.microsoft.com/office/word/2010/wordprocessingShape" mc:Ignorable="w14 w15 w16se w16cid w16 w16cex w16sdtdh wp14">
   <w:body>
+    <w:p>
+      <w:pPr>
+        <w:rPr>
+          <w:rFonts w:asciiTheme="minorHAnsi" w:hAnsiTheme="minorHAnsi" w:cstheme="minorHAnsi"/>
+        </w:rPr>
+      </w:pPr>
+      <w:r>
+        <w:rPr>
+          <w:rFonts w:asciiTheme="minorHAnsi" w:hAnsiTheme="minorHAnsi" w:cstheme="minorHAnsi"/>
+          <w:u w:val="single"/>
+        </w:rPr>
+        <w:t>Detailed measures descriptions</w:t>
+      </w:r>
+    </w:p>
+    <w:p>
+      <w:pPr>
+        <w:rPr>
+          <w:rFonts w:asciiTheme="minorHAnsi" w:hAnsiTheme="minorHAnsi" w:cstheme="minorHAnsi"/>
+        </w:rPr>
+      </w:pPr>
+    </w:p>
+    <w:p>
+      <w:pPr>
+        <w:spacing w:after="240" w:line="360" w:lineRule="auto"/>
+        <w:rPr>
+          <w:rFonts w:ascii="Calibri" w:hAnsi="Calibri" w:cs="Calibri"/>
+          <w:i/>
+          <w:iCs/>
+        </w:rPr>
+      </w:pPr>
+      <w:r>
+        <w:rPr>
+          <w:rFonts w:ascii="Calibri" w:hAnsi="Calibri" w:cs="Calibri"/>
+          <w:i/>
+          <w:iCs/>
+        </w:rPr>
+        <w:t>Candidate mediators:</w:t>
+      </w:r>
+    </w:p>
+    <w:p>
+      <w:pPr>
+        <w:spacing w:after="240" w:line="360" w:lineRule="auto"/>
+        <w:rPr>
+          <w:rFonts w:ascii="Calibri" w:hAnsi="Calibri" w:cs="Calibri"/>
+        </w:rPr>
+      </w:pPr>
+      <w:r>
+        <w:rPr>
+          <w:rFonts w:ascii="Calibri" w:hAnsi="Calibri" w:cs="Calibri"/>
+          <w:i/>
+          <w:iCs/>
+        </w:rPr>
+        <w:t>Attention bias to threat</w:t>
+      </w:r>
+      <w:r>
+        <w:rPr>
+          <w:rFonts w:ascii="Calibri" w:hAnsi="Calibri" w:cs="Calibri"/>
+        </w:rPr>
+        <w:t xml:space="preserve"> was captured by the difference in reaction times to neutral v</w:t>
+      </w:r>
+      <w:r>
+        <w:rPr>
+          <w:rFonts w:ascii="Calibri" w:hAnsi="Calibri" w:cs="Calibri"/>
+        </w:rPr>
+        <w:t>ersu</w:t>
+      </w:r>
+      <w:r>
+        <w:rPr>
+          <w:rFonts w:ascii="Calibri" w:hAnsi="Calibri" w:cs="Calibri"/>
+        </w:rPr>
+        <w:t>s angry faces displayed by the</w:t>
+      </w:r>
+      <w:r>
+        <w:rPr>
+          <w:rFonts w:ascii="Calibri" w:hAnsi="Calibri" w:cs="Calibri"/>
+        </w:rPr>
+        <w:t xml:space="preserve"> visual</w:t>
+      </w:r>
+      <w:r>
+        <w:rPr>
+          <w:rFonts w:ascii="Calibri" w:hAnsi="Calibri" w:cs="Calibri"/>
+        </w:rPr>
+        <w:t xml:space="preserve"> </w:t>
+      </w:r>
+      <w:r>
+        <w:rPr>
+          <w:rFonts w:ascii="Calibri" w:hAnsi="Calibri" w:cs="Calibri"/>
+        </w:rPr>
+        <w:t>d</w:t>
+      </w:r>
+      <w:r>
+        <w:rPr>
+          <w:rFonts w:ascii="Calibri" w:hAnsi="Calibri" w:cs="Calibri"/>
+        </w:rPr>
+        <w:t>ot</w:t>
+      </w:r>
+      <w:r>
+        <w:rPr>
+          <w:rFonts w:ascii="Calibri" w:hAnsi="Calibri" w:cs="Calibri"/>
+        </w:rPr>
+        <w:t>-p</w:t>
+      </w:r>
+      <w:r>
+        <w:rPr>
+          <w:rFonts w:ascii="Calibri" w:hAnsi="Calibri" w:cs="Calibri"/>
+        </w:rPr>
+        <w:t>robe task</w:t>
+      </w:r>
+      <w:r>
+        <w:rPr>
+          <w:rFonts w:ascii="Calibri" w:hAnsi="Calibri" w:cs="Calibri"/>
+        </w:rPr>
+        <w:t xml:space="preserve"> </w:t>
+      </w:r>
+      <w:r>
+        <w:rPr>
+          <w:rFonts w:ascii="Calibri" w:hAnsi="Calibri" w:cs="Calibri"/>
+        </w:rPr>
+        <w:fldChar w:fldCharType="begin">
+          <w:fldData xml:space="preserve">PEVuZE5vdGU+PENpdGU+PEF1dGhvcj5BbWluPC9BdXRob3I+PFllYXI+MjAwNDwvWWVhcj48UmVj
+TnVtPjExNzwvUmVjTnVtPjxEaXNwbGF5VGV4dD4oQW1pbiBldCBhbC4sIDIwMDQ7IFN0ZWluYmVy
+ZyBldCBhbC4sIDIwMTMpPC9EaXNwbGF5VGV4dD48cmVjb3JkPjxyZWMtbnVtYmVyPjExNzwvcmVj
+LW51bWJlcj48Zm9yZWlnbi1rZXlzPjxrZXkgYXBwPSJFTiIgZGItaWQ9IjVwdjJmMmZ6aGZ4djJ3
+ZWFhMGZ2dnphMHZ0MGRyZWQ5cHd0OSIgdGltZXN0YW1wPSIxNjc0MTQ5NTg5IiBndWlkPSJjMTZl
+NjBhNy01ZDQ0LTRkNTgtYjQ0Zi0wZjY4ZDIyNDEzNzkiPjExNzwva2V5PjwvZm9yZWlnbi1rZXlz
+PjxyZWYtdHlwZSBuYW1lPSJKb3VybmFsIEFydGljbGUiPjE3PC9yZWYtdHlwZT48Y29udHJpYnV0
+b3JzPjxhdXRob3JzPjxhdXRob3I+QW1pbiwgWmVuYWI8L2F1dGhvcj48YXV0aG9yPlRvZGQgQ29u
+c3RhYmxlLCBSLjwvYXV0aG9yPjxhdXRob3I+Q2FubGksIFR1cmhhbjwvYXV0aG9yPjwvYXV0aG9y
+cz48L2NvbnRyaWJ1dG9ycz48dGl0bGVzPjx0aXRsZT5BdHRlbnRpb25hbCBiaWFzIGZvciB2YWxl
+bmNlZCBzdGltdWxpIGFzIGEgZnVuY3Rpb24gb2YgcGVyc29uYWxpdHkgaW4gdGhlIGRvdC1wcm9i
+ZSB0YXNrPC90aXRsZT48c2Vjb25kYXJ5LXRpdGxlPkpvdXJuYWwgb2YgcmVzZWFyY2ggaW4gcGVy
+c29uYWxpdHk8L3NlY29uZGFyeS10aXRsZT48L3RpdGxlcz48cGVyaW9kaWNhbD48ZnVsbC10aXRs
+ZT5Kb3VybmFsIG9mIHJlc2VhcmNoIGluIHBlcnNvbmFsaXR5PC9mdWxsLXRpdGxlPjwvcGVyaW9k
+aWNhbD48cGFnZXM+MTUtMjM8L3BhZ2VzPjx2b2x1bWU+Mzg8L3ZvbHVtZT48bnVtYmVyPjE8L251
+bWJlcj48ZGF0ZXM+PHllYXI+MjAwNDwveWVhcj48L2RhdGVzPjxwdWJsaXNoZXI+RWxzZXZpZXIg
+SW5jPC9wdWJsaXNoZXI+PGlzYm4+MDA5Mi02NTY2PC9pc2JuPjx1cmxzPjwvdXJscz48ZWxlY3Ry
+b25pYy1yZXNvdXJjZS1udW0+MTAuMTAxNi9qLmpycC4yMDAzLjA5LjAxMTwvZWxlY3Ryb25pYy1y
+ZXNvdXJjZS1udW0+PC9yZWNvcmQ+PC9DaXRlPjxDaXRlPjxBdXRob3I+U3RlaW5iZXJnPC9BdXRo
+b3I+PFllYXI+MjAxMzwvWWVhcj48UmVjTnVtPjQ0PC9SZWNOdW0+PHJlY29yZD48cmVjLW51bWJl
+cj40NDwvcmVjLW51bWJlcj48Zm9yZWlnbi1rZXlzPjxrZXkgYXBwPSJFTiIgZGItaWQ9IndyOTBz
+ZGVycXRmeHcxZXhwZWFwOXRlYXdyMjJmMHp0MGE1MiIgdGltZXN0YW1wPSIxNjgxMTU2MjgwIj40
+NDwva2V5PjwvZm9yZWlnbi1rZXlzPjxyZWYtdHlwZSBuYW1lPSJKb3VybmFsIEFydGljbGUiPjE3
+PC9yZWYtdHlwZT48Y29udHJpYnV0b3JzPjxhdXRob3JzPjxhdXRob3I+U3RlaW5iZXJnLCBBbGFu
+IE0uPC9hdXRob3I+PGF1dGhvcj5CcnltZXIsIE1lbGlzc2EgSi48L2F1dGhvcj48YXV0aG9yPktp
+bSwgU29ldW48L2F1dGhvcj48YXV0aG9yPkJyaWdncywgRXJuZXN0aW5lIEMuPC9hdXRob3I+PGF1
+dGhvcj5JcHBlbiwgQ2hhbmRyYSBHaG9zaDwvYXV0aG9yPjxhdXRob3I+T3N0cm93c2tpLCBTYXJh
+aCBBLjwvYXV0aG9yPjxhdXRob3I+R3VsbHksIEtldmluIEouPC9hdXRob3I+PGF1dGhvcj5QeW5v
+b3MsIFJvYmVydCBTLjwvYXV0aG9yPjwvYXV0aG9ycz48L2NvbnRyaWJ1dG9ycz48dGl0bGVzPjx0
+aXRsZT5Qc3ljaG9tZXRyaWMgUHJvcGVydGllcyBvZiB0aGUgVUNMQSBQVFNEIFJlYWN0aW9uIElu
+ZGV4OiBQYXJ0IEk8L3RpdGxlPjxzZWNvbmRhcnktdGl0bGU+Sm91cm5hbCBvZiB0cmF1bWF0aWMg
+c3RyZXNzPC9zZWNvbmRhcnktdGl0bGU+PC90aXRsZXM+PHBlcmlvZGljYWw+PGZ1bGwtdGl0bGU+
+Sm91cm5hbCBvZiB0cmF1bWF0aWMgc3RyZXNzPC9mdWxsLXRpdGxlPjwvcGVyaW9kaWNhbD48cGFn
+ZXM+MS05PC9wYWdlcz48dm9sdW1lPjI2PC92b2x1bWU+PG51bWJlcj4xPC9udW1iZXI+PGtleXdv
+cmRzPjxrZXl3b3JkPkFkb2xlc2NlbnQ8L2tleXdvcmQ+PGtleXdvcmQ+QWRvbGVzY2VudHM8L2tl
+eXdvcmQ+PGtleXdvcmQ+QWR1bHQgYW5kIGFkb2xlc2NlbnQgY2xpbmljYWwgc3R1ZGllczwva2V5
+d29yZD48a2V5d29yZD5BZ2U8L2tleXdvcmQ+PGtleXdvcmQ+QWdlIEZhY3RvcnM8L2tleXdvcmQ+
+PGtleXdvcmQ+QW1lcmljYW5zPC9rZXl3b3JkPjxrZXl3b3JkPkFuYWx5c2lzPC9rZXl3b3JkPjxr
+ZXl3b3JkPkFuZ2VyPC9rZXl3b3JkPjxrZXl3b3JkPkFueGlldHkgRGlzb3JkZXJzIC0gZGlhZ25v
+c2lzPC9rZXl3b3JkPjxrZXl3b3JkPkFueGlldHkgRGlzb3JkZXJzIC0gZXBpZGVtaW9sb2d5PC9r
+ZXl3b3JkPjxrZXl3b3JkPkFueGlldHkgRGlzb3JkZXJzIC0gcHN5Y2hvbG9neTwva2V5d29yZD48
+a2V5d29yZD5BbnhpZXR5IGRpc29yZGVycy4gTmV1cm9zZXM8L2tleXdvcmQ+PGtleXdvcmQ+QXJv
+dXNhbDwva2V5d29yZD48a2V5d29yZD5Bdm9pZGFuY2U8L2tleXdvcmQ+PGtleXdvcmQ+QmlvbG9n
+aWNhbCBhbmQgbWVkaWNhbCBzY2llbmNlczwva2V5d29yZD48a2V5d29yZD5DaGlsZDwva2V5d29y
+ZD48a2V5d29yZD5DaGlsZCBBYnVzZTwva2V5d29yZD48a2V5d29yZD5DaGlsZCBCZWhhdmlvciBE
+aXNvcmRlcnMgLSBkaWFnbm9zaXM8L2tleXdvcmQ+PGtleXdvcmQ+Q2hpbGQgQmVoYXZpb3IgRGlz
+b3JkZXJzIC0gZXBpZGVtaW9sb2d5PC9rZXl3b3JkPjxrZXl3b3JkPkNoaWxkIEJlaGF2aW9yIERp
+c29yZGVycyAtIHBzeWNob2xvZ3k8L2tleXdvcmQ+PGtleXdvcmQ+Q2hpbGQgcHN5Y2hvbG9neTwv
+a2V5d29yZD48a2V5d29yZD5Db21vcmJpZGl0eTwva2V5d29yZD48a2V5d29yZD5Db25kdWN0IERp
+c29yZGVyIC0gZGlhZ25vc2lzPC9rZXl3b3JkPjxrZXl3b3JkPkNvbmR1Y3QgRGlzb3JkZXIgLSBl
+cGlkZW1pb2xvZ3k8L2tleXdvcmQ+PGtleXdvcmQ+Q29uZHVjdCBEaXNvcmRlciAtIHBzeWNob2xv
+Z3k8L2tleXdvcmQ+PGtleXdvcmQ+Q3Jvc3MtU2VjdGlvbmFsIFN0dWRpZXM8L2tleXdvcmQ+PGtl
+eXdvcmQ+RGVwcmVzc2l2ZSBEaXNvcmRlciAtIGRpYWdub3Npczwva2V5d29yZD48a2V5d29yZD5E
+ZXByZXNzaXZlIERpc29yZGVyIC0gZXBpZGVtaW9sb2d5PC9rZXl3b3JkPjxrZXl3b3JkPkRlcHJl
+c3NpdmUgRGlzb3JkZXIgLSBwc3ljaG9sb2d5PC9rZXl3b3JkPjxrZXl3b3JkPkRpYWdub3N0aWMg
+YW5kIFN0YXRpc3RpY2FsIE1hbnVhbCBvZiBNZW50YWwgRGlzb3JkZXJzPC9rZXl3b3JkPjxrZXl3
+b3JkPkRpc3NvY2lhdGl2ZSBEaXNvcmRlcnMgLSBkaWFnbm9zaXM8L2tleXdvcmQ+PGtleXdvcmQ+
+RGlzc29jaWF0aXZlIERpc29yZGVycyAtIGVwaWRlbWlvbG9neTwva2V5d29yZD48a2V5d29yZD5E
+aXNzb2NpYXRpdmUgRGlzb3JkZXJzIC0gcHN5Y2hvbG9neTwva2V5d29yZD48a2V5d29yZD5GZW1h
+bGU8L2tleXdvcmQ+PGtleXdvcmQ+RmVtYWxlczwva2V5d29yZD48a2V5d29yZD5IdW1hbnM8L2tl
+eXdvcmQ+PGtleXdvcmQ+SW50cnVzaXZlIFRob3VnaHRzPC9rZXl3b3JkPjxrZXl3b3JkPkxpZmUg
+Q2hhbmdlIEV2ZW50czwva2V5d29yZD48a2V5d29yZD5MaWZlIFNjaWVuY2VzICZhbXA7IEJpb21l
+ZGljaW5lPC9rZXl3b3JkPjxrZXl3b3JkPk1hbGU8L2tleXdvcmQ+PGtleXdvcmQ+TWFsZXM8L2tl
+eXdvcmQ+PGtleXdvcmQ+TWVkaWNhbCBzY2llbmNlczwva2V5d29yZD48a2V5d29yZD5NdWx0aXBs
+ZSBUcmF1bWF0aWMgRXZlbnRzPC9rZXl3b3JkPjxrZXl3b3JkPlBlcnNvbmFsaXR5IEFzc2Vzc21l
+bnQgLSBzdGF0aXN0aWNzICZhbXA7IG51bWVyaWNhbCBkYXRhPC9rZXl3b3JkPjxrZXl3b3JkPlBv
+c3QgdHJhdW1hdGljIHN0cmVzcyBkaXNvcmRlcjwva2V5d29yZD48a2V5d29yZD5QcmVhZG9sZXNj
+ZW50czwva2V5d29yZD48a2V5d29yZD5Qc3ljaGlhdHJpYyBzZXJ2aWNlczwva2V5d29yZD48a2V5
+d29yZD5Qc3ljaGlhdHJ5PC9rZXl3b3JkPjxrZXl3b3JkPlBzeWNob2xvZ3k8L2tleXdvcmQ+PGtl
+eXdvcmQ+UHN5Y2hvbG9neSwgQ2xpbmljYWw8L2tleXdvcmQ+PGtleXdvcmQ+UHN5Y2hvbG9neS4g
+UHN5Y2hvYW5hbHlzaXMuIFBzeWNoaWF0cnk8L2tleXdvcmQ+PGtleXdvcmQ+UHN5Y2hvbWV0cmlj
+cyAtIHN0YXRpc3RpY3MgJmFtcDsgbnVtZXJpY2FsIGRhdGE8L2tleXdvcmQ+PGtleXdvcmQ+UHN5
+Y2hvcGF0aG9sb2d5PC9rZXl3b3JkPjxrZXl3b3JkPlBzeWNob3BhdGhvbG9neS4gUHN5Y2hpYXRy
+eTwva2V5d29yZD48a2V5d29yZD5QVFNEIChEU00tSVYpPC9rZXl3b3JkPjxrZXl3b3JkPlBUU0Qg
+QXNzZXNzbWVudCBJbnN0cnVtZW50czwva2V5d29yZD48a2V5d29yZD5TY2hvb2wgQWdlIENoaWxk
+cmVuPC9rZXl3b3JkPjxrZXl3b3JkPlNjaWVuY2UgJmFtcDsgVGVjaG5vbG9neTwva2V5d29yZD48
+a2V5d29yZD5TZXggRmFjdG9yczwva2V5d29yZD48a2V5d29yZD5Tb2NpYWwgQmVoYXZpb3IgRGlz
+b3JkZXJzIC0gZGlhZ25vc2lzPC9rZXl3b3JkPjxrZXl3b3JkPlNvY2lhbCBCZWhhdmlvciBEaXNv
+cmRlcnMgLSBlcGlkZW1pb2xvZ3k8L2tleXdvcmQ+PGtleXdvcmQ+U29jaWFsIEJlaGF2aW9yIERp
+c29yZGVycyAtIHBzeWNob2xvZ3k8L2tleXdvcmQ+PGtleXdvcmQ+U29jaWFsIFNjaWVuY2VzPC9r
+ZXl3b3JkPjxrZXl3b3JkPlN0YXRpc3RpY3MgYXMgVG9waWM8L2tleXdvcmQ+PGtleXdvcmQ+U3Ry
+ZXNzIERpc29yZGVycywgUG9zdC1UcmF1bWF0aWMgLSBkaWFnbm9zaXM8L2tleXdvcmQ+PGtleXdv
+cmQ+U3RyZXNzIERpc29yZGVycywgUG9zdC1UcmF1bWF0aWMgLSBlcGlkZW1pb2xvZ3k8L2tleXdv
+cmQ+PGtleXdvcmQ+U3RyZXNzIERpc29yZGVycywgUG9zdC1UcmF1bWF0aWMgLSBwc3ljaG9sb2d5
+PC9rZXl3b3JkPjxrZXl3b3JkPlN0cmVzc29yczwva2V5d29yZD48a2V5d29yZD5TdXJ2ZXlzIGFu
+ZCBRdWVzdGlvbm5haXJlczwva2V5d29yZD48a2V5d29yZD5TdXJ2aXZvcnM8L2tleXdvcmQ+PGtl
+eXdvcmQ+VW5pdGVkIFN0YXRlczwva2V5d29yZD48L2tleXdvcmRzPjxkYXRlcz48eWVhcj4yMDEz
+PC95ZWFyPjwvZGF0ZXM+PHB1Yi1sb2NhdGlvbj5IT0JPS0VOPC9wdWItbG9jYXRpb24+PHB1Ymxp
+c2hlcj5CbGFja3dlbGwgUHVibGlzaGluZyBMdGQ8L3B1Ymxpc2hlcj48aXNibj4wODk0LTk4Njcm
+I3hEOzE1NzMtNjU5ODwvaXNibj48dXJscz48L3VybHM+PGVsZWN0cm9uaWMtcmVzb3VyY2UtbnVt
+PjEwLjEwMDIvanRzLjIxNzgwPC9lbGVjdHJvbmljLXJlc291cmNlLW51bT48L3JlY29yZD48L0Np
+dGU+PC9FbmROb3RlPn==
+</w:fldData>
+        </w:fldChar>
+      </w:r>
+      <w:r>
+        <w:rPr>
+          <w:rFonts w:ascii="Calibri" w:hAnsi="Calibri" w:cs="Calibri"/>
+        </w:rPr>
+        <w:instrText xml:space="preserve"> ADDIN EN.CITE </w:instrText>
+      </w:r>
+      <w:r>
+        <w:rPr>
+          <w:rFonts w:ascii="Calibri" w:hAnsi="Calibri" w:cs="Calibri"/>
+        </w:rPr>
+        <w:fldChar w:fldCharType="begin">
+          <w:fldData xml:space="preserve">PEVuZE5vdGU+PENpdGU+PEF1dGhvcj5BbWluPC9BdXRob3I+PFllYXI+MjAwNDwvWWVhcj48UmVj
+TnVtPjExNzwvUmVjTnVtPjxEaXNwbGF5VGV4dD4oQW1pbiBldCBhbC4sIDIwMDQ7IFN0ZWluYmVy
+ZyBldCBhbC4sIDIwMTMpPC9EaXNwbGF5VGV4dD48cmVjb3JkPjxyZWMtbnVtYmVyPjExNzwvcmVj
+LW51bWJlcj48Zm9yZWlnbi1rZXlzPjxrZXkgYXBwPSJFTiIgZGItaWQ9IjVwdjJmMmZ6aGZ4djJ3
+ZWFhMGZ2dnphMHZ0MGRyZWQ5cHd0OSIgdGltZXN0YW1wPSIxNjc0MTQ5NTg5IiBndWlkPSJjMTZl
+NjBhNy01ZDQ0LTRkNTgtYjQ0Zi0wZjY4ZDIyNDEzNzkiPjExNzwva2V5PjwvZm9yZWlnbi1rZXlz
+PjxyZWYtdHlwZSBuYW1lPSJKb3VybmFsIEFydGljbGUiPjE3PC9yZWYtdHlwZT48Y29udHJpYnV0
+b3JzPjxhdXRob3JzPjxhdXRob3I+QW1pbiwgWmVuYWI8L2F1dGhvcj48YXV0aG9yPlRvZGQgQ29u
+c3RhYmxlLCBSLjwvYXV0aG9yPjxhdXRob3I+Q2FubGksIFR1cmhhbjwvYXV0aG9yPjwvYXV0aG9y
+cz48L2NvbnRyaWJ1dG9ycz48dGl0bGVzPjx0aXRsZT5BdHRlbnRpb25hbCBiaWFzIGZvciB2YWxl
+bmNlZCBzdGltdWxpIGFzIGEgZnVuY3Rpb24gb2YgcGVyc29uYWxpdHkgaW4gdGhlIGRvdC1wcm9i
+ZSB0YXNrPC90aXRsZT48c2Vjb25kYXJ5LXRpdGxlPkpvdXJuYWwgb2YgcmVzZWFyY2ggaW4gcGVy
+c29uYWxpdHk8L3NlY29uZGFyeS10aXRsZT48L3RpdGxlcz48cGVyaW9kaWNhbD48ZnVsbC10aXRs
+ZT5Kb3VybmFsIG9mIHJlc2VhcmNoIGluIHBlcnNvbmFsaXR5PC9mdWxsLXRpdGxlPjwvcGVyaW9k
+aWNhbD48cGFnZXM+MTUtMjM8L3BhZ2VzPjx2b2x1bWU+Mzg8L3ZvbHVtZT48bnVtYmVyPjE8L251
+bWJlcj48ZGF0ZXM+PHllYXI+MjAwNDwveWVhcj48L2RhdGVzPjxwdWJsaXNoZXI+RWxzZXZpZXIg
+SW5jPC9wdWJsaXNoZXI+PGlzYm4+MDA5Mi02NTY2PC9pc2JuPjx1cmxzPjwvdXJscz48ZWxlY3Ry
+b25pYy1yZXNvdXJjZS1udW0+MTAuMTAxNi9qLmpycC4yMDAzLjA5LjAxMTwvZWxlY3Ryb25pYy1y
+ZXNvdXJjZS1udW0+PC9yZWNvcmQ+PC9DaXRlPjxDaXRlPjxBdXRob3I+U3RlaW5iZXJnPC9BdXRo
+b3I+PFllYXI+MjAxMzwvWWVhcj48UmVjTnVtPjQ0PC9SZWNOdW0+PHJlY29yZD48cmVjLW51bWJl
+cj40NDwvcmVjLW51bWJlcj48Zm9yZWlnbi1rZXlzPjxrZXkgYXBwPSJFTiIgZGItaWQ9IndyOTBz
+ZGVycXRmeHcxZXhwZWFwOXRlYXdyMjJmMHp0MGE1MiIgdGltZXN0YW1wPSIxNjgxMTU2MjgwIj40
+NDwva2V5PjwvZm9yZWlnbi1rZXlzPjxyZWYtdHlwZSBuYW1lPSJKb3VybmFsIEFydGljbGUiPjE3
+PC9yZWYtdHlwZT48Y29udHJpYnV0b3JzPjxhdXRob3JzPjxhdXRob3I+U3RlaW5iZXJnLCBBbGFu
+IE0uPC9hdXRob3I+PGF1dGhvcj5CcnltZXIsIE1lbGlzc2EgSi48L2F1dGhvcj48YXV0aG9yPktp
+bSwgU29ldW48L2F1dGhvcj48YXV0aG9yPkJyaWdncywgRXJuZXN0aW5lIEMuPC9hdXRob3I+PGF1
+dGhvcj5JcHBlbiwgQ2hhbmRyYSBHaG9zaDwvYXV0aG9yPjxhdXRob3I+T3N0cm93c2tpLCBTYXJh
+aCBBLjwvYXV0aG9yPjxhdXRob3I+R3VsbHksIEtldmluIEouPC9hdXRob3I+PGF1dGhvcj5QeW5v
+b3MsIFJvYmVydCBTLjwvYXV0aG9yPjwvYXV0aG9ycz48L2NvbnRyaWJ1dG9ycz48dGl0bGVzPjx0
+aXRsZT5Qc3ljaG9tZXRyaWMgUHJvcGVydGllcyBvZiB0aGUgVUNMQSBQVFNEIFJlYWN0aW9uIElu
+ZGV4OiBQYXJ0IEk8L3RpdGxlPjxzZWNvbmRhcnktdGl0bGU+Sm91cm5hbCBvZiB0cmF1bWF0aWMg
+c3RyZXNzPC9zZWNvbmRhcnktdGl0bGU+PC90aXRsZXM+PHBlcmlvZGljYWw+PGZ1bGwtdGl0bGU+
+Sm91cm5hbCBvZiB0cmF1bWF0aWMgc3RyZXNzPC9mdWxsLXRpdGxlPjwvcGVyaW9kaWNhbD48cGFn
+ZXM+MS05PC9wYWdlcz48dm9sdW1lPjI2PC92b2x1bWU+PG51bWJlcj4xPC9udW1iZXI+PGtleXdv
+cmRzPjxrZXl3b3JkPkFkb2xlc2NlbnQ8L2tleXdvcmQ+PGtleXdvcmQ+QWRvbGVzY2VudHM8L2tl
+eXdvcmQ+PGtleXdvcmQ+QWR1bHQgYW5kIGFkb2xlc2NlbnQgY2xpbmljYWwgc3R1ZGllczwva2V5
+d29yZD48a2V5d29yZD5BZ2U8L2tleXdvcmQ+PGtleXdvcmQ+QWdlIEZhY3RvcnM8L2tleXdvcmQ+
+PGtleXdvcmQ+QW1lcmljYW5zPC9rZXl3b3JkPjxrZXl3b3JkPkFuYWx5c2lzPC9rZXl3b3JkPjxr
+ZXl3b3JkPkFuZ2VyPC9rZXl3b3JkPjxrZXl3b3JkPkFueGlldHkgRGlzb3JkZXJzIC0gZGlhZ25v
+c2lzPC9rZXl3b3JkPjxrZXl3b3JkPkFueGlldHkgRGlzb3JkZXJzIC0gZXBpZGVtaW9sb2d5PC9r
+ZXl3b3JkPjxrZXl3b3JkPkFueGlldHkgRGlzb3JkZXJzIC0gcHN5Y2hvbG9neTwva2V5d29yZD48
+a2V5d29yZD5BbnhpZXR5IGRpc29yZGVycy4gTmV1cm9zZXM8L2tleXdvcmQ+PGtleXdvcmQ+QXJv
+dXNhbDwva2V5d29yZD48a2V5d29yZD5Bdm9pZGFuY2U8L2tleXdvcmQ+PGtleXdvcmQ+QmlvbG9n
+aWNhbCBhbmQgbWVkaWNhbCBzY2llbmNlczwva2V5d29yZD48a2V5d29yZD5DaGlsZDwva2V5d29y
+ZD48a2V5d29yZD5DaGlsZCBBYnVzZTwva2V5d29yZD48a2V5d29yZD5DaGlsZCBCZWhhdmlvciBE
+aXNvcmRlcnMgLSBkaWFnbm9zaXM8L2tleXdvcmQ+PGtleXdvcmQ+Q2hpbGQgQmVoYXZpb3IgRGlz
+b3JkZXJzIC0gZXBpZGVtaW9sb2d5PC9rZXl3b3JkPjxrZXl3b3JkPkNoaWxkIEJlaGF2aW9yIERp
+c29yZGVycyAtIHBzeWNob2xvZ3k8L2tleXdvcmQ+PGtleXdvcmQ+Q2hpbGQgcHN5Y2hvbG9neTwv
+a2V5d29yZD48a2V5d29yZD5Db21vcmJpZGl0eTwva2V5d29yZD48a2V5d29yZD5Db25kdWN0IERp
+c29yZGVyIC0gZGlhZ25vc2lzPC9rZXl3b3JkPjxrZXl3b3JkPkNvbmR1Y3QgRGlzb3JkZXIgLSBl
+cGlkZW1pb2xvZ3k8L2tleXdvcmQ+PGtleXdvcmQ+Q29uZHVjdCBEaXNvcmRlciAtIHBzeWNob2xv
+Z3k8L2tleXdvcmQ+PGtleXdvcmQ+Q3Jvc3MtU2VjdGlvbmFsIFN0dWRpZXM8L2tleXdvcmQ+PGtl
+eXdvcmQ+RGVwcmVzc2l2ZSBEaXNvcmRlciAtIGRpYWdub3Npczwva2V5d29yZD48a2V5d29yZD5E
+ZXByZXNzaXZlIERpc29yZGVyIC0gZXBpZGVtaW9sb2d5PC9rZXl3b3JkPjxrZXl3b3JkPkRlcHJl
+c3NpdmUgRGlzb3JkZXIgLSBwc3ljaG9sb2d5PC9rZXl3b3JkPjxrZXl3b3JkPkRpYWdub3N0aWMg
+YW5kIFN0YXRpc3RpY2FsIE1hbnVhbCBvZiBNZW50YWwgRGlzb3JkZXJzPC9rZXl3b3JkPjxrZXl3
+b3JkPkRpc3NvY2lhdGl2ZSBEaXNvcmRlcnMgLSBkaWFnbm9zaXM8L2tleXdvcmQ+PGtleXdvcmQ+
+RGlzc29jaWF0aXZlIERpc29yZGVycyAtIGVwaWRlbWlvbG9neTwva2V5d29yZD48a2V5d29yZD5E
+aXNzb2NpYXRpdmUgRGlzb3JkZXJzIC0gcHN5Y2hvbG9neTwva2V5d29yZD48a2V5d29yZD5GZW1h
+bGU8L2tleXdvcmQ+PGtleXdvcmQ+RmVtYWxlczwva2V5d29yZD48a2V5d29yZD5IdW1hbnM8L2tl
+eXdvcmQ+PGtleXdvcmQ+SW50cnVzaXZlIFRob3VnaHRzPC9rZXl3b3JkPjxrZXl3b3JkPkxpZmUg
+Q2hhbmdlIEV2ZW50czwva2V5d29yZD48a2V5d29yZD5MaWZlIFNjaWVuY2VzICZhbXA7IEJpb21l
+ZGljaW5lPC9rZXl3b3JkPjxrZXl3b3JkPk1hbGU8L2tleXdvcmQ+PGtleXdvcmQ+TWFsZXM8L2tl
+eXdvcmQ+PGtleXdvcmQ+TWVkaWNhbCBzY2llbmNlczwva2V5d29yZD48a2V5d29yZD5NdWx0aXBs
+ZSBUcmF1bWF0aWMgRXZlbnRzPC9rZXl3b3JkPjxrZXl3b3JkPlBlcnNvbmFsaXR5IEFzc2Vzc21l
+bnQgLSBzdGF0aXN0aWNzICZhbXA7IG51bWVyaWNhbCBkYXRhPC9rZXl3b3JkPjxrZXl3b3JkPlBv
+c3QgdHJhdW1hdGljIHN0cmVzcyBkaXNvcmRlcjwva2V5d29yZD48a2V5d29yZD5QcmVhZG9sZXNj
+ZW50czwva2V5d29yZD48a2V5d29yZD5Qc3ljaGlhdHJpYyBzZXJ2aWNlczwva2V5d29yZD48a2V5
+d29yZD5Qc3ljaGlhdHJ5PC9rZXl3b3JkPjxrZXl3b3JkPlBzeWNob2xvZ3k8L2tleXdvcmQ+PGtl
+eXdvcmQ+UHN5Y2hvbG9neSwgQ2xpbmljYWw8L2tleXdvcmQ+PGtleXdvcmQ+UHN5Y2hvbG9neS4g
+UHN5Y2hvYW5hbHlzaXMuIFBzeWNoaWF0cnk8L2tleXdvcmQ+PGtleXdvcmQ+UHN5Y2hvbWV0cmlj
+cyAtIHN0YXRpc3RpY3MgJmFtcDsgbnVtZXJpY2FsIGRhdGE8L2tleXdvcmQ+PGtleXdvcmQ+UHN5
+Y2hvcGF0aG9sb2d5PC9rZXl3b3JkPjxrZXl3b3JkPlBzeWNob3BhdGhvbG9neS4gUHN5Y2hpYXRy
+eTwva2V5d29yZD48a2V5d29yZD5QVFNEIChEU00tSVYpPC9rZXl3b3JkPjxrZXl3b3JkPlBUU0Qg
+QXNzZXNzbWVudCBJbnN0cnVtZW50czwva2V5d29yZD48a2V5d29yZD5TY2hvb2wgQWdlIENoaWxk
+cmVuPC9rZXl3b3JkPjxrZXl3b3JkPlNjaWVuY2UgJmFtcDsgVGVjaG5vbG9neTwva2V5d29yZD48
+a2V5d29yZD5TZXggRmFjdG9yczwva2V5d29yZD48a2V5d29yZD5Tb2NpYWwgQmVoYXZpb3IgRGlz
+b3JkZXJzIC0gZGlhZ25vc2lzPC9rZXl3b3JkPjxrZXl3b3JkPlNvY2lhbCBCZWhhdmlvciBEaXNv
+cmRlcnMgLSBlcGlkZW1pb2xvZ3k8L2tleXdvcmQ+PGtleXdvcmQ+U29jaWFsIEJlaGF2aW9yIERp
+c29yZGVycyAtIHBzeWNob2xvZ3k8L2tleXdvcmQ+PGtleXdvcmQ+U29jaWFsIFNjaWVuY2VzPC9r
+ZXl3b3JkPjxrZXl3b3JkPlN0YXRpc3RpY3MgYXMgVG9waWM8L2tleXdvcmQ+PGtleXdvcmQ+U3Ry
+ZXNzIERpc29yZGVycywgUG9zdC1UcmF1bWF0aWMgLSBkaWFnbm9zaXM8L2tleXdvcmQ+PGtleXdv
+cmQ+U3RyZXNzIERpc29yZGVycywgUG9zdC1UcmF1bWF0aWMgLSBlcGlkZW1pb2xvZ3k8L2tleXdv
+cmQ+PGtleXdvcmQ+U3RyZXNzIERpc29yZGVycywgUG9zdC1UcmF1bWF0aWMgLSBwc3ljaG9sb2d5
+PC9rZXl3b3JkPjxrZXl3b3JkPlN0cmVzc29yczwva2V5d29yZD48a2V5d29yZD5TdXJ2ZXlzIGFu
+ZCBRdWVzdGlvbm5haXJlczwva2V5d29yZD48a2V5d29yZD5TdXJ2aXZvcnM8L2tleXdvcmQ+PGtl
+eXdvcmQ+VW5pdGVkIFN0YXRlczwva2V5d29yZD48L2tleXdvcmRzPjxkYXRlcz48eWVhcj4yMDEz
+PC95ZWFyPjwvZGF0ZXM+PHB1Yi1sb2NhdGlvbj5IT0JPS0VOPC9wdWItbG9jYXRpb24+PHB1Ymxp
+c2hlcj5CbGFja3dlbGwgUHVibGlzaGluZyBMdGQ8L3B1Ymxpc2hlcj48aXNibj4wODk0LTk4Njcm
+I3hEOzE1NzMtNjU5ODwvaXNibj48dXJscz48L3VybHM+PGVsZWN0cm9uaWMtcmVzb3VyY2UtbnVt
+PjEwLjEwMDIvanRzLjIxNzgwPC9lbGVjdHJvbmljLXJlc291cmNlLW51bT48L3JlY29yZD48L0Np
+dGU+PC9FbmROb3RlPn==
+</w:fldData>
+        </w:fldChar>
+      </w:r>
+      <w:r>
+        <w:rPr>
+          <w:rFonts w:ascii="Calibri" w:hAnsi="Calibri" w:cs="Calibri"/>
+        </w:rPr>
+        <w:instrText xml:space="preserve"> ADDIN EN.CITE.DATA </w:instrText>
+      </w:r>
+      <w:r>
+        <w:rPr>
+          <w:rFonts w:ascii="Calibri" w:hAnsi="Calibri" w:cs="Calibri"/>
+        </w:rPr>
+      </w:r>
+      <w:r>
+        <w:rPr>
+          <w:rFonts w:ascii="Calibri" w:hAnsi="Calibri" w:cs="Calibri"/>
+        </w:rPr>
+        <w:fldChar w:fldCharType="end"/>
+      </w:r>
+      <w:r>
+        <w:rPr>
+          <w:rFonts w:ascii="Calibri" w:hAnsi="Calibri" w:cs="Calibri"/>
+        </w:rPr>
+      </w:r>
+      <w:r>
+        <w:rPr>
+          <w:rFonts w:ascii="Calibri" w:hAnsi="Calibri" w:cs="Calibri"/>
+        </w:rPr>
+        <w:fldChar w:fldCharType="separate"/>
+      </w:r>
+      <w:r>
+        <w:rPr>
+          <w:rFonts w:ascii="Calibri" w:hAnsi="Calibri" w:cs="Calibri"/>
+          <w:noProof/>
+        </w:rPr>
+        <w:t>(Amin et al., 2004; Steinberg et al., 2013)</w:t>
+      </w:r>
+      <w:r>
+        <w:rPr>
+          <w:rFonts w:ascii="Calibri" w:hAnsi="Calibri" w:cs="Calibri"/>
+        </w:rPr>
+        <w:fldChar w:fldCharType="end"/>
+      </w:r>
+      <w:r>
+        <w:rPr>
+          <w:rFonts w:ascii="Calibri" w:hAnsi="Calibri" w:cs="Calibri"/>
+        </w:rPr>
+        <w:t>.</w:t>
+      </w:r>
+      <w:r>
+        <w:rPr>
+          <w:rFonts w:ascii="Calibri" w:hAnsi="Calibri" w:cs="Calibri"/>
+        </w:rPr>
+        <w:t xml:space="preserve"> </w:t>
+      </w:r>
+      <w:r>
+        <w:rPr>
+          <w:rFonts w:ascii="Calibri" w:hAnsi="Calibri" w:cs="Calibri"/>
+        </w:rPr>
+        <w:t xml:space="preserve">Greater values signify shorter response times to angry rather than neutral expressions. </w:t>
+      </w:r>
+      <w:r>
+        <w:rPr>
+          <w:rFonts w:ascii="Calibri" w:hAnsi="Calibri" w:cs="Calibri"/>
+        </w:rPr>
+        <w:t>Each trial consisted of a pair of fac</w:t>
+      </w:r>
+      <w:r>
+        <w:rPr>
+          <w:rFonts w:ascii="Calibri" w:hAnsi="Calibri" w:cs="Calibri"/>
+        </w:rPr>
+        <w:t>ial expressions from the same actor, displayed side-by-side, with a left- or right-pointing arrow appearing in place of one of the faces</w:t>
+      </w:r>
+      <w:r>
+        <w:rPr>
+          <w:rFonts w:ascii="Calibri" w:hAnsi="Calibri" w:cs="Calibri"/>
+        </w:rPr>
+        <w:t xml:space="preserve">. The participating child was instructed to press </w:t>
+      </w:r>
+      <w:r>
+        <w:rPr>
+          <w:rFonts w:ascii="Calibri" w:hAnsi="Calibri" w:cs="Calibri"/>
+        </w:rPr>
+        <w:t xml:space="preserve">the corresponding arrow key on a keyboard </w:t>
+      </w:r>
+      <w:r>
+        <w:rPr>
+          <w:rFonts w:ascii="Calibri" w:hAnsi="Calibri" w:cs="Calibri"/>
+        </w:rPr>
+        <w:t xml:space="preserve">to identify behind which face the </w:t>
+      </w:r>
+      <w:r>
+        <w:rPr>
+          <w:rFonts w:ascii="Calibri" w:hAnsi="Calibri" w:cs="Calibri"/>
+        </w:rPr>
+        <w:t>arrow</w:t>
+      </w:r>
+      <w:r>
+        <w:rPr>
+          <w:rFonts w:ascii="Calibri" w:hAnsi="Calibri" w:cs="Calibri"/>
+        </w:rPr>
+        <w:t xml:space="preserve"> flashed</w:t>
+      </w:r>
+      <w:r>
+        <w:rPr>
+          <w:rFonts w:ascii="Calibri" w:hAnsi="Calibri" w:cs="Calibri"/>
+        </w:rPr>
+        <w:t>. The task consisted of 16 practice trials, then two experimental blocks of 80 trials each, where each trial began with a central fixation point displayed for 500ms, then the pair of faced displayed for 500ms, and finally the arrow displayed for 500ms. On trials where the participant correctly pressed the button, reaction times were averaged and compared by expression type. F</w:t>
+      </w:r>
+      <w:r>
+        <w:rPr>
+          <w:rFonts w:ascii="Calibri" w:hAnsi="Calibri" w:cs="Calibri"/>
+        </w:rPr>
+        <w:t xml:space="preserve">aster reaction times to correctly identify the </w:t>
+      </w:r>
+      <w:r>
+        <w:rPr>
+          <w:rFonts w:ascii="Calibri" w:hAnsi="Calibri" w:cs="Calibri"/>
+        </w:rPr>
+        <w:t>arrow</w:t>
+      </w:r>
+      <w:r>
+        <w:rPr>
+          <w:rFonts w:ascii="Calibri" w:hAnsi="Calibri" w:cs="Calibri"/>
+        </w:rPr>
+        <w:t xml:space="preserve"> behind angry faces rather than neutral faces signaled greater attention bias to threat. </w:t>
+      </w:r>
+    </w:p>
+    <w:p>
+      <w:pPr>
+        <w:spacing w:after="240" w:line="360" w:lineRule="auto"/>
+        <w:rPr>
+          <w:rFonts w:ascii="Calibri" w:hAnsi="Calibri" w:cs="Calibri"/>
+        </w:rPr>
+      </w:pPr>
+      <w:r>
+        <w:rPr>
+          <w:rFonts w:ascii="Calibri" w:hAnsi="Calibri" w:cs="Calibri"/>
+          <w:i/>
+          <w:iCs/>
+        </w:rPr>
+        <w:t>Implicit emotion regulation</w:t>
+      </w:r>
+      <w:r>
+        <w:rPr>
+          <w:rFonts w:ascii="Calibri" w:hAnsi="Calibri" w:cs="Calibri"/>
+        </w:rPr>
+        <w:t xml:space="preserve"> was captured by several metrics from the </w:t>
+      </w:r>
+      <w:r>
+        <w:rPr>
+          <w:rFonts w:ascii="Calibri" w:hAnsi="Calibri" w:cs="Calibri"/>
+        </w:rPr>
+        <w:t>e</w:t>
+      </w:r>
+      <w:r>
+        <w:rPr>
+          <w:rFonts w:ascii="Calibri" w:hAnsi="Calibri" w:cs="Calibri"/>
+        </w:rPr>
+        <w:t>motional Stroop task</w:t>
+      </w:r>
+      <w:r>
+        <w:rPr>
+          <w:rFonts w:ascii="Calibri" w:hAnsi="Calibri" w:cs="Calibri"/>
+        </w:rPr>
+        <w:t xml:space="preserve"> </w:t>
+      </w:r>
+      <w:r>
+        <w:rPr>
+          <w:rFonts w:ascii="Calibri" w:hAnsi="Calibri" w:cs="Calibri"/>
+        </w:rPr>
+        <w:fldChar w:fldCharType="begin">
+          <w:fldData xml:space="preserve">PEVuZE5vdGU+PENpdGU+PEF1dGhvcj5CZW4tSGFpbTwvQXV0aG9yPjxZZWFyPjIwMTY8L1llYXI+
+PFJlY051bT4xMTY8L1JlY051bT48RGlzcGxheVRleHQ+KEJlbi1IYWltIGV0IGFsLiwgMjAxNjsg
+RWduZXIgZXQgYWwuLCAyMDA4OyBFdGtpbiBldCBhbC4sIDIwMDYpPC9EaXNwbGF5VGV4dD48cmVj
+b3JkPjxyZWMtbnVtYmVyPjExNjwvcmVjLW51bWJlcj48Zm9yZWlnbi1rZXlzPjxrZXkgYXBwPSJF
+TiIgZGItaWQ9IjVwdjJmMmZ6aGZ4djJ3ZWFhMGZ2dnphMHZ0MGRyZWQ5cHd0OSIgdGltZXN0YW1w
+PSIxNjc0MTQ5NTg5IiBndWlkPSJlZDkwNTM5Zi03NWFjLTQxYjAtYjBiZi1kNjliY2U4ZjdlOWUi
+PjExNjwva2V5PjwvZm9yZWlnbi1rZXlzPjxyZWYtdHlwZSBuYW1lPSJKb3VybmFsIEFydGljbGUi
+PjE3PC9yZWYtdHlwZT48Y29udHJpYnV0b3JzPjxhdXRob3JzPjxhdXRob3I+QmVuLUhhaW0sIE1v
+c2hlIFNoYXk8L2F1dGhvcj48YXV0aG9yPldpbGxpYW1zLCBQYXVsPC9hdXRob3I+PGF1dGhvcj5I
+b3dhcmQsIFphY2hhcnk8L2F1dGhvcj48YXV0aG9yPk1hbWEsIFlhbml2PC9hdXRob3I+PGF1dGhv
+cj5FaWRlbHMsIEFtaTwvYXV0aG9yPjxhdXRob3I+QWxnb20sIERhbmllbDwvYXV0aG9yPjwvYXV0
+aG9ycz48L2NvbnRyaWJ1dG9ycz48dGl0bGVzPjx0aXRsZT5UaGUgRW1vdGlvbmFsIFN0cm9vcCBU
+YXNrOiBBc3Nlc3NpbmcgQ29nbml0aXZlIFBlcmZvcm1hbmNlIHVuZGVyIEV4cG9zdXJlIHRvIEVt
+b3Rpb25hbCBDb250ZW50PC90aXRsZT48c2Vjb25kYXJ5LXRpdGxlPkpvdXJuYWwgb2YgVmlzdWFs
+aXplZCBFeHBlcmltZW50czwvc2Vjb25kYXJ5LXRpdGxlPjwvdGl0bGVzPjxwZXJpb2RpY2FsPjxm
+dWxsLXRpdGxlPkpvdXJuYWwgb2YgVmlzdWFsaXplZCBFeHBlcmltZW50czwvZnVsbC10aXRsZT48
+L3BlcmlvZGljYWw+PG51bWJlcj4xMTI8L251bWJlcj48a2V5d29yZHM+PGtleXdvcmQ+YW54aWV0
+eTwva2V5d29yZD48a2V5d29yZD5BdHRlbnRpb248L2tleXdvcmQ+PGtleXdvcmQ+QmVoYXZpb3I8
+L2tleXdvcmQ+PGtleXdvcmQ+Q29nbml0aW9uPC9rZXl3b3JkPjxrZXl3b3JkPmVtb3Rpb248L2tl
+eXdvcmQ+PGtleXdvcmQ+RW1vdGlvbmFsIFN0cm9vcDwva2V5d29yZD48a2V5d29yZD5FbW90aW9u
+czwva2V5d29yZD48a2V5d29yZD5oYWJpdHVhdGlvbjwva2V5d29yZD48a2V5d29yZD5IdW1hbnM8
+L2tleXdvcmQ+PGtleXdvcmQ+SXNzdWUgMTEyPC9rZXl3b3JkPjxrZXl3b3JkPlJlYWN0aW9uIFRp
+bWU8L2tleXdvcmQ+PGtleXdvcmQ+c2VsZWN0aXZlIGF0dGVudGlvbjwva2V5d29yZD48a2V5d29y
+ZD5TdHJvb3AgVGVzdDwva2V5d29yZD48a2V5d29yZD5zdXN0YWluZWQgZWZmZWN0PC9rZXl3b3Jk
+Pjwva2V5d29yZHM+PGRhdGVzPjx5ZWFyPjIwMTY8L3llYXI+PC9kYXRlcz48cHViLWxvY2F0aW9u
+PlVuaXRlZCBTdGF0ZXM8L3B1Yi1sb2NhdGlvbj48cHVibGlzaGVyPk15Sm92ZSBDb3Jwb3JhdGlv
+bjwvcHVibGlzaGVyPjxpc2JuPjE5NDAtMDg3WDwvaXNibj48dXJscz48L3VybHM+PGVsZWN0cm9u
+aWMtcmVzb3VyY2UtbnVtPjEwLjM3OTEvNTM3MjA8L2VsZWN0cm9uaWMtcmVzb3VyY2UtbnVtPjwv
+cmVjb3JkPjwvQ2l0ZT48Q2l0ZT48QXV0aG9yPkVnbmVyPC9BdXRob3I+PFllYXI+MjAwODwvWWVh
+cj48UmVjTnVtPjEyMjwvUmVjTnVtPjxyZWNvcmQ+PHJlYy1udW1iZXI+MTIyPC9yZWMtbnVtYmVy
+Pjxmb3JlaWduLWtleXM+PGtleSBhcHA9IkVOIiBkYi1pZD0iNXB2MmYyZnpoZnh2MndlYWEwZnZ2
+emEwdnQwZHJlZDlwd3Q5IiB0aW1lc3RhbXA9IjE2ODE3OTA0OTEiPjEyMjwva2V5PjwvZm9yZWln
+bi1rZXlzPjxyZWYtdHlwZSBuYW1lPSJKb3VybmFsIEFydGljbGUiPjE3PC9yZWYtdHlwZT48Y29u
+dHJpYnV0b3JzPjxhdXRob3JzPjxhdXRob3I+RWduZXIsIFRvYmlhczwvYXV0aG9yPjxhdXRob3I+
+RXRraW4sIEFtaXQ8L2F1dGhvcj48YXV0aG9yPkdhbGUsIFNldGg8L2F1dGhvcj48YXV0aG9yPkhp
+cnNjaCwgSm95PC9hdXRob3I+PC9hdXRob3JzPjwvY29udHJpYnV0b3JzPjx0aXRsZXM+PHRpdGxl
+PkRpc3NvY2lhYmxlIE5ldXJhbCBTeXN0ZW1zIFJlc29sdmUgQ29uZmxpY3QgZnJvbSBFbW90aW9u
+YWwgdmVyc3VzIE5vbmVtb3Rpb25hbCBEaXN0cmFjdGVyczwvdGl0bGU+PHNlY29uZGFyeS10aXRs
+ZT5DZXJlYnJhbCBjb3J0ZXggKE5ldyBZb3JrLCBOLlkuIDE5OTEpPC9zZWNvbmRhcnktdGl0bGU+
+PC90aXRsZXM+PHBlcmlvZGljYWw+PGZ1bGwtdGl0bGU+Q2VyZWJyYWwgY29ydGV4IChOZXcgWW9y
+aywgTi5ZLiAxOTkxKTwvZnVsbC10aXRsZT48L3BlcmlvZGljYWw+PHBhZ2VzPjE0NzUtMTQ4NDwv
+cGFnZXM+PHZvbHVtZT4xODwvdm9sdW1lPjxudW1iZXI+NjwvbnVtYmVyPjxrZXl3b3Jkcz48a2V5
+d29yZD5BZHVsdDwva2V5d29yZD48a2V5d29yZD5hbXlnZGFsYTwva2V5d29yZD48a2V5d29yZD5C
+cmFpbiAtIHBoeXNpb2xvZ3k8L2tleXdvcmQ+PGtleXdvcmQ+QnJhaW4gTWFwcGluZyAtIG1ldGhv
+ZHM8L2tleXdvcmQ+PGtleXdvcmQ+Y29nbml0aXZlIGNvbnRyb2w8L2tleXdvcmQ+PGtleXdvcmQ+
+Q29uZmxpY3QgKFBzeWNob2xvZ3kpPC9rZXl3b3JkPjxrZXl3b3JkPmNvbmZsaWN0IG1vbml0b3Jp
+bmc8L2tleXdvcmQ+PGtleXdvcmQ+ZW1vdGlvbiByZWd1bGF0aW9uPC9rZXl3b3JkPjxrZXl3b3Jk
+PkVtb3Rpb25zIC0gcGh5c2lvbG9neTwva2V5d29yZD48a2V5d29yZD5GZW1hbGU8L2tleXdvcmQ+
+PGtleXdvcmQ+SHVtYW5zPC9rZXl3b3JkPjxrZXl3b3JkPmxhdGVyYWwgcHJlZnJvbnRhbCBjb3J0
+ZXg8L2tleXdvcmQ+PGtleXdvcmQ+TGlmZSBTY2llbmNlcyAmYW1wOyBCaW9tZWRpY2luZTwva2V5
+d29yZD48a2V5d29yZD5NYWxlPC9rZXl3b3JkPjxrZXl3b3JkPk5lcnZlIE5ldCAtIHBoeXNpb2xv
+Z3k8L2tleXdvcmQ+PGtleXdvcmQ+TmV1cmFsIFBhdGh3YXlzIC0gcGh5c2lvbG9neTwva2V5d29y
+ZD48a2V5d29yZD5OZXVyb3NjaWVuY2VzPC9rZXl3b3JkPjxrZXl3b3JkPk5ldXJvc2NpZW5jZXMg
+JmFtcDsgTmV1cm9sb2d5PC9rZXl3b3JkPjxrZXl3b3JkPlBob3RpYyBTdGltdWxhdGlvbiAtIG1l
+dGhvZHM8L2tleXdvcmQ+PGtleXdvcmQ+cm9zdHJhbCBhbnRlcmlvciBjaW5ndWxhdGUgY29ydGV4
+PC9rZXl3b3JkPjxrZXl3b3JkPlNjaWVuY2UgJmFtcDsgVGVjaG5vbG9neTwva2V5d29yZD48L2tl
+eXdvcmRzPjxkYXRlcz48eWVhcj4yMDA4PC95ZWFyPjwvZGF0ZXM+PHB1Yi1sb2NhdGlvbj5DQVJZ
+PC9wdWItbG9jYXRpb24+PHB1Ymxpc2hlcj5PeGZvcmQgVW5pdmVyc2l0eSBQcmVzczwvcHVibGlz
+aGVyPjxpc2JuPjEwNDctMzIxMTwvaXNibj48dXJscz48L3VybHM+PGVsZWN0cm9uaWMtcmVzb3Vy
+Y2UtbnVtPjEwLjEwOTMvY2VyY29yL2JobTE3OTwvZWxlY3Ryb25pYy1yZXNvdXJjZS1udW0+PC9y
+ZWNvcmQ+PC9DaXRlPjxDaXRlPjxBdXRob3I+RXRraW48L0F1dGhvcj48WWVhcj4yMDA2PC9ZZWFy
+PjxSZWNOdW0+MTIzPC9SZWNOdW0+PHJlY29yZD48cmVjLW51bWJlcj4xMjM8L3JlYy1udW1iZXI+
+PGZvcmVpZ24ta2V5cz48a2V5IGFwcD0iRU4iIGRiLWlkPSI1cHYyZjJmemhmeHYyd2VhYTBmdnZ6
+YTB2dDBkcmVkOXB3dDkiIHRpbWVzdGFtcD0iMTY4MTc5MDU1NCI+MTIzPC9rZXk+PC9mb3JlaWdu
+LWtleXM+PHJlZi10eXBlIG5hbWU9IkpvdXJuYWwgQXJ0aWNsZSI+MTc8L3JlZi10eXBlPjxjb250
+cmlidXRvcnM+PGF1dGhvcnM+PGF1dGhvcj5FdGtpbiwgQW1pdDwvYXV0aG9yPjxhdXRob3I+RWdu
+ZXIsIFRvYmlhczwvYXV0aG9yPjxhdXRob3I+UGVyYXphLCBEYW5pZWwgTS48L2F1dGhvcj48YXV0
+aG9yPkthbmRlbCwgRXJpYyBSLjwvYXV0aG9yPjxhdXRob3I+SGlyc2NoLCBKb3k8L2F1dGhvcj48
+L2F1dGhvcnM+PC9jb250cmlidXRvcnM+PHRpdGxlcz48dGl0bGU+UmVzb2x2aW5nIEVtb3Rpb25h
+bCBDb25mbGljdDogQSBSb2xlIGZvciB0aGUgUm9zdHJhbCBBbnRlcmlvciBDaW5ndWxhdGUgQ29y
+dGV4IGluIE1vZHVsYXRpbmcgQWN0aXZpdHkgaW4gdGhlIEFteWdkYWxhPC90aXRsZT48c2Vjb25k
+YXJ5LXRpdGxlPk5ldXJvbiAoQ2FtYnJpZGdlLCBNYXNzLik8L3NlY29uZGFyeS10aXRsZT48L3Rp
+dGxlcz48cGVyaW9kaWNhbD48ZnVsbC10aXRsZT5OZXVyb24gKENhbWJyaWRnZSwgTWFzcy4pPC9m
+dWxsLXRpdGxlPjwvcGVyaW9kaWNhbD48cGFnZXM+MTEyMS0xMTIxPC9wYWdlcz48dm9sdW1lPjUy
+PC92b2x1bWU+PG51bWJlcj42PC9udW1iZXI+PGtleXdvcmRzPjxrZXl3b3JkPkxpZmUgU2NpZW5j
+ZXMgJmFtcDsgQmlvbWVkaWNpbmU8L2tleXdvcmQ+PGtleXdvcmQ+TmV1cm9zY2llbmNlczwva2V5
+d29yZD48a2V5d29yZD5OZXVyb3NjaWVuY2VzICZhbXA7IE5ldXJvbG9neTwva2V5d29yZD48a2V5
+d29yZD5TY2llbmNlICZhbXA7IFRlY2hub2xvZ3k8L2tleXdvcmQ+PC9rZXl3b3Jkcz48ZGF0ZXM+
+PHllYXI+MjAwNjwveWVhcj48L2RhdGVzPjxwdWItbG9jYXRpb24+Q0FNQlJJREdFPC9wdWItbG9j
+YXRpb24+PHB1Ymxpc2hlcj5FbHNldmllciBJbmM8L3B1Ymxpc2hlcj48aXNibj4wODk2LTYyNzM8
+L2lzYm4+PHVybHM+PC91cmxzPjxlbGVjdHJvbmljLXJlc291cmNlLW51bT4xMC4xMDE2L2oubmV1
+cm9uLjIwMDYuMTIuMDAzPC9lbGVjdHJvbmljLXJlc291cmNlLW51bT48L3JlY29yZD48L0NpdGU+
+PC9FbmROb3RlPn==
+</w:fldData>
+        </w:fldChar>
+      </w:r>
+      <w:r>
+        <w:rPr>
+          <w:rFonts w:ascii="Calibri" w:hAnsi="Calibri" w:cs="Calibri"/>
+        </w:rPr>
+        <w:instrText xml:space="preserve"> ADDIN EN.CITE </w:instrText>
+      </w:r>
+      <w:r>
+        <w:rPr>
+          <w:rFonts w:ascii="Calibri" w:hAnsi="Calibri" w:cs="Calibri"/>
+        </w:rPr>
+        <w:fldChar w:fldCharType="begin">
+          <w:fldData xml:space="preserve">PEVuZE5vdGU+PENpdGU+PEF1dGhvcj5CZW4tSGFpbTwvQXV0aG9yPjxZZWFyPjIwMTY8L1llYXI+
+PFJlY051bT4xMTY8L1JlY051bT48RGlzcGxheVRleHQ+KEJlbi1IYWltIGV0IGFsLiwgMjAxNjsg
+RWduZXIgZXQgYWwuLCAyMDA4OyBFdGtpbiBldCBhbC4sIDIwMDYpPC9EaXNwbGF5VGV4dD48cmVj
+b3JkPjxyZWMtbnVtYmVyPjExNjwvcmVjLW51bWJlcj48Zm9yZWlnbi1rZXlzPjxrZXkgYXBwPSJF
+TiIgZGItaWQ9IjVwdjJmMmZ6aGZ4djJ3ZWFhMGZ2dnphMHZ0MGRyZWQ5cHd0OSIgdGltZXN0YW1w
+PSIxNjc0MTQ5NTg5IiBndWlkPSJlZDkwNTM5Zi03NWFjLTQxYjAtYjBiZi1kNjliY2U4ZjdlOWUi
+PjExNjwva2V5PjwvZm9yZWlnbi1rZXlzPjxyZWYtdHlwZSBuYW1lPSJKb3VybmFsIEFydGljbGUi
+PjE3PC9yZWYtdHlwZT48Y29udHJpYnV0b3JzPjxhdXRob3JzPjxhdXRob3I+QmVuLUhhaW0sIE1v
+c2hlIFNoYXk8L2F1dGhvcj48YXV0aG9yPldpbGxpYW1zLCBQYXVsPC9hdXRob3I+PGF1dGhvcj5I
+b3dhcmQsIFphY2hhcnk8L2F1dGhvcj48YXV0aG9yPk1hbWEsIFlhbml2PC9hdXRob3I+PGF1dGhv
+cj5FaWRlbHMsIEFtaTwvYXV0aG9yPjxhdXRob3I+QWxnb20sIERhbmllbDwvYXV0aG9yPjwvYXV0
+aG9ycz48L2NvbnRyaWJ1dG9ycz48dGl0bGVzPjx0aXRsZT5UaGUgRW1vdGlvbmFsIFN0cm9vcCBU
+YXNrOiBBc3Nlc3NpbmcgQ29nbml0aXZlIFBlcmZvcm1hbmNlIHVuZGVyIEV4cG9zdXJlIHRvIEVt
+b3Rpb25hbCBDb250ZW50PC90aXRsZT48c2Vjb25kYXJ5LXRpdGxlPkpvdXJuYWwgb2YgVmlzdWFs
+aXplZCBFeHBlcmltZW50czwvc2Vjb25kYXJ5LXRpdGxlPjwvdGl0bGVzPjxwZXJpb2RpY2FsPjxm
+dWxsLXRpdGxlPkpvdXJuYWwgb2YgVmlzdWFsaXplZCBFeHBlcmltZW50czwvZnVsbC10aXRsZT48
+L3BlcmlvZGljYWw+PG51bWJlcj4xMTI8L251bWJlcj48a2V5d29yZHM+PGtleXdvcmQ+YW54aWV0
+eTwva2V5d29yZD48a2V5d29yZD5BdHRlbnRpb248L2tleXdvcmQ+PGtleXdvcmQ+QmVoYXZpb3I8
+L2tleXdvcmQ+PGtleXdvcmQ+Q29nbml0aW9uPC9rZXl3b3JkPjxrZXl3b3JkPmVtb3Rpb248L2tl
+eXdvcmQ+PGtleXdvcmQ+RW1vdGlvbmFsIFN0cm9vcDwva2V5d29yZD48a2V5d29yZD5FbW90aW9u
+czwva2V5d29yZD48a2V5d29yZD5oYWJpdHVhdGlvbjwva2V5d29yZD48a2V5d29yZD5IdW1hbnM8
+L2tleXdvcmQ+PGtleXdvcmQ+SXNzdWUgMTEyPC9rZXl3b3JkPjxrZXl3b3JkPlJlYWN0aW9uIFRp
+bWU8L2tleXdvcmQ+PGtleXdvcmQ+c2VsZWN0aXZlIGF0dGVudGlvbjwva2V5d29yZD48a2V5d29y
+ZD5TdHJvb3AgVGVzdDwva2V5d29yZD48a2V5d29yZD5zdXN0YWluZWQgZWZmZWN0PC9rZXl3b3Jk
+Pjwva2V5d29yZHM+PGRhdGVzPjx5ZWFyPjIwMTY8L3llYXI+PC9kYXRlcz48cHViLWxvY2F0aW9u
+PlVuaXRlZCBTdGF0ZXM8L3B1Yi1sb2NhdGlvbj48cHVibGlzaGVyPk15Sm92ZSBDb3Jwb3JhdGlv
+bjwvcHVibGlzaGVyPjxpc2JuPjE5NDAtMDg3WDwvaXNibj48dXJscz48L3VybHM+PGVsZWN0cm9u
+aWMtcmVzb3VyY2UtbnVtPjEwLjM3OTEvNTM3MjA8L2VsZWN0cm9uaWMtcmVzb3VyY2UtbnVtPjwv
+cmVjb3JkPjwvQ2l0ZT48Q2l0ZT48QXV0aG9yPkVnbmVyPC9BdXRob3I+PFllYXI+MjAwODwvWWVh
+cj48UmVjTnVtPjEyMjwvUmVjTnVtPjxyZWNvcmQ+PHJlYy1udW1iZXI+MTIyPC9yZWMtbnVtYmVy
+Pjxmb3JlaWduLWtleXM+PGtleSBhcHA9IkVOIiBkYi1pZD0iNXB2MmYyZnpoZnh2MndlYWEwZnZ2
+emEwdnQwZHJlZDlwd3Q5IiB0aW1lc3RhbXA9IjE2ODE3OTA0OTEiPjEyMjwva2V5PjwvZm9yZWln
+bi1rZXlzPjxyZWYtdHlwZSBuYW1lPSJKb3VybmFsIEFydGljbGUiPjE3PC9yZWYtdHlwZT48Y29u
+dHJpYnV0b3JzPjxhdXRob3JzPjxhdXRob3I+RWduZXIsIFRvYmlhczwvYXV0aG9yPjxhdXRob3I+
+RXRraW4sIEFtaXQ8L2F1dGhvcj48YXV0aG9yPkdhbGUsIFNldGg8L2F1dGhvcj48YXV0aG9yPkhp
+cnNjaCwgSm95PC9hdXRob3I+PC9hdXRob3JzPjwvY29udHJpYnV0b3JzPjx0aXRsZXM+PHRpdGxl
+PkRpc3NvY2lhYmxlIE5ldXJhbCBTeXN0ZW1zIFJlc29sdmUgQ29uZmxpY3QgZnJvbSBFbW90aW9u
+YWwgdmVyc3VzIE5vbmVtb3Rpb25hbCBEaXN0cmFjdGVyczwvdGl0bGU+PHNlY29uZGFyeS10aXRs
+ZT5DZXJlYnJhbCBjb3J0ZXggKE5ldyBZb3JrLCBOLlkuIDE5OTEpPC9zZWNvbmRhcnktdGl0bGU+
+PC90aXRsZXM+PHBlcmlvZGljYWw+PGZ1bGwtdGl0bGU+Q2VyZWJyYWwgY29ydGV4IChOZXcgWW9y
+aywgTi5ZLiAxOTkxKTwvZnVsbC10aXRsZT48L3BlcmlvZGljYWw+PHBhZ2VzPjE0NzUtMTQ4NDwv
+cGFnZXM+PHZvbHVtZT4xODwvdm9sdW1lPjxudW1iZXI+NjwvbnVtYmVyPjxrZXl3b3Jkcz48a2V5
+d29yZD5BZHVsdDwva2V5d29yZD48a2V5d29yZD5hbXlnZGFsYTwva2V5d29yZD48a2V5d29yZD5C
+cmFpbiAtIHBoeXNpb2xvZ3k8L2tleXdvcmQ+PGtleXdvcmQ+QnJhaW4gTWFwcGluZyAtIG1ldGhv
+ZHM8L2tleXdvcmQ+PGtleXdvcmQ+Y29nbml0aXZlIGNvbnRyb2w8L2tleXdvcmQ+PGtleXdvcmQ+
+Q29uZmxpY3QgKFBzeWNob2xvZ3kpPC9rZXl3b3JkPjxrZXl3b3JkPmNvbmZsaWN0IG1vbml0b3Jp
+bmc8L2tleXdvcmQ+PGtleXdvcmQ+ZW1vdGlvbiByZWd1bGF0aW9uPC9rZXl3b3JkPjxrZXl3b3Jk
+PkVtb3Rpb25zIC0gcGh5c2lvbG9neTwva2V5d29yZD48a2V5d29yZD5GZW1hbGU8L2tleXdvcmQ+
+PGtleXdvcmQ+SHVtYW5zPC9rZXl3b3JkPjxrZXl3b3JkPmxhdGVyYWwgcHJlZnJvbnRhbCBjb3J0
+ZXg8L2tleXdvcmQ+PGtleXdvcmQ+TGlmZSBTY2llbmNlcyAmYW1wOyBCaW9tZWRpY2luZTwva2V5
+d29yZD48a2V5d29yZD5NYWxlPC9rZXl3b3JkPjxrZXl3b3JkPk5lcnZlIE5ldCAtIHBoeXNpb2xv
+Z3k8L2tleXdvcmQ+PGtleXdvcmQ+TmV1cmFsIFBhdGh3YXlzIC0gcGh5c2lvbG9neTwva2V5d29y
+ZD48a2V5d29yZD5OZXVyb3NjaWVuY2VzPC9rZXl3b3JkPjxrZXl3b3JkPk5ldXJvc2NpZW5jZXMg
+JmFtcDsgTmV1cm9sb2d5PC9rZXl3b3JkPjxrZXl3b3JkPlBob3RpYyBTdGltdWxhdGlvbiAtIG1l
+dGhvZHM8L2tleXdvcmQ+PGtleXdvcmQ+cm9zdHJhbCBhbnRlcmlvciBjaW5ndWxhdGUgY29ydGV4
+PC9rZXl3b3JkPjxrZXl3b3JkPlNjaWVuY2UgJmFtcDsgVGVjaG5vbG9neTwva2V5d29yZD48L2tl
+eXdvcmRzPjxkYXRlcz48eWVhcj4yMDA4PC95ZWFyPjwvZGF0ZXM+PHB1Yi1sb2NhdGlvbj5DQVJZ
+PC9wdWItbG9jYXRpb24+PHB1Ymxpc2hlcj5PeGZvcmQgVW5pdmVyc2l0eSBQcmVzczwvcHVibGlz
+aGVyPjxpc2JuPjEwNDctMzIxMTwvaXNibj48dXJscz48L3VybHM+PGVsZWN0cm9uaWMtcmVzb3Vy
+Y2UtbnVtPjEwLjEwOTMvY2VyY29yL2JobTE3OTwvZWxlY3Ryb25pYy1yZXNvdXJjZS1udW0+PC9y
+ZWNvcmQ+PC9DaXRlPjxDaXRlPjxBdXRob3I+RXRraW48L0F1dGhvcj48WWVhcj4yMDA2PC9ZZWFy
+PjxSZWNOdW0+MTIzPC9SZWNOdW0+PHJlY29yZD48cmVjLW51bWJlcj4xMjM8L3JlYy1udW1iZXI+
+PGZvcmVpZ24ta2V5cz48a2V5IGFwcD0iRU4iIGRiLWlkPSI1cHYyZjJmemhmeHYyd2VhYTBmdnZ6
+YTB2dDBkcmVkOXB3dDkiIHRpbWVzdGFtcD0iMTY4MTc5MDU1NCI+MTIzPC9rZXk+PC9mb3JlaWdu
+LWtleXM+PHJlZi10eXBlIG5hbWU9IkpvdXJuYWwgQXJ0aWNsZSI+MTc8L3JlZi10eXBlPjxjb250
+cmlidXRvcnM+PGF1dGhvcnM+PGF1dGhvcj5FdGtpbiwgQW1pdDwvYXV0aG9yPjxhdXRob3I+RWdu
+ZXIsIFRvYmlhczwvYXV0aG9yPjxhdXRob3I+UGVyYXphLCBEYW5pZWwgTS48L2F1dGhvcj48YXV0
+aG9yPkthbmRlbCwgRXJpYyBSLjwvYXV0aG9yPjxhdXRob3I+SGlyc2NoLCBKb3k8L2F1dGhvcj48
+L2F1dGhvcnM+PC9jb250cmlidXRvcnM+PHRpdGxlcz48dGl0bGU+UmVzb2x2aW5nIEVtb3Rpb25h
+bCBDb25mbGljdDogQSBSb2xlIGZvciB0aGUgUm9zdHJhbCBBbnRlcmlvciBDaW5ndWxhdGUgQ29y
+dGV4IGluIE1vZHVsYXRpbmcgQWN0aXZpdHkgaW4gdGhlIEFteWdkYWxhPC90aXRsZT48c2Vjb25k
+YXJ5LXRpdGxlPk5ldXJvbiAoQ2FtYnJpZGdlLCBNYXNzLik8L3NlY29uZGFyeS10aXRsZT48L3Rp
+dGxlcz48cGVyaW9kaWNhbD48ZnVsbC10aXRsZT5OZXVyb24gKENhbWJyaWRnZSwgTWFzcy4pPC9m
+dWxsLXRpdGxlPjwvcGVyaW9kaWNhbD48cGFnZXM+MTEyMS0xMTIxPC9wYWdlcz48dm9sdW1lPjUy
+PC92b2x1bWU+PG51bWJlcj42PC9udW1iZXI+PGtleXdvcmRzPjxrZXl3b3JkPkxpZmUgU2NpZW5j
+ZXMgJmFtcDsgQmlvbWVkaWNpbmU8L2tleXdvcmQ+PGtleXdvcmQ+TmV1cm9zY2llbmNlczwva2V5
+d29yZD48a2V5d29yZD5OZXVyb3NjaWVuY2VzICZhbXA7IE5ldXJvbG9neTwva2V5d29yZD48a2V5
+d29yZD5TY2llbmNlICZhbXA7IFRlY2hub2xvZ3k8L2tleXdvcmQ+PC9rZXl3b3Jkcz48ZGF0ZXM+
+PHllYXI+MjAwNjwveWVhcj48L2RhdGVzPjxwdWItbG9jYXRpb24+Q0FNQlJJREdFPC9wdWItbG9j
+YXRpb24+PHB1Ymxpc2hlcj5FbHNldmllciBJbmM8L3B1Ymxpc2hlcj48aXNibj4wODk2LTYyNzM8
+L2lzYm4+PHVybHM+PC91cmxzPjxlbGVjdHJvbmljLXJlc291cmNlLW51bT4xMC4xMDE2L2oubmV1
+cm9uLjIwMDYuMTIuMDAzPC9lbGVjdHJvbmljLXJlc291cmNlLW51bT48L3JlY29yZD48L0NpdGU+
+PC9FbmROb3RlPn==
+</w:fldData>
+        </w:fldChar>
+      </w:r>
+      <w:r>
+        <w:rPr>
+          <w:rFonts w:ascii="Calibri" w:hAnsi="Calibri" w:cs="Calibri"/>
+        </w:rPr>
+        <w:instrText xml:space="preserve"> ADDIN EN.CITE.DATA </w:instrText>
+      </w:r>
+      <w:r>
+        <w:rPr>
+          <w:rFonts w:ascii="Calibri" w:hAnsi="Calibri" w:cs="Calibri"/>
+        </w:rPr>
+      </w:r>
+      <w:r>
+        <w:rPr>
+          <w:rFonts w:ascii="Calibri" w:hAnsi="Calibri" w:cs="Calibri"/>
+        </w:rPr>
+        <w:fldChar w:fldCharType="end"/>
+      </w:r>
+      <w:r>
+        <w:rPr>
+          <w:rFonts w:ascii="Calibri" w:hAnsi="Calibri" w:cs="Calibri"/>
+        </w:rPr>
+      </w:r>
+      <w:r>
+        <w:rPr>
+          <w:rFonts w:ascii="Calibri" w:hAnsi="Calibri" w:cs="Calibri"/>
+        </w:rPr>
+        <w:fldChar w:fldCharType="separate"/>
+      </w:r>
+      <w:r>
+        <w:rPr>
+          <w:rFonts w:ascii="Calibri" w:hAnsi="Calibri" w:cs="Calibri"/>
+          <w:noProof/>
+        </w:rPr>
+        <w:t>(Ben-Haim et al., 2016; Egner et al., 2008; Etkin et al., 2006)</w:t>
+      </w:r>
+      <w:r>
+        <w:rPr>
+          <w:rFonts w:ascii="Calibri" w:hAnsi="Calibri" w:cs="Calibri"/>
+        </w:rPr>
+        <w:fldChar w:fldCharType="end"/>
+      </w:r>
+      <w:r>
+        <w:rPr>
+          <w:rFonts w:ascii="Calibri" w:hAnsi="Calibri" w:cs="Calibri"/>
+        </w:rPr>
+        <w:t xml:space="preserve">. Each trial consisted of an image with a happy or fearful facial expression displayed with the word “happy” or “fear” overlaid over the image. </w:t>
+      </w:r>
+      <w:r>
+        <w:rPr>
+          <w:rFonts w:ascii="Calibri" w:hAnsi="Calibri" w:cs="Calibri"/>
+        </w:rPr>
+        <w:t xml:space="preserve">In congruent trials, the emotional valence of the face matched the label displayed, whereas in incongruent trials, the emotion label was inconsistent with the facial expression, and required the child to correctly </w:t>
+      </w:r>
+      <w:r>
+        <w:rPr>
+          <w:rFonts w:ascii="Calibri" w:hAnsi="Calibri" w:cs="Calibri"/>
+        </w:rPr>
+        <w:t>identify the valence of the facial expression despite a conflicting label</w:t>
+      </w:r>
+      <w:r>
+        <w:rPr>
+          <w:rFonts w:ascii="Calibri" w:hAnsi="Calibri" w:cs="Calibri"/>
+        </w:rPr>
+        <w:t xml:space="preserve">. </w:t>
+      </w:r>
+      <w:r>
+        <w:rPr>
+          <w:rFonts w:ascii="Calibri" w:hAnsi="Calibri" w:cs="Calibri"/>
+        </w:rPr>
+        <w:t xml:space="preserve">We used three measures of implicit emotion regulation derived from this task. Using only trials with correctly identified facial expressions, we contrasted reaction times on incongruent versus congruent trials with fearful faces and happy faces separately. </w:t>
+      </w:r>
+      <w:r>
+        <w:rPr>
+          <w:rFonts w:ascii="Calibri" w:hAnsi="Calibri" w:cs="Calibri"/>
+        </w:rPr>
+        <w:t>We also included a variable for adaptation to emotional conflict</w:t>
+      </w:r>
+      <w:r>
+        <w:rPr>
+          <w:rFonts w:ascii="Calibri" w:hAnsi="Calibri" w:cs="Calibri"/>
+        </w:rPr>
+        <w:t xml:space="preserve">. Faster reaction times are expected on incongruent trials that are preceded by incongruent trials rather than congruent trials, since cognitive control over emotional conflict is expected to be elicited. Adaptation to emotional conflict was </w:t>
+      </w:r>
+      <w:r>
+        <w:rPr>
+          <w:rFonts w:ascii="Calibri" w:hAnsi="Calibri" w:cs="Calibri"/>
+        </w:rPr>
+        <w:t>operationalized as the difference in reaction times on incongruent trials that were preceded by congruent trials v</w:t>
+      </w:r>
+      <w:r>
+        <w:rPr>
+          <w:rFonts w:ascii="Calibri" w:hAnsi="Calibri" w:cs="Calibri"/>
+        </w:rPr>
+        <w:t>ersu</w:t>
+      </w:r>
+      <w:r>
+        <w:rPr>
+          <w:rFonts w:ascii="Calibri" w:hAnsi="Calibri" w:cs="Calibri"/>
+        </w:rPr>
+        <w:t xml:space="preserve">s reaction times on incongruent trials preceded by </w:t>
+      </w:r>
+      <w:r>
+        <w:rPr>
+          <w:rFonts w:ascii="Calibri" w:hAnsi="Calibri" w:cs="Calibri"/>
+        </w:rPr>
+        <w:lastRenderedPageBreak/>
+        <w:t>in</w:t>
+      </w:r>
+      <w:r>
+        <w:rPr>
+          <w:rFonts w:ascii="Calibri" w:hAnsi="Calibri" w:cs="Calibri"/>
+        </w:rPr>
+        <w:t>congruent trials</w:t>
+      </w:r>
+      <w:r>
+        <w:rPr>
+          <w:rFonts w:ascii="Calibri" w:hAnsi="Calibri" w:cs="Calibri"/>
+        </w:rPr>
+        <w:t xml:space="preserve"> </w:t>
+      </w:r>
+      <w:r>
+        <w:rPr>
+          <w:rFonts w:ascii="Calibri" w:hAnsi="Calibri" w:cs="Calibri"/>
+        </w:rPr>
+        <w:fldChar w:fldCharType="begin"/>
+      </w:r>
+      <w:r>
+        <w:rPr>
+          <w:rFonts w:ascii="Calibri" w:hAnsi="Calibri" w:cs="Calibri"/>
+        </w:rPr>
+        <w:instrText xml:space="preserve"> ADDIN EN.CITE &lt;EndNote&gt;&lt;Cite&gt;&lt;Author&gt;Kim&lt;/Author&gt;&lt;Year&gt;2021&lt;/Year&gt;&lt;RecNum&gt;33&lt;/RecNum&gt;&lt;DisplayText&gt;(Kim et al., 2021)&lt;/DisplayText&gt;&lt;record&gt;&lt;rec-number&gt;33&lt;/rec-number&gt;&lt;foreign-keys&gt;&lt;key app="EN" db-id="5pv2f2fzhfxv2weaa0fvvza0vt0dred9pwt9" timestamp="1669657596" guid="8ef8fe1a-f030-4340-ac83-e6bc6667f7d6"&gt;33&lt;/key&gt;&lt;/foreign-keys&gt;&lt;ref-type name="Journal Article"&gt;17&lt;/ref-type&gt;&lt;contributors&gt;&lt;authors&gt;&lt;author&gt;Kim, S. G.&lt;/author&gt;&lt;author&gt;Weissman, D. G.&lt;/author&gt;&lt;author&gt;Sheridan, M. A.&lt;/author&gt;&lt;author&gt;McLaughlin, K. A.&lt;/author&gt;&lt;/authors&gt;&lt;/contributors&gt;&lt;auth-address&gt;Department of Psychology, Harvard University, Cambridge, MA, USA.&amp;#xD;Department of Psychology and Neuroscience, University of North Carolina at Chapel Hill, Chapel Hill, NC, USA.&lt;/auth-address&gt;&lt;titles&gt;&lt;title&gt;Child abuse and automatic emotion regulation in children and adolescents&lt;/title&gt;&lt;secondary-title&gt;Dev Psychopathol&lt;/secondary-title&gt;&lt;/titles&gt;&lt;periodical&gt;&lt;full-title&gt;Dev Psychopathol&lt;/full-title&gt;&lt;/periodical&gt;&lt;pages&gt;1-11&lt;/pages&gt;&lt;edition&gt;2021/07/30&lt;/edition&gt;&lt;keywords&gt;&lt;keyword&gt;automatic emotion regulation&lt;/keyword&gt;&lt;keyword&gt;child abuse&lt;/keyword&gt;&lt;keyword&gt;emotional abuse&lt;/keyword&gt;&lt;keyword&gt;physical abuse&lt;/keyword&gt;&lt;/keywords&gt;&lt;dates&gt;&lt;year&gt;2021&lt;/year&gt;&lt;pub-dates&gt;&lt;date&gt;Jul 29&lt;/date&gt;&lt;/pub-dates&gt;&lt;/dates&gt;&lt;isbn&gt;1469-2198 (Electronic)&amp;#xD;0954-5794 (Linking)&lt;/isbn&gt;&lt;accession-num&gt;34323213&lt;/accession-num&gt;&lt;urls&gt;&lt;related-urls&gt;&lt;url&gt;https://www.ncbi.nlm.nih.gov/pubmed/34323213&lt;/url&gt;&lt;/related-urls&gt;&lt;/urls&gt;&lt;electronic-resource-num&gt;10.1017/S0954579421000663&lt;/electronic-resource-num&gt;&lt;/record&gt;&lt;/Cite&gt;&lt;/EndNote&gt;</w:instrText>
+      </w:r>
+      <w:r>
+        <w:rPr>
+          <w:rFonts w:ascii="Calibri" w:hAnsi="Calibri" w:cs="Calibri"/>
+        </w:rPr>
+        <w:fldChar w:fldCharType="separate"/>
+      </w:r>
+      <w:r>
+        <w:rPr>
+          <w:rFonts w:ascii="Calibri" w:hAnsi="Calibri" w:cs="Calibri"/>
+          <w:noProof/>
+        </w:rPr>
+        <w:t>(Kim et al., 2021)</w:t>
+      </w:r>
+      <w:r>
+        <w:rPr>
+          <w:rFonts w:ascii="Calibri" w:hAnsi="Calibri" w:cs="Calibri"/>
+        </w:rPr>
+        <w:fldChar w:fldCharType="end"/>
+      </w:r>
+      <w:r>
+        <w:rPr>
+          <w:rFonts w:ascii="Calibri" w:hAnsi="Calibri" w:cs="Calibri"/>
+        </w:rPr>
+        <w:t>.</w:t>
+      </w:r>
+      <w:r>
+        <w:rPr>
+          <w:rFonts w:ascii="Calibri" w:hAnsi="Calibri" w:cs="Calibri"/>
+        </w:rPr>
+        <w:t xml:space="preserve"> </w:t>
+      </w:r>
+      <w:r>
+        <w:rPr>
+          <w:rFonts w:ascii="Calibri" w:hAnsi="Calibri" w:cs="Calibri"/>
+        </w:rPr>
+        <w:t>Higher values on this contrast signal greater adaptation to emotional conflict.</w:t>
+      </w:r>
+      <w:r>
+        <w:rPr>
+          <w:rFonts w:ascii="Calibri" w:hAnsi="Calibri" w:cs="Calibri"/>
+        </w:rPr>
+        <w:t xml:space="preserve"> </w:t>
+      </w:r>
+    </w:p>
+    <w:p>
+      <w:pPr>
+        <w:tabs>
+          <w:tab w:val="num" w:pos="1440"/>
+        </w:tabs>
+        <w:spacing w:after="240" w:line="360" w:lineRule="auto"/>
+        <w:rPr>
+          <w:rFonts w:ascii="Calibri" w:hAnsi="Calibri" w:cs="Calibri"/>
+          <w:color w:val="000000" w:themeColor="text1"/>
+        </w:rPr>
+      </w:pPr>
+      <w:r>
+        <w:rPr>
+          <w:rFonts w:ascii="Calibri" w:hAnsi="Calibri" w:cs="Calibri"/>
+          <w:i/>
+          <w:iCs/>
+          <w:color w:val="000000" w:themeColor="text1"/>
+        </w:rPr>
+        <w:t>Theory of mind</w:t>
+      </w:r>
+      <w:r>
+        <w:rPr>
+          <w:rFonts w:ascii="Calibri" w:hAnsi="Calibri" w:cs="Calibri"/>
+          <w:color w:val="000000" w:themeColor="text1"/>
+        </w:rPr>
+        <w:t xml:space="preserve"> was measured with a Theory of Mind task, adapted from a previously implemented task to detect differences between cognitive and affective theory of mind dimensions </w:t>
+      </w:r>
+      <w:r>
+        <w:rPr>
+          <w:rFonts w:ascii="Calibri" w:hAnsi="Calibri" w:cs="Calibri"/>
+          <w:color w:val="000000" w:themeColor="text1"/>
+        </w:rPr>
+        <w:fldChar w:fldCharType="begin">
+          <w:fldData xml:space="preserve">PEVuZE5vdGU+PENpdGU+PEF1dGhvcj5IZWxlbmlhazwvQXV0aG9yPjxZZWFyPjIwMjA8L1llYXI+
+PFJlY051bT4zMTwvUmVjTnVtPjxEaXNwbGF5VGV4dD4oSGVsZW5pYWsgJmFtcDsgTWNMYXVnaGxp
+biwgMjAyMDsgU2NobGFmZmtlIGV0IGFsLiwgMjAxNSk8L0Rpc3BsYXlUZXh0PjxyZWNvcmQ+PHJl
+Yy1udW1iZXI+MzE8L3JlYy1udW1iZXI+PGZvcmVpZ24ta2V5cz48a2V5IGFwcD0iRU4iIGRiLWlk
+PSI1cHYyZjJmemhmeHYyd2VhYTBmdnZ6YTB2dDBkcmVkOXB3dDkiIHRpbWVzdGFtcD0iMTY2OTY1
+NzU5NiIgZ3VpZD0iYjRhOTZjODQtNDMxOC00ZThmLWJjZDMtMjBiODQ5NmNjYTFkIj4zMTwva2V5
+PjwvZm9yZWlnbi1rZXlzPjxyZWYtdHlwZSBuYW1lPSJKb3VybmFsIEFydGljbGUiPjE3PC9yZWYt
+dHlwZT48Y29udHJpYnV0b3JzPjxhdXRob3JzPjxhdXRob3I+SGVsZW5pYWssIEMuPC9hdXRob3I+
+PGF1dGhvcj5NY0xhdWdobGluLCBLLiBBLjwvYXV0aG9yPjwvYXV0aG9ycz48L2NvbnRyaWJ1dG9y
+cz48YXV0aC1hZGRyZXNzPkRlcGFydG1lbnQgb2YgUHN5Y2hvbG9neSwgQ29sdW1iaWEgVW5pdmVy
+c2l0eSwgTmV3IFlvcmssIE5ZLCBVU0EuJiN4RDtEZXBhcnRtZW50IG9mIFBzeWNob2xvZ3ksIEhh
+cnZhcmQgVW5pdmVyc2l0eSwgQ2FtYnJpZGdlLCBNQSwgVVNBLjwvYXV0aC1hZGRyZXNzPjx0aXRs
+ZXM+PHRpdGxlPlNvY2lhbC1jb2duaXRpdmUgbWVjaGFuaXNtcyBpbiB0aGUgY3ljbGUgb2Ygdmlv
+bGVuY2U6IENvZ25pdGl2ZSBhbmQgYWZmZWN0aXZlIHRoZW9yeSBvZiBtaW5kLCBhbmQgZXh0ZXJu
+YWxpemluZyBwc3ljaG9wYXRob2xvZ3kgaW4gY2hpbGRyZW4gYW5kIGFkb2xlc2NlbnRzPC90aXRs
+ZT48c2Vjb25kYXJ5LXRpdGxlPkRldiBQc3ljaG9wYXRob2w8L3NlY29uZGFyeS10aXRsZT48L3Rp
+dGxlcz48cGVyaW9kaWNhbD48ZnVsbC10aXRsZT5EZXYgUHN5Y2hvcGF0aG9sPC9mdWxsLXRpdGxl
+PjwvcGVyaW9kaWNhbD48cGFnZXM+NzM1LTc1MDwvcGFnZXM+PHZvbHVtZT4zMjwvdm9sdW1lPjxu
+dW1iZXI+MjwvbnVtYmVyPjxlZGl0aW9uPjIwMTkvMDgvMTQ8L2VkaXRpb24+PGtleXdvcmRzPjxr
+ZXl3b3JkPkFkb2xlc2NlbnQ8L2tleXdvcmQ+PGtleXdvcmQ+QWR1bHQ8L2tleXdvcmQ+PGtleXdv
+cmQ+Q2hpbGQ8L2tleXdvcmQ+PGtleXdvcmQ+Q29nbml0aW9uPC9rZXl3b3JkPjxrZXl3b3JkPkh1
+bWFuczwva2V5d29yZD48a2V5d29yZD5Qc3ljaG9wYXRob2xvZ3k8L2tleXdvcmQ+PGtleXdvcmQ+
+U29jaWFsIEJlaGF2aW9yPC9rZXl3b3JkPjxrZXl3b3JkPipUaGVvcnkgb2YgTWluZDwva2V5d29y
+ZD48a2V5d29yZD5WaW9sZW5jZTwva2V5d29yZD48a2V5d29yZD4qYWR2ZXJzaXR5PC9rZXl3b3Jk
+PjxrZXl3b3JkPiphZ2dyZXNzaW9uPC9rZXl3b3JkPjxrZXl3b3JkPipleHRlcm5hbGl6aW5nPC9r
+ZXl3b3JkPjxrZXl3b3JkPip2aW9sZW5jZTwva2V5d29yZD48L2tleXdvcmRzPjxkYXRlcz48eWVh
+cj4yMDIwPC95ZWFyPjxwdWItZGF0ZXM+PGRhdGU+TWF5PC9kYXRlPjwvcHViLWRhdGVzPjwvZGF0
+ZXM+PGlzYm4+MTQ2OS0yMTk4IChFbGVjdHJvbmljKSYjeEQ7MDk1NC01Nzk0IChMaW5raW5nKTwv
+aXNibj48YWNjZXNzaW9uLW51bT4zMTQwNzYzODwvYWNjZXNzaW9uLW51bT48dXJscz48cmVsYXRl
+ZC11cmxzPjx1cmw+aHR0cHM6Ly93d3cubmNiaS5ubG0ubmloLmdvdi9wdWJtZWQvMzE0MDc2Mzg8
+L3VybD48L3JlbGF0ZWQtdXJscz48L3VybHM+PGN1c3RvbTI+UE1DNzAxNTc4OTwvY3VzdG9tMj48
+ZWxlY3Ryb25pYy1yZXNvdXJjZS1udW0+MTAuMTAxNy9TMDk1NDU3OTQxOTAwMDcyNTwvZWxlY3Ry
+b25pYy1yZXNvdXJjZS1udW0+PC9yZWNvcmQ+PC9DaXRlPjxDaXRlPjxBdXRob3I+U2NobGFmZmtl
+PC9BdXRob3I+PFllYXI+MjAxNTwvWWVhcj48UmVjTnVtPjUxPC9SZWNOdW0+PHJlY29yZD48cmVj
+LW51bWJlcj41MTwvcmVjLW51bWJlcj48Zm9yZWlnbi1rZXlzPjxrZXkgYXBwPSJFTiIgZGItaWQ9
+IndyOTBzZGVycXRmeHcxZXhwZWFwOXRlYXdyMjJmMHp0MGE1MiIgdGltZXN0YW1wPSIxNjgzMDU3
+NjYzIj41MTwva2V5PjwvZm9yZWlnbi1rZXlzPjxyZWYtdHlwZSBuYW1lPSJKb3VybmFsIEFydGlj
+bGUiPjE3PC9yZWYtdHlwZT48Y29udHJpYnV0b3JzPjxhdXRob3JzPjxhdXRob3I+U2NobGFmZmtl
+LCBMYXJhPC9hdXRob3I+PGF1dGhvcj5MaXNzZWssIFNpbGtlPC9hdXRob3I+PGF1dGhvcj5MZW56
+LCBNZWxhbmllPC9hdXRob3I+PGF1dGhvcj5KdWNrZWwsIEdlb3JnPC9hdXRob3I+PGF1dGhvcj5T
+Y2h1bHR6LCBUaG9tYXM8L2F1dGhvcj48YXV0aG9yPlRlZ2VudGhvZmYsIE1hcnRpbjwvYXV0aG9y
+PjxhdXRob3I+U2NobWlkdC1XaWxja2UsIFRvYmlhczwvYXV0aG9yPjxhdXRob3I+QnLDvG5lLCBN
+YXJ0aW48L2F1dGhvcj48L2F1dGhvcnM+PC9jb250cmlidXRvcnM+PHRpdGxlcz48dGl0bGU+U2hh
+cmVkIGFuZCBub25zaGFyZWQgbmV1cmFsIG5ldHdvcmtzIG9mIGNvZ25pdGl2ZSBhbmQgYWZmZWN0
+aXZlIHRoZW9yeS1vZi1taW5kOiBBIG5ldXJvaW1hZ2luZyBzdHVkeSB1c2luZyBjYXJ0b29uIHBp
+Y3R1cmUgc3RvcmllczwvdGl0bGU+PHNlY29uZGFyeS10aXRsZT5IdW1hbiBCcmFpbiBNYXBwaW5n
+PC9zZWNvbmRhcnktdGl0bGU+PC90aXRsZXM+PHBlcmlvZGljYWw+PGZ1bGwtdGl0bGU+SHVtYW4g
+QnJhaW4gTWFwcGluZzwvZnVsbC10aXRsZT48L3BlcmlvZGljYWw+PHBhZ2VzPjI5LTM5PC9wYWdl
+cz48dm9sdW1lPjM2PC92b2x1bWU+PG51bWJlcj4xPC9udW1iZXI+PGRhdGVzPjx5ZWFyPjIwMTU8
+L3llYXI+PC9kYXRlcz48aXNibj4xMDY1LTk0NzE8L2lzYm4+PHVybHM+PHJlbGF0ZWQtdXJscz48
+dXJsPmh0dHBzOi8vb25saW5lbGlicmFyeS53aWxleS5jb20vZG9pL2Ficy8xMC4xMDAyL2hibS4y
+MjYxMDwvdXJsPjwvcmVsYXRlZC11cmxzPjwvdXJscz48ZWxlY3Ryb25pYy1yZXNvdXJjZS1udW0+
+aHR0cHM6Ly9kb2kub3JnLzEwLjEwMDIvaGJtLjIyNjEwPC9lbGVjdHJvbmljLXJlc291cmNlLW51
+bT48L3JlY29yZD48L0NpdGU+PC9FbmROb3RlPgB=
+</w:fldData>
+        </w:fldChar>
+      </w:r>
+      <w:r>
+        <w:rPr>
+          <w:rFonts w:ascii="Calibri" w:hAnsi="Calibri" w:cs="Calibri"/>
+          <w:color w:val="000000" w:themeColor="text1"/>
+        </w:rPr>
+        <w:instrText xml:space="preserve"> ADDIN EN.CITE </w:instrText>
+      </w:r>
+      <w:r>
+        <w:rPr>
+          <w:rFonts w:ascii="Calibri" w:hAnsi="Calibri" w:cs="Calibri"/>
+          <w:color w:val="000000" w:themeColor="text1"/>
+        </w:rPr>
+        <w:fldChar w:fldCharType="begin">
+          <w:fldData xml:space="preserve">PEVuZE5vdGU+PENpdGU+PEF1dGhvcj5IZWxlbmlhazwvQXV0aG9yPjxZZWFyPjIwMjA8L1llYXI+
+PFJlY051bT4zMTwvUmVjTnVtPjxEaXNwbGF5VGV4dD4oSGVsZW5pYWsgJmFtcDsgTWNMYXVnaGxp
+biwgMjAyMDsgU2NobGFmZmtlIGV0IGFsLiwgMjAxNSk8L0Rpc3BsYXlUZXh0PjxyZWNvcmQ+PHJl
+Yy1udW1iZXI+MzE8L3JlYy1udW1iZXI+PGZvcmVpZ24ta2V5cz48a2V5IGFwcD0iRU4iIGRiLWlk
+PSI1cHYyZjJmemhmeHYyd2VhYTBmdnZ6YTB2dDBkcmVkOXB3dDkiIHRpbWVzdGFtcD0iMTY2OTY1
+NzU5NiIgZ3VpZD0iYjRhOTZjODQtNDMxOC00ZThmLWJjZDMtMjBiODQ5NmNjYTFkIj4zMTwva2V5
+PjwvZm9yZWlnbi1rZXlzPjxyZWYtdHlwZSBuYW1lPSJKb3VybmFsIEFydGljbGUiPjE3PC9yZWYt
+dHlwZT48Y29udHJpYnV0b3JzPjxhdXRob3JzPjxhdXRob3I+SGVsZW5pYWssIEMuPC9hdXRob3I+
+PGF1dGhvcj5NY0xhdWdobGluLCBLLiBBLjwvYXV0aG9yPjwvYXV0aG9ycz48L2NvbnRyaWJ1dG9y
+cz48YXV0aC1hZGRyZXNzPkRlcGFydG1lbnQgb2YgUHN5Y2hvbG9neSwgQ29sdW1iaWEgVW5pdmVy
+c2l0eSwgTmV3IFlvcmssIE5ZLCBVU0EuJiN4RDtEZXBhcnRtZW50IG9mIFBzeWNob2xvZ3ksIEhh
+cnZhcmQgVW5pdmVyc2l0eSwgQ2FtYnJpZGdlLCBNQSwgVVNBLjwvYXV0aC1hZGRyZXNzPjx0aXRs
+ZXM+PHRpdGxlPlNvY2lhbC1jb2duaXRpdmUgbWVjaGFuaXNtcyBpbiB0aGUgY3ljbGUgb2Ygdmlv
+bGVuY2U6IENvZ25pdGl2ZSBhbmQgYWZmZWN0aXZlIHRoZW9yeSBvZiBtaW5kLCBhbmQgZXh0ZXJu
+YWxpemluZyBwc3ljaG9wYXRob2xvZ3kgaW4gY2hpbGRyZW4gYW5kIGFkb2xlc2NlbnRzPC90aXRs
+ZT48c2Vjb25kYXJ5LXRpdGxlPkRldiBQc3ljaG9wYXRob2w8L3NlY29uZGFyeS10aXRsZT48L3Rp
+dGxlcz48cGVyaW9kaWNhbD48ZnVsbC10aXRsZT5EZXYgUHN5Y2hvcGF0aG9sPC9mdWxsLXRpdGxl
+PjwvcGVyaW9kaWNhbD48cGFnZXM+NzM1LTc1MDwvcGFnZXM+PHZvbHVtZT4zMjwvdm9sdW1lPjxu
+dW1iZXI+MjwvbnVtYmVyPjxlZGl0aW9uPjIwMTkvMDgvMTQ8L2VkaXRpb24+PGtleXdvcmRzPjxr
+ZXl3b3JkPkFkb2xlc2NlbnQ8L2tleXdvcmQ+PGtleXdvcmQ+QWR1bHQ8L2tleXdvcmQ+PGtleXdv
+cmQ+Q2hpbGQ8L2tleXdvcmQ+PGtleXdvcmQ+Q29nbml0aW9uPC9rZXl3b3JkPjxrZXl3b3JkPkh1
+bWFuczwva2V5d29yZD48a2V5d29yZD5Qc3ljaG9wYXRob2xvZ3k8L2tleXdvcmQ+PGtleXdvcmQ+
+U29jaWFsIEJlaGF2aW9yPC9rZXl3b3JkPjxrZXl3b3JkPipUaGVvcnkgb2YgTWluZDwva2V5d29y
+ZD48a2V5d29yZD5WaW9sZW5jZTwva2V5d29yZD48a2V5d29yZD4qYWR2ZXJzaXR5PC9rZXl3b3Jk
+PjxrZXl3b3JkPiphZ2dyZXNzaW9uPC9rZXl3b3JkPjxrZXl3b3JkPipleHRlcm5hbGl6aW5nPC9r
+ZXl3b3JkPjxrZXl3b3JkPip2aW9sZW5jZTwva2V5d29yZD48L2tleXdvcmRzPjxkYXRlcz48eWVh
+cj4yMDIwPC95ZWFyPjxwdWItZGF0ZXM+PGRhdGU+TWF5PC9kYXRlPjwvcHViLWRhdGVzPjwvZGF0
+ZXM+PGlzYm4+MTQ2OS0yMTk4IChFbGVjdHJvbmljKSYjeEQ7MDk1NC01Nzk0IChMaW5raW5nKTwv
+aXNibj48YWNjZXNzaW9uLW51bT4zMTQwNzYzODwvYWNjZXNzaW9uLW51bT48dXJscz48cmVsYXRl
+ZC11cmxzPjx1cmw+aHR0cHM6Ly93d3cubmNiaS5ubG0ubmloLmdvdi9wdWJtZWQvMzE0MDc2Mzg8
+L3VybD48L3JlbGF0ZWQtdXJscz48L3VybHM+PGN1c3RvbTI+UE1DNzAxNTc4OTwvY3VzdG9tMj48
+ZWxlY3Ryb25pYy1yZXNvdXJjZS1udW0+MTAuMTAxNy9TMDk1NDU3OTQxOTAwMDcyNTwvZWxlY3Ry
+b25pYy1yZXNvdXJjZS1udW0+PC9yZWNvcmQ+PC9DaXRlPjxDaXRlPjxBdXRob3I+U2NobGFmZmtl
+PC9BdXRob3I+PFllYXI+MjAxNTwvWWVhcj48UmVjTnVtPjUxPC9SZWNOdW0+PHJlY29yZD48cmVj
+LW51bWJlcj41MTwvcmVjLW51bWJlcj48Zm9yZWlnbi1rZXlzPjxrZXkgYXBwPSJFTiIgZGItaWQ9
+IndyOTBzZGVycXRmeHcxZXhwZWFwOXRlYXdyMjJmMHp0MGE1MiIgdGltZXN0YW1wPSIxNjgzMDU3
+NjYzIj41MTwva2V5PjwvZm9yZWlnbi1rZXlzPjxyZWYtdHlwZSBuYW1lPSJKb3VybmFsIEFydGlj
+bGUiPjE3PC9yZWYtdHlwZT48Y29udHJpYnV0b3JzPjxhdXRob3JzPjxhdXRob3I+U2NobGFmZmtl
+LCBMYXJhPC9hdXRob3I+PGF1dGhvcj5MaXNzZWssIFNpbGtlPC9hdXRob3I+PGF1dGhvcj5MZW56
+LCBNZWxhbmllPC9hdXRob3I+PGF1dGhvcj5KdWNrZWwsIEdlb3JnPC9hdXRob3I+PGF1dGhvcj5T
+Y2h1bHR6LCBUaG9tYXM8L2F1dGhvcj48YXV0aG9yPlRlZ2VudGhvZmYsIE1hcnRpbjwvYXV0aG9y
+PjxhdXRob3I+U2NobWlkdC1XaWxja2UsIFRvYmlhczwvYXV0aG9yPjxhdXRob3I+QnLDvG5lLCBN
+YXJ0aW48L2F1dGhvcj48L2F1dGhvcnM+PC9jb250cmlidXRvcnM+PHRpdGxlcz48dGl0bGU+U2hh
+cmVkIGFuZCBub25zaGFyZWQgbmV1cmFsIG5ldHdvcmtzIG9mIGNvZ25pdGl2ZSBhbmQgYWZmZWN0
+aXZlIHRoZW9yeS1vZi1taW5kOiBBIG5ldXJvaW1hZ2luZyBzdHVkeSB1c2luZyBjYXJ0b29uIHBp
+Y3R1cmUgc3RvcmllczwvdGl0bGU+PHNlY29uZGFyeS10aXRsZT5IdW1hbiBCcmFpbiBNYXBwaW5n
+PC9zZWNvbmRhcnktdGl0bGU+PC90aXRsZXM+PHBlcmlvZGljYWw+PGZ1bGwtdGl0bGU+SHVtYW4g
+QnJhaW4gTWFwcGluZzwvZnVsbC10aXRsZT48L3BlcmlvZGljYWw+PHBhZ2VzPjI5LTM5PC9wYWdl
+cz48dm9sdW1lPjM2PC92b2x1bWU+PG51bWJlcj4xPC9udW1iZXI+PGRhdGVzPjx5ZWFyPjIwMTU8
+L3llYXI+PC9kYXRlcz48aXNibj4xMDY1LTk0NzE8L2lzYm4+PHVybHM+PHJlbGF0ZWQtdXJscz48
+dXJsPmh0dHBzOi8vb25saW5lbGlicmFyeS53aWxleS5jb20vZG9pL2Ficy8xMC4xMDAyL2hibS4y
+MjYxMDwvdXJsPjwvcmVsYXRlZC11cmxzPjwvdXJscz48ZWxlY3Ryb25pYy1yZXNvdXJjZS1udW0+
+aHR0cHM6Ly9kb2kub3JnLzEwLjEwMDIvaGJtLjIyNjEwPC9lbGVjdHJvbmljLXJlc291cmNlLW51
+bT48L3JlY29yZD48L0NpdGU+PC9FbmROb3RlPgB=
+</w:fldData>
+        </w:fldChar>
+      </w:r>
+      <w:r>
+        <w:rPr>
+          <w:rFonts w:ascii="Calibri" w:hAnsi="Calibri" w:cs="Calibri"/>
+          <w:color w:val="000000" w:themeColor="text1"/>
+        </w:rPr>
+        <w:instrText xml:space="preserve"> ADDIN EN.CITE.DATA </w:instrText>
+      </w:r>
+      <w:r>
+        <w:rPr>
+          <w:rFonts w:ascii="Calibri" w:hAnsi="Calibri" w:cs="Calibri"/>
+          <w:color w:val="000000" w:themeColor="text1"/>
+        </w:rPr>
+      </w:r>
+      <w:r>
+        <w:rPr>
+          <w:rFonts w:ascii="Calibri" w:hAnsi="Calibri" w:cs="Calibri"/>
+          <w:color w:val="000000" w:themeColor="text1"/>
+        </w:rPr>
+        <w:fldChar w:fldCharType="end"/>
+      </w:r>
+      <w:r>
+        <w:rPr>
+          <w:rFonts w:ascii="Calibri" w:hAnsi="Calibri" w:cs="Calibri"/>
+          <w:color w:val="000000" w:themeColor="text1"/>
+        </w:rPr>
+        <w:fldChar w:fldCharType="separate"/>
+      </w:r>
+      <w:r>
+        <w:rPr>
+          <w:rFonts w:ascii="Calibri" w:hAnsi="Calibri" w:cs="Calibri"/>
+          <w:noProof/>
+          <w:color w:val="000000" w:themeColor="text1"/>
+        </w:rPr>
+        <w:t>(Heleniak &amp; McLaughlin, 2020; Schlaffke et al., 2015)</w:t>
+      </w:r>
+      <w:r>
+        <w:rPr>
+          <w:rFonts w:ascii="Calibri" w:hAnsi="Calibri" w:cs="Calibri"/>
+          <w:color w:val="000000" w:themeColor="text1"/>
+        </w:rPr>
+        <w:fldChar w:fldCharType="end"/>
+      </w:r>
+      <w:r>
+        <w:rPr>
+          <w:rFonts w:ascii="Calibri" w:hAnsi="Calibri" w:cs="Calibri"/>
+          <w:color w:val="000000" w:themeColor="text1"/>
+        </w:rPr>
+        <w:t xml:space="preserve">. Cartoons depicting vignettes of cooperation or cooperation to deceive were shown to children who were asked to predict the conclusion of each story and respond to questions about the story. Of the twelve vignettes, four involved two characters cooperating to achieve a common goal, four depicted a story where the two characters deceived each other, and in the remaining four, the two characters together deceived a third character. The vignettes were displayed in experimental blocks with each of three types of stories displayed in random order. Each block began with a set of instructions corresponding to cognitive theory of mind, affective theory of mind, or physical causality conditions. Cognitive theory of mind represents the ability of participants to understand thoughts, beliefs, and intentions of the characters in the cartoon while affective theory of mind gages whether the children can accurately interpret the emotional state of the characters. Average accuracy metrics on cognitive and affective theory of mind trials were recorded. </w:t>
+      </w:r>
+    </w:p>
+    <w:p>
+      <w:pPr>
+        <w:spacing w:after="240" w:line="360" w:lineRule="auto"/>
+        <w:rPr>
+          <w:rFonts w:ascii="Calibri" w:hAnsi="Calibri" w:cs="Calibri"/>
+          <w:color w:val="000000"/>
+        </w:rPr>
+      </w:pPr>
+      <w:commentRangeStart w:id="0"/>
+      <w:commentRangeStart w:id="1"/>
+      <w:r>
+        <w:rPr>
+          <w:rFonts w:ascii="Calibri" w:hAnsi="Calibri" w:cs="Calibri"/>
+          <w:i/>
+          <w:iCs/>
+          <w:color w:val="000000"/>
+        </w:rPr>
+        <w:t>Fear learning</w:t>
+      </w:r>
+      <w:r>
+        <w:rPr>
+          <w:rFonts w:ascii="Calibri" w:hAnsi="Calibri" w:cs="Calibri"/>
+          <w:color w:val="000000"/>
+        </w:rPr>
+        <w:t xml:space="preserve"> </w:t>
+      </w:r>
+      <w:r>
+        <w:rPr>
+          <w:rFonts w:ascii="Calibri" w:hAnsi="Calibri" w:cs="Calibri"/>
+          <w:color w:val="000000"/>
+        </w:rPr>
+        <w:t>was measured by the difference in the amplitude of skin conductance response (SCR) during the early acquisition phase of a block design fear conditioning and extinction task that has been adapted to the early adolescent population</w:t>
+      </w:r>
+      <w:r>
+        <w:rPr>
+          <w:rStyle w:val="gmail-apple-converted-space"/>
+          <w:rFonts w:ascii="Calibri" w:hAnsi="Calibri" w:cs="Calibri"/>
+          <w:color w:val="000000"/>
+        </w:rPr>
+        <w:t xml:space="preserve"> </w:t>
+      </w:r>
+      <w:r>
+        <w:rPr>
+          <w:rStyle w:val="gmail-apple-converted-space"/>
+          <w:rFonts w:ascii="Calibri" w:hAnsi="Calibri" w:cs="Calibri"/>
+          <w:color w:val="000000"/>
+        </w:rPr>
+        <w:fldChar w:fldCharType="begin">
+          <w:fldData xml:space="preserve">PEVuZE5vdGU+PENpdGU+PEF1dGhvcj5TaGVjaG5lcjwvQXV0aG9yPjxZZWFyPjIwMTU8L1llYXI+
+PFJlY051bT4xMjk8L1JlY051bT48RGlzcGxheVRleHQ+KFNoZWNobmVyIGV0IGFsLiwgMjAxNSk8
+L0Rpc3BsYXlUZXh0PjxyZWNvcmQ+PHJlYy1udW1iZXI+MTI5PC9yZWMtbnVtYmVyPjxmb3JlaWdu
+LWtleXM+PGtleSBhcHA9IkVOIiBkYi1pZD0iNXB2MmYyZnpoZnh2MndlYWEwZnZ2emEwdnQwZHJl
+ZDlwd3Q5IiB0aW1lc3RhbXA9IjE2NzUyMDI0NTAiIGd1aWQ9Ijg1NjE4NjM0LTkzNzYtNDJiYi1h
+YTc2LTlkNTZkODJhYjZiZSI+MTI5PC9rZXk+PC9mb3JlaWduLWtleXM+PHJlZi10eXBlIG5hbWU9
+IkpvdXJuYWwgQXJ0aWNsZSI+MTc8L3JlZi10eXBlPjxjb250cmlidXRvcnM+PGF1dGhvcnM+PGF1
+dGhvcj5TaGVjaG5lciwgVC48L2F1dGhvcj48YXV0aG9yPkJyaXR0b24sIEouIEMuPC9hdXRob3I+
+PGF1dGhvcj5Sb25raW4sIEUuIEcuPC9hdXRob3I+PGF1dGhvcj5KYXJjaG8sIEouIE0uPC9hdXRo
+b3I+PGF1dGhvcj5NYXNoLCBKLiBBLjwvYXV0aG9yPjxhdXRob3I+TWljaGFsc2thLCBLLiBKLjwv
+YXV0aG9yPjxhdXRob3I+TGVpYmVubHVmdCwgRS48L2F1dGhvcj48YXV0aG9yPlBpbmUsIEQuIFMu
+PC9hdXRob3I+PC9hdXRob3JzPjwvY29udHJpYnV0b3JzPjxhdXRoLWFkZHJlc3M+RGVwYXJ0bWVu
+dCBvZiBQc3ljaG9sb2d5LCBVbml2ZXJzaXR5IG9mIEhhaWZhLCBJc3JhZWwuPC9hdXRoLWFkZHJl
+c3M+PHRpdGxlcz48dGl0bGU+RmVhciBjb25kaXRpb25pbmcgYW5kIGV4dGluY3Rpb24gaW4gYW54
+aW91cyBhbmQgbm9uYW54aW91cyB5b3V0aCBhbmQgYWR1bHRzOiBleGFtaW5pbmcgYSBub3ZlbCBk
+ZXZlbG9wbWVudGFsbHkgYXBwcm9wcmlhdGUgZmVhci1jb25kaXRpb25pbmcgdGFzazwvdGl0bGU+
+PHNlY29uZGFyeS10aXRsZT5EZXByZXNzIEFueGlldHk8L3NlY29uZGFyeS10aXRsZT48L3RpdGxl
+cz48cGVyaW9kaWNhbD48ZnVsbC10aXRsZT5EZXByZXNzIEFueGlldHk8L2Z1bGwtdGl0bGU+PC9w
+ZXJpb2RpY2FsPjxwYWdlcz4yNzctODg8L3BhZ2VzPjx2b2x1bWU+MzI8L3ZvbHVtZT48bnVtYmVy
+PjQ8L251bWJlcj48ZWRpdGlvbj4yMDE0MTEyNzwvZWRpdGlvbj48a2V5d29yZHM+PGtleXdvcmQ+
+QWRvbGVzY2VudDwva2V5d29yZD48a2V5d29yZD5BZG9sZXNjZW50IERldmVsb3BtZW50LypwaHlz
+aW9sb2d5PC9rZXl3b3JkPjxrZXl3b3JkPkFkdWx0PC9rZXl3b3JkPjxrZXl3b3JkPkFueGlldHkg
+RGlzb3JkZXJzLypwaHlzaW9wYXRob2xvZ3k8L2tleXdvcmQ+PGtleXdvcmQ+Q2hpbGQ8L2tleXdv
+cmQ+PGtleXdvcmQ+Q29uZGl0aW9uaW5nLCBDbGFzc2ljYWwvKnBoeXNpb2xvZ3k8L2tleXdvcmQ+
+PGtleXdvcmQ+RXh0aW5jdGlvbiwgUHN5Y2hvbG9naWNhbC8qcGh5c2lvbG9neTwva2V5d29yZD48
+a2V5d29yZD5GZWFyLypwaHlzaW9sb2d5PC9rZXl3b3JkPjxrZXl3b3JkPkZlbWFsZTwva2V5d29y
+ZD48a2V5d29yZD5HYWx2YW5pYyBTa2luIFJlc3BvbnNlL3BoeXNpb2xvZ3k8L2tleXdvcmQ+PGtl
+eXdvcmQ+SHVtYW5zPC9rZXl3b3JkPjxrZXl3b3JkPk1hbGU8L2tleXdvcmQ+PGtleXdvcmQ+U2Ny
+PC9rZXl3b3JkPjxrZXl3b3JkPmV4dGluY3Rpb248L2tleXdvcmQ+PGtleXdvcmQ+ZmVhciBjb25k
+aXRpb25pbmc8L2tleXdvcmQ+PGtleXdvcmQ+ZmVhci1wb3RlbnRpYXRlZCBzdGFydGxlPC9rZXl3
+b3JkPjxrZXl3b3JkPnBlZGlhdHJpYyBhbnhpZXR5PC9rZXl3b3JkPjxrZXl3b3JkPnBzeWNob3Bo
+eXNpb2xvZ3k8L2tleXdvcmQ+PC9rZXl3b3Jkcz48ZGF0ZXM+PHllYXI+MjAxNTwveWVhcj48cHVi
+LWRhdGVzPjxkYXRlPkFwcjwvZGF0ZT48L3B1Yi1kYXRlcz48L2RhdGVzPjxpc2JuPjEwOTEtNDI2
+OSAoUHJpbnQpJiN4RDsxMDkxLTQyNjk8L2lzYm4+PGFjY2Vzc2lvbi1udW0+MjU0Mjc0Mzg8L2Fj
+Y2Vzc2lvbi1udW0+PHVybHM+PC91cmxzPjxjdXN0b20xPkFsbCBhdXRob3JzIHJlcG9ydCBubyBj
+b25mbGljdCBvZiBpbnRlcmVzdHMuPC9jdXN0b20xPjxjdXN0b20yPlBNQzYzMTg0NDk8L2N1c3Rv
+bTI+PGN1c3RvbTY+TklITVMxMDAxNTM2PC9jdXN0b202PjxlbGVjdHJvbmljLXJlc291cmNlLW51
+bT4xMC4xMDAyL2RhLjIyMzE4PC9lbGVjdHJvbmljLXJlc291cmNlLW51bT48cmVtb3RlLWRhdGFi
+YXNlLXByb3ZpZGVyPk5MTTwvcmVtb3RlLWRhdGFiYXNlLXByb3ZpZGVyPjxsYW5ndWFnZT5lbmc8
+L2xhbmd1YWdlPjwvcmVjb3JkPjwvQ2l0ZT48L0VuZE5vdGU+AG==
+</w:fldData>
+        </w:fldChar>
+      </w:r>
+      <w:r>
+        <w:rPr>
+          <w:rStyle w:val="gmail-apple-converted-space"/>
+          <w:rFonts w:ascii="Calibri" w:hAnsi="Calibri" w:cs="Calibri"/>
+          <w:color w:val="000000"/>
+        </w:rPr>
+        <w:instrText xml:space="preserve"> ADDIN EN.CITE </w:instrText>
+      </w:r>
+      <w:r>
+        <w:rPr>
+          <w:rStyle w:val="gmail-apple-converted-space"/>
+          <w:rFonts w:ascii="Calibri" w:hAnsi="Calibri" w:cs="Calibri"/>
+          <w:color w:val="000000"/>
+        </w:rPr>
+        <w:fldChar w:fldCharType="begin">
+          <w:fldData xml:space="preserve">PEVuZE5vdGU+PENpdGU+PEF1dGhvcj5TaGVjaG5lcjwvQXV0aG9yPjxZZWFyPjIwMTU8L1llYXI+
+PFJlY051bT4xMjk8L1JlY051bT48RGlzcGxheVRleHQ+KFNoZWNobmVyIGV0IGFsLiwgMjAxNSk8
+L0Rpc3BsYXlUZXh0PjxyZWNvcmQ+PHJlYy1udW1iZXI+MTI5PC9yZWMtbnVtYmVyPjxmb3JlaWdu
+LWtleXM+PGtleSBhcHA9IkVOIiBkYi1pZD0iNXB2MmYyZnpoZnh2MndlYWEwZnZ2emEwdnQwZHJl
+ZDlwd3Q5IiB0aW1lc3RhbXA9IjE2NzUyMDI0NTAiIGd1aWQ9Ijg1NjE4NjM0LTkzNzYtNDJiYi1h
+YTc2LTlkNTZkODJhYjZiZSI+MTI5PC9rZXk+PC9mb3JlaWduLWtleXM+PHJlZi10eXBlIG5hbWU9
+IkpvdXJuYWwgQXJ0aWNsZSI+MTc8L3JlZi10eXBlPjxjb250cmlidXRvcnM+PGF1dGhvcnM+PGF1
+dGhvcj5TaGVjaG5lciwgVC48L2F1dGhvcj48YXV0aG9yPkJyaXR0b24sIEouIEMuPC9hdXRob3I+
+PGF1dGhvcj5Sb25raW4sIEUuIEcuPC9hdXRob3I+PGF1dGhvcj5KYXJjaG8sIEouIE0uPC9hdXRo
+b3I+PGF1dGhvcj5NYXNoLCBKLiBBLjwvYXV0aG9yPjxhdXRob3I+TWljaGFsc2thLCBLLiBKLjwv
+YXV0aG9yPjxhdXRob3I+TGVpYmVubHVmdCwgRS48L2F1dGhvcj48YXV0aG9yPlBpbmUsIEQuIFMu
+PC9hdXRob3I+PC9hdXRob3JzPjwvY29udHJpYnV0b3JzPjxhdXRoLWFkZHJlc3M+RGVwYXJ0bWVu
+dCBvZiBQc3ljaG9sb2d5LCBVbml2ZXJzaXR5IG9mIEhhaWZhLCBJc3JhZWwuPC9hdXRoLWFkZHJl
+c3M+PHRpdGxlcz48dGl0bGU+RmVhciBjb25kaXRpb25pbmcgYW5kIGV4dGluY3Rpb24gaW4gYW54
+aW91cyBhbmQgbm9uYW54aW91cyB5b3V0aCBhbmQgYWR1bHRzOiBleGFtaW5pbmcgYSBub3ZlbCBk
+ZXZlbG9wbWVudGFsbHkgYXBwcm9wcmlhdGUgZmVhci1jb25kaXRpb25pbmcgdGFzazwvdGl0bGU+
+PHNlY29uZGFyeS10aXRsZT5EZXByZXNzIEFueGlldHk8L3NlY29uZGFyeS10aXRsZT48L3RpdGxl
+cz48cGVyaW9kaWNhbD48ZnVsbC10aXRsZT5EZXByZXNzIEFueGlldHk8L2Z1bGwtdGl0bGU+PC9w
+ZXJpb2RpY2FsPjxwYWdlcz4yNzctODg8L3BhZ2VzPjx2b2x1bWU+MzI8L3ZvbHVtZT48bnVtYmVy
+PjQ8L251bWJlcj48ZWRpdGlvbj4yMDE0MTEyNzwvZWRpdGlvbj48a2V5d29yZHM+PGtleXdvcmQ+
+QWRvbGVzY2VudDwva2V5d29yZD48a2V5d29yZD5BZG9sZXNjZW50IERldmVsb3BtZW50LypwaHlz
+aW9sb2d5PC9rZXl3b3JkPjxrZXl3b3JkPkFkdWx0PC9rZXl3b3JkPjxrZXl3b3JkPkFueGlldHkg
+RGlzb3JkZXJzLypwaHlzaW9wYXRob2xvZ3k8L2tleXdvcmQ+PGtleXdvcmQ+Q2hpbGQ8L2tleXdv
+cmQ+PGtleXdvcmQ+Q29uZGl0aW9uaW5nLCBDbGFzc2ljYWwvKnBoeXNpb2xvZ3k8L2tleXdvcmQ+
+PGtleXdvcmQ+RXh0aW5jdGlvbiwgUHN5Y2hvbG9naWNhbC8qcGh5c2lvbG9neTwva2V5d29yZD48
+a2V5d29yZD5GZWFyLypwaHlzaW9sb2d5PC9rZXl3b3JkPjxrZXl3b3JkPkZlbWFsZTwva2V5d29y
+ZD48a2V5d29yZD5HYWx2YW5pYyBTa2luIFJlc3BvbnNlL3BoeXNpb2xvZ3k8L2tleXdvcmQ+PGtl
+eXdvcmQ+SHVtYW5zPC9rZXl3b3JkPjxrZXl3b3JkPk1hbGU8L2tleXdvcmQ+PGtleXdvcmQ+U2Ny
+PC9rZXl3b3JkPjxrZXl3b3JkPmV4dGluY3Rpb248L2tleXdvcmQ+PGtleXdvcmQ+ZmVhciBjb25k
+aXRpb25pbmc8L2tleXdvcmQ+PGtleXdvcmQ+ZmVhci1wb3RlbnRpYXRlZCBzdGFydGxlPC9rZXl3
+b3JkPjxrZXl3b3JkPnBlZGlhdHJpYyBhbnhpZXR5PC9rZXl3b3JkPjxrZXl3b3JkPnBzeWNob3Bo
+eXNpb2xvZ3k8L2tleXdvcmQ+PC9rZXl3b3Jkcz48ZGF0ZXM+PHllYXI+MjAxNTwveWVhcj48cHVi
+LWRhdGVzPjxkYXRlPkFwcjwvZGF0ZT48L3B1Yi1kYXRlcz48L2RhdGVzPjxpc2JuPjEwOTEtNDI2
+OSAoUHJpbnQpJiN4RDsxMDkxLTQyNjk8L2lzYm4+PGFjY2Vzc2lvbi1udW0+MjU0Mjc0Mzg8L2Fj
+Y2Vzc2lvbi1udW0+PHVybHM+PC91cmxzPjxjdXN0b20xPkFsbCBhdXRob3JzIHJlcG9ydCBubyBj
+b25mbGljdCBvZiBpbnRlcmVzdHMuPC9jdXN0b20xPjxjdXN0b20yPlBNQzYzMTg0NDk8L2N1c3Rv
+bTI+PGN1c3RvbTY+TklITVMxMDAxNTM2PC9jdXN0b202PjxlbGVjdHJvbmljLXJlc291cmNlLW51
+bT4xMC4xMDAyL2RhLjIyMzE4PC9lbGVjdHJvbmljLXJlc291cmNlLW51bT48cmVtb3RlLWRhdGFi
+YXNlLXByb3ZpZGVyPk5MTTwvcmVtb3RlLWRhdGFiYXNlLXByb3ZpZGVyPjxsYW5ndWFnZT5lbmc8
+L2xhbmd1YWdlPjwvcmVjb3JkPjwvQ2l0ZT48L0VuZE5vdGU+AG==
+</w:fldData>
+        </w:fldChar>
+      </w:r>
+      <w:r>
+        <w:rPr>
+          <w:rStyle w:val="gmail-apple-converted-space"/>
+          <w:rFonts w:ascii="Calibri" w:hAnsi="Calibri" w:cs="Calibri"/>
+          <w:color w:val="000000"/>
+        </w:rPr>
+        <w:instrText xml:space="preserve"> ADDIN EN.CITE.DATA </w:instrText>
+      </w:r>
+      <w:r>
+        <w:rPr>
+          <w:rStyle w:val="gmail-apple-converted-space"/>
+          <w:rFonts w:ascii="Calibri" w:hAnsi="Calibri" w:cs="Calibri"/>
+          <w:color w:val="000000"/>
+        </w:rPr>
+      </w:r>
+      <w:r>
+        <w:rPr>
+          <w:rStyle w:val="gmail-apple-converted-space"/>
+          <w:rFonts w:ascii="Calibri" w:hAnsi="Calibri" w:cs="Calibri"/>
+          <w:color w:val="000000"/>
+        </w:rPr>
+        <w:fldChar w:fldCharType="end"/>
+      </w:r>
+      <w:r>
+        <w:rPr>
+          <w:rStyle w:val="gmail-apple-converted-space"/>
+          <w:rFonts w:ascii="Calibri" w:hAnsi="Calibri" w:cs="Calibri"/>
+          <w:color w:val="000000"/>
+        </w:rPr>
+        <w:fldChar w:fldCharType="separate"/>
+      </w:r>
+      <w:r>
+        <w:rPr>
+          <w:rStyle w:val="gmail-apple-converted-space"/>
+          <w:rFonts w:ascii="Calibri" w:hAnsi="Calibri" w:cs="Calibri"/>
+          <w:noProof/>
+          <w:color w:val="000000"/>
+        </w:rPr>
+        <w:t>(Shechner et al., 2015)</w:t>
+      </w:r>
+      <w:r>
+        <w:rPr>
+          <w:rStyle w:val="gmail-apple-converted-space"/>
+          <w:rFonts w:ascii="Calibri" w:hAnsi="Calibri" w:cs="Calibri"/>
+          <w:color w:val="000000"/>
+        </w:rPr>
+        <w:fldChar w:fldCharType="end"/>
+      </w:r>
+      <w:r>
+        <w:rPr>
+          <w:rFonts w:ascii="Calibri" w:hAnsi="Calibri" w:cs="Calibri"/>
+          <w:color w:val="000000"/>
+        </w:rPr>
+        <w:t>. SCR was captured by electrodermal activity and calculated using standard procedures</w:t>
+      </w:r>
+      <w:r>
+        <w:rPr>
+          <w:rFonts w:ascii="Calibri" w:hAnsi="Calibri" w:cs="Calibri"/>
+          <w:color w:val="000000"/>
+        </w:rPr>
+        <w:t xml:space="preserve"> </w:t>
+      </w:r>
+      <w:r>
+        <w:rPr>
+          <w:rFonts w:ascii="Calibri" w:hAnsi="Calibri" w:cs="Calibri"/>
+          <w:color w:val="000000"/>
+        </w:rPr>
+        <w:t>as the difference in the 1–5 s following</w:t>
+      </w:r>
+      <w:r>
+        <w:rPr>
+          <w:rFonts w:ascii="Calibri" w:hAnsi="Calibri" w:cs="Calibri"/>
+          <w:color w:val="000000"/>
+        </w:rPr>
+        <w:t xml:space="preserve"> </w:t>
+      </w:r>
+      <w:r>
+        <w:rPr>
+          <w:rFonts w:ascii="Calibri" w:hAnsi="Calibri" w:cs="Calibri"/>
+          <w:color w:val="000000"/>
+        </w:rPr>
+        <w:t xml:space="preserve">stimulus onset, with a minimum response of 0.05 </w:t>
+      </w:r>
+      <w:proofErr w:type="spellStart"/>
+      <w:r>
+        <w:rPr>
+          <w:rFonts w:ascii="Calibri" w:hAnsi="Calibri" w:cs="Calibri"/>
+          <w:color w:val="000000"/>
+        </w:rPr>
+        <w:t>microsiemens</w:t>
+      </w:r>
+      <w:proofErr w:type="spellEnd"/>
+      <w:r>
+        <w:rPr>
+          <w:rFonts w:ascii="Calibri" w:hAnsi="Calibri" w:cs="Calibri"/>
+          <w:color w:val="000000"/>
+        </w:rPr>
+        <w:t xml:space="preserve"> </w:t>
+      </w:r>
+      <w:r>
+        <w:rPr>
+          <w:rFonts w:ascii="Calibri" w:hAnsi="Calibri" w:cs="Calibri"/>
+          <w:color w:val="000000"/>
+        </w:rPr>
+        <w:t>(</w:t>
+      </w:r>
+      <w:proofErr w:type="spellStart"/>
+      <w:r>
+        <w:rPr>
+          <w:rFonts w:ascii="Calibri" w:hAnsi="Calibri" w:cs="Calibri"/>
+          <w:color w:val="000000"/>
+        </w:rPr>
+        <w:t>μs</w:t>
+      </w:r>
+      <w:proofErr w:type="spellEnd"/>
+      <w:r>
+        <w:rPr>
+          <w:rFonts w:ascii="Calibri" w:hAnsi="Calibri" w:cs="Calibri"/>
+          <w:color w:val="000000"/>
+        </w:rPr>
+        <w:t>)</w:t>
+      </w:r>
+      <w:r>
+        <w:rPr>
+          <w:rStyle w:val="gmail-apple-converted-space"/>
+          <w:rFonts w:ascii="Calibri" w:hAnsi="Calibri" w:cs="Calibri"/>
+          <w:color w:val="000000"/>
+        </w:rPr>
+        <w:t> </w:t>
+      </w:r>
+      <w:r>
+        <w:rPr>
+          <w:rStyle w:val="gmail-apple-converted-space"/>
+          <w:rFonts w:ascii="Calibri" w:hAnsi="Calibri" w:cs="Calibri"/>
+          <w:color w:val="000000"/>
+        </w:rPr>
+        <w:fldChar w:fldCharType="begin"/>
+      </w:r>
+      <w:r>
+        <w:rPr>
+          <w:rStyle w:val="gmail-apple-converted-space"/>
+          <w:rFonts w:ascii="Calibri" w:hAnsi="Calibri" w:cs="Calibri"/>
+          <w:color w:val="000000"/>
+        </w:rPr>
+        <w:instrText xml:space="preserve"> ADDIN EN.CITE &lt;EndNote&gt;&lt;Cite&gt;&lt;Author&gt;Braithwaite&lt;/Author&gt;&lt;Year&gt;2013&lt;/Year&gt;&lt;RecNum&gt;50&lt;/RecNum&gt;&lt;DisplayText&gt;(Braithwaite et al., 2013)&lt;/DisplayText&gt;&lt;record&gt;&lt;rec-number&gt;50&lt;/rec-number&gt;&lt;foreign-keys&gt;&lt;key app="EN" db-id="wr90sderqtfxw1expeap9teawr22f0zt0a52" timestamp="1681844552"&gt;50&lt;/key&gt;&lt;/foreign-keys&gt;&lt;ref-type name="Journal Article"&gt;17&lt;/ref-type&gt;&lt;contributors&gt;&lt;authors&gt;&lt;author&gt;Braithwaite, Jason J&lt;/author&gt;&lt;author&gt;Watson, Diana Patrícia Zethelius&lt;/author&gt;&lt;author&gt;Jones, R. O.&lt;/author&gt;&lt;author&gt;Rowe, Michael A.&lt;/author&gt;&lt;/authors&gt;&lt;/contributors&gt;&lt;titles&gt;&lt;title&gt;Guide for Analysing Electrodermal Activity &amp;amp; Skin Conductance Responses for Psychological Experiments&lt;/title&gt;&lt;secondary-title&gt;CTIT technical reports series&lt;/secondary-title&gt;&lt;/titles&gt;&lt;periodical&gt;&lt;full-title&gt;CTIT technical reports series&lt;/full-title&gt;&lt;/periodical&gt;&lt;dates&gt;&lt;year&gt;2013&lt;/year&gt;&lt;/dates&gt;&lt;urls&gt;&lt;/urls&gt;&lt;/record&gt;&lt;/Cite&gt;&lt;/EndNote&gt;</w:instrText>
+      </w:r>
+      <w:r>
+        <w:rPr>
+          <w:rStyle w:val="gmail-apple-converted-space"/>
+          <w:rFonts w:ascii="Calibri" w:hAnsi="Calibri" w:cs="Calibri"/>
+          <w:color w:val="000000"/>
+        </w:rPr>
+        <w:fldChar w:fldCharType="separate"/>
+      </w:r>
+      <w:r>
+        <w:rPr>
+          <w:rStyle w:val="gmail-apple-converted-space"/>
+          <w:rFonts w:ascii="Calibri" w:hAnsi="Calibri" w:cs="Calibri"/>
+          <w:noProof/>
+          <w:color w:val="000000"/>
+        </w:rPr>
+        <w:t>(Braithwaite et al., 2013)</w:t>
+      </w:r>
+      <w:r>
+        <w:rPr>
+          <w:rStyle w:val="gmail-apple-converted-space"/>
+          <w:rFonts w:ascii="Calibri" w:hAnsi="Calibri" w:cs="Calibri"/>
+          <w:color w:val="000000"/>
+        </w:rPr>
+        <w:fldChar w:fldCharType="end"/>
+      </w:r>
+      <w:r>
+        <w:rPr>
+          <w:rFonts w:ascii="Calibri" w:hAnsi="Calibri" w:cs="Calibri"/>
+          <w:color w:val="000000"/>
+        </w:rPr>
+        <w:t>. A blue square and orange diamond were conditioned stimuli. In the initial sequence, the first 10 trials presented the blue square with no aversive reinforcement – the CS- block. Next, 10 trials presented the orange diamond and 8 of the 10 were paired with an aversive sound – the US block. Next, 10 trials showed the orange diamond without the aversive stimulus – the CS+ block. After the initial sequence (</w:t>
+      </w:r>
+      <w:r>
+        <w:rPr>
+          <w:rFonts w:ascii="Calibri" w:hAnsi="Calibri" w:cs="Calibri"/>
+          <w:color w:val="000000"/>
+          <w:shd w:val="clear" w:color="auto" w:fill="FFFF00"/>
+        </w:rPr>
+        <w:t>of which blocks 2 and 3 were considered pre-acquisition</w:t>
+      </w:r>
+      <w:r>
+        <w:rPr>
+          <w:rFonts w:ascii="Calibri" w:hAnsi="Calibri" w:cs="Calibri"/>
+          <w:color w:val="000000"/>
+        </w:rPr>
+        <w:t xml:space="preserve">), 9 stimulus blocks (3 reinforced US, 3 non-reinforced CS+ </w:t>
+      </w:r>
+      <w:r>
+        <w:rPr>
+          <w:rFonts w:ascii="Calibri" w:hAnsi="Calibri" w:cs="Calibri"/>
+          <w:color w:val="000000"/>
+        </w:rPr>
+        <w:lastRenderedPageBreak/>
+        <w:t>blocks, and 3 CS- blocks) were shown in random order in sets of 3. The difference in SCR on CS+ trials versus CS- trials in the first set of 3 blocks after the pre-acquisition set, corrected for pre-acquisition conductance, was used to capture fear learning.</w:t>
+      </w:r>
+      <w:commentRangeEnd w:id="0"/>
+      <w:r>
+        <w:rPr>
+          <w:rStyle w:val="CommentReference"/>
+        </w:rPr>
+        <w:commentReference w:id="0"/>
+      </w:r>
+      <w:commentRangeEnd w:id="1"/>
+      <w:r>
+        <w:rPr>
+          <w:rStyle w:val="CommentReference"/>
+        </w:rPr>
+        <w:commentReference w:id="1"/>
+      </w:r>
+      <w:r>
+        <w:rPr>
+          <w:rFonts w:ascii="Calibri" w:hAnsi="Calibri" w:cs="Calibri"/>
+          <w:color w:val="000000"/>
+        </w:rPr>
+        <w:t xml:space="preserve"> </w:t>
+      </w:r>
+    </w:p>
+    <w:p>
+      <w:pPr>
+        <w:spacing w:after="240" w:line="360" w:lineRule="auto"/>
+        <w:rPr>
+          <w:rFonts w:ascii="Calibri" w:hAnsi="Calibri" w:cs="Calibri"/>
+        </w:rPr>
+      </w:pPr>
+      <w:r>
+        <w:rPr>
+          <w:rFonts w:ascii="Calibri" w:hAnsi="Calibri" w:cs="Calibri"/>
+          <w:i/>
+          <w:iCs/>
+        </w:rPr>
+        <w:t>Pubertal timing</w:t>
+      </w:r>
+      <w:r>
+        <w:rPr>
+          <w:rFonts w:ascii="Calibri" w:hAnsi="Calibri" w:cs="Calibri"/>
+        </w:rPr>
+        <w:t xml:space="preserve"> was assessed using the Tanner staging method </w:t>
+      </w:r>
+      <w:r>
+        <w:rPr>
+          <w:rFonts w:ascii="Calibri" w:hAnsi="Calibri" w:cs="Calibri"/>
+        </w:rPr>
+        <w:fldChar w:fldCharType="begin">
+          <w:fldData xml:space="preserve">PEVuZE5vdGU+PENpdGU+PEF1dGhvcj5NYXJzaGFsbDwvQXV0aG9yPjxZZWFyPjE5Njk8L1llYXI+
+PFJlY051bT4xMjY8L1JlY051bT48RGlzcGxheVRleHQ+KE1hcnNoYWxsICZhbXA7IFRhbm5lciwg
+MTk2OSwgMTk3MCk8L0Rpc3BsYXlUZXh0PjxyZWNvcmQ+PHJlYy1udW1iZXI+MTI2PC9yZWMtbnVt
+YmVyPjxmb3JlaWduLWtleXM+PGtleSBhcHA9IkVOIiBkYi1pZD0iNXB2MmYyZnpoZnh2MndlYWEw
+ZnZ2emEwdnQwZHJlZDlwd3Q5IiB0aW1lc3RhbXA9IjE2NzUxMjgzMjYiIGd1aWQ9IjEyYzE0ZTkx
+LTNmNTgtNDNhMS04MDUzLWRjNDY4ZjA2MTFjNSI+MTI2PC9rZXk+PC9mb3JlaWduLWtleXM+PHJl
+Zi10eXBlIG5hbWU9IkpvdXJuYWwgQXJ0aWNsZSI+MTc8L3JlZi10eXBlPjxjb250cmlidXRvcnM+
+PGF1dGhvcnM+PGF1dGhvcj5NYXJzaGFsbCwgVy4gQS48L2F1dGhvcj48YXV0aG9yPlRhbm5lciwg
+Si4gTS48L2F1dGhvcj48L2F1dGhvcnM+PC9jb250cmlidXRvcnM+PHRpdGxlcz48dGl0bGU+VmFy
+aWF0aW9ucyBpbiBwYXR0ZXJuIG9mIHB1YmVydGFsIGNoYW5nZXMgaW4gZ2lybHM8L3RpdGxlPjxz
+ZWNvbmRhcnktdGl0bGU+QXJjaCBEaXMgQ2hpbGQ8L3NlY29uZGFyeS10aXRsZT48L3RpdGxlcz48
+cGVyaW9kaWNhbD48ZnVsbC10aXRsZT5BcmNoIERpcyBDaGlsZDwvZnVsbC10aXRsZT48L3Blcmlv
+ZGljYWw+PHBhZ2VzPjI5MS0zMDM8L3BhZ2VzPjx2b2x1bWU+NDQ8L3ZvbHVtZT48bnVtYmVyPjIz
+NTwvbnVtYmVyPjxrZXl3b3Jkcz48a2V5d29yZD5BZG9sZXNjZW50PC9rZXl3b3JkPjxrZXl3b3Jk
+PkFnZSBGYWN0b3JzPC9rZXl3b3JkPjxrZXl3b3JkPipBbnRocm9wb21ldHJ5PC9rZXl3b3JkPjxr
+ZXl3b3JkPkJyZWFzdC9ncm93dGggJmFtcDsgZGV2ZWxvcG1lbnQ8L2tleXdvcmQ+PGtleXdvcmQ+
+Q2hpbGQ8L2tleXdvcmQ+PGtleXdvcmQ+RmVtYWxlPC9rZXl3b3JkPjxrZXl3b3JkPkhhaXIvZ3Jv
+d3RoICZhbXA7IGRldmVsb3BtZW50PC9rZXl3b3JkPjxrZXl3b3JkPkh1bWFuczwva2V5d29yZD48
+a2V5d29yZD5NZW5zdHJ1YXRpb248L2tleXdvcmQ+PGtleXdvcmQ+KlB1YmVydHk8L2tleXdvcmQ+
+PGtleXdvcmQ+U29jaWFsIENsYXNzPC9rZXl3b3JkPjxrZXl3b3JkPlNvY2lvZWNvbm9taWMgRmFj
+dG9yczwva2V5d29yZD48a2V5d29yZD5TdGF0aXN0aWNzIGFzIFRvcGljPC9rZXl3b3JkPjxrZXl3
+b3JkPlRpbWUgRmFjdG9yczwva2V5d29yZD48a2V5d29yZD5Vbml0ZWQgS2luZ2RvbTwva2V5d29y
+ZD48L2tleXdvcmRzPjxkYXRlcz48eWVhcj4xOTY5PC95ZWFyPjxwdWItZGF0ZXM+PGRhdGU+SnVu
+PC9kYXRlPjwvcHViLWRhdGVzPjwvZGF0ZXM+PGlzYm4+MDAwMy05ODg4IChQcmludCkmI3hEOzAw
+MDMtOTg4ODwvaXNibj48YWNjZXNzaW9uLW51bT41Nzg1MTc5PC9hY2Nlc3Npb24tbnVtPjx1cmxz
+PjwvdXJscz48Y3VzdG9tMj5QTUMyMDIwMzE0PC9jdXN0b20yPjxlbGVjdHJvbmljLXJlc291cmNl
+LW51bT4xMC4xMTM2L2FkYy40NC4yMzUuMjkxPC9lbGVjdHJvbmljLXJlc291cmNlLW51bT48cmVt
+b3RlLWRhdGFiYXNlLXByb3ZpZGVyPk5MTTwvcmVtb3RlLWRhdGFiYXNlLXByb3ZpZGVyPjxsYW5n
+dWFnZT5lbmc8L2xhbmd1YWdlPjwvcmVjb3JkPjwvQ2l0ZT48Q2l0ZT48QXV0aG9yPk1hcnNoYWxs
+PC9BdXRob3I+PFllYXI+MTk3MDwvWWVhcj48UmVjTnVtPjEyNzwvUmVjTnVtPjxyZWNvcmQ+PHJl
+Yy1udW1iZXI+MTI3PC9yZWMtbnVtYmVyPjxmb3JlaWduLWtleXM+PGtleSBhcHA9IkVOIiBkYi1p
+ZD0iNXB2MmYyZnpoZnh2MndlYWEwZnZ2emEwdnQwZHJlZDlwd3Q5IiB0aW1lc3RhbXA9IjE2NzUx
+MjgzMzQiIGd1aWQ9IjE4NjMwYTRkLTgzMzctNGJhMC1iMDZhLWE5Y2M2YTNmNDE3ZSI+MTI3PC9r
+ZXk+PC9mb3JlaWduLWtleXM+PHJlZi10eXBlIG5hbWU9IkpvdXJuYWwgQXJ0aWNsZSI+MTc8L3Jl
+Zi10eXBlPjxjb250cmlidXRvcnM+PGF1dGhvcnM+PGF1dGhvcj5NYXJzaGFsbCwgVy4gQS48L2F1
+dGhvcj48YXV0aG9yPlRhbm5lciwgSi4gTS48L2F1dGhvcj48L2F1dGhvcnM+PC9jb250cmlidXRv
+cnM+PHRpdGxlcz48dGl0bGU+VmFyaWF0aW9ucyBpbiB0aGUgcGF0dGVybiBvZiBwdWJlcnRhbCBj
+aGFuZ2VzIGluIGJveXM8L3RpdGxlPjxzZWNvbmRhcnktdGl0bGU+QXJjaCBEaXMgQ2hpbGQ8L3Nl
+Y29uZGFyeS10aXRsZT48L3RpdGxlcz48cGVyaW9kaWNhbD48ZnVsbC10aXRsZT5BcmNoIERpcyBD
+aGlsZDwvZnVsbC10aXRsZT48L3BlcmlvZGljYWw+PHBhZ2VzPjEzLTIzPC9wYWdlcz48dm9sdW1l
+PjQ1PC92b2x1bWU+PG51bWJlcj4yMzk8L251bWJlcj48a2V5d29yZHM+PGtleXdvcmQ+QWRvbGVz
+Y2VudDwva2V5d29yZD48a2V5d29yZD5BZ2UgRmFjdG9yczwva2V5d29yZD48a2V5d29yZD5BbnRo
+cm9wb21ldHJ5PC9rZXl3b3JkPjxrZXl3b3JkPkJvZHkgSGVpZ2h0PC9rZXl3b3JkPjxrZXl3b3Jk
+PkNoaWxkPC9rZXl3b3JkPjxrZXl3b3JkPkdlbml0YWxpYSwgTWFsZS9ncm93dGggJmFtcDsgZGV2
+ZWxvcG1lbnQ8L2tleXdvcmQ+PGtleXdvcmQ+SGFpci9ncm93dGggJmFtcDsgZGV2ZWxvcG1lbnQ8
+L2tleXdvcmQ+PGtleXdvcmQ+SHVtYW5zPC9rZXl3b3JkPjxrZXl3b3JkPk1hbGU8L2tleXdvcmQ+
+PGtleXdvcmQ+KlB1YmVydHk8L2tleXdvcmQ+PGtleXdvcmQ+VGltZSBGYWN0b3JzPC9rZXl3b3Jk
+Pjwva2V5d29yZHM+PGRhdGVzPjx5ZWFyPjE5NzA8L3llYXI+PHB1Yi1kYXRlcz48ZGF0ZT5GZWI8
+L2RhdGU+PC9wdWItZGF0ZXM+PC9kYXRlcz48aXNibj4wMDAzLTk4ODggKFByaW50KSYjeEQ7MDAw
+My05ODg4PC9pc2JuPjxhY2Nlc3Npb24tbnVtPjU0NDAxODI8L2FjY2Vzc2lvbi1udW0+PHVybHM+
+PC91cmxzPjxjdXN0b20yPlBNQzIwMjA0MTQ8L2N1c3RvbTI+PGVsZWN0cm9uaWMtcmVzb3VyY2Ut
+bnVtPjEwLjExMzYvYWRjLjQ1LjIzOS4xMzwvZWxlY3Ryb25pYy1yZXNvdXJjZS1udW0+PHJlbW90
+ZS1kYXRhYmFzZS1wcm92aWRlcj5OTE08L3JlbW90ZS1kYXRhYmFzZS1wcm92aWRlcj48bGFuZ3Vh
+Z2U+ZW5nPC9sYW5ndWFnZT48L3JlY29yZD48L0NpdGU+PC9FbmROb3RlPn==
+</w:fldData>
+        </w:fldChar>
+      </w:r>
+      <w:r>
+        <w:rPr>
+          <w:rFonts w:ascii="Calibri" w:hAnsi="Calibri" w:cs="Calibri"/>
+        </w:rPr>
+        <w:instrText xml:space="preserve"> ADDIN EN.CITE </w:instrText>
+      </w:r>
+      <w:r>
+        <w:rPr>
+          <w:rFonts w:ascii="Calibri" w:hAnsi="Calibri" w:cs="Calibri"/>
+        </w:rPr>
+        <w:fldChar w:fldCharType="begin">
+          <w:fldData xml:space="preserve">PEVuZE5vdGU+PENpdGU+PEF1dGhvcj5NYXJzaGFsbDwvQXV0aG9yPjxZZWFyPjE5Njk8L1llYXI+
+PFJlY051bT4xMjY8L1JlY051bT48RGlzcGxheVRleHQ+KE1hcnNoYWxsICZhbXA7IFRhbm5lciwg
+MTk2OSwgMTk3MCk8L0Rpc3BsYXlUZXh0PjxyZWNvcmQ+PHJlYy1udW1iZXI+MTI2PC9yZWMtbnVt
+YmVyPjxmb3JlaWduLWtleXM+PGtleSBhcHA9IkVOIiBkYi1pZD0iNXB2MmYyZnpoZnh2MndlYWEw
+ZnZ2emEwdnQwZHJlZDlwd3Q5IiB0aW1lc3RhbXA9IjE2NzUxMjgzMjYiIGd1aWQ9IjEyYzE0ZTkx
+LTNmNTgtNDNhMS04MDUzLWRjNDY4ZjA2MTFjNSI+MTI2PC9rZXk+PC9mb3JlaWduLWtleXM+PHJl
+Zi10eXBlIG5hbWU9IkpvdXJuYWwgQXJ0aWNsZSI+MTc8L3JlZi10eXBlPjxjb250cmlidXRvcnM+
+PGF1dGhvcnM+PGF1dGhvcj5NYXJzaGFsbCwgVy4gQS48L2F1dGhvcj48YXV0aG9yPlRhbm5lciwg
+Si4gTS48L2F1dGhvcj48L2F1dGhvcnM+PC9jb250cmlidXRvcnM+PHRpdGxlcz48dGl0bGU+VmFy
+aWF0aW9ucyBpbiBwYXR0ZXJuIG9mIHB1YmVydGFsIGNoYW5nZXMgaW4gZ2lybHM8L3RpdGxlPjxz
+ZWNvbmRhcnktdGl0bGU+QXJjaCBEaXMgQ2hpbGQ8L3NlY29uZGFyeS10aXRsZT48L3RpdGxlcz48
+cGVyaW9kaWNhbD48ZnVsbC10aXRsZT5BcmNoIERpcyBDaGlsZDwvZnVsbC10aXRsZT48L3Blcmlv
+ZGljYWw+PHBhZ2VzPjI5MS0zMDM8L3BhZ2VzPjx2b2x1bWU+NDQ8L3ZvbHVtZT48bnVtYmVyPjIz
+NTwvbnVtYmVyPjxrZXl3b3Jkcz48a2V5d29yZD5BZG9sZXNjZW50PC9rZXl3b3JkPjxrZXl3b3Jk
+PkFnZSBGYWN0b3JzPC9rZXl3b3JkPjxrZXl3b3JkPipBbnRocm9wb21ldHJ5PC9rZXl3b3JkPjxr
+ZXl3b3JkPkJyZWFzdC9ncm93dGggJmFtcDsgZGV2ZWxvcG1lbnQ8L2tleXdvcmQ+PGtleXdvcmQ+
+Q2hpbGQ8L2tleXdvcmQ+PGtleXdvcmQ+RmVtYWxlPC9rZXl3b3JkPjxrZXl3b3JkPkhhaXIvZ3Jv
+d3RoICZhbXA7IGRldmVsb3BtZW50PC9rZXl3b3JkPjxrZXl3b3JkPkh1bWFuczwva2V5d29yZD48
+a2V5d29yZD5NZW5zdHJ1YXRpb248L2tleXdvcmQ+PGtleXdvcmQ+KlB1YmVydHk8L2tleXdvcmQ+
+PGtleXdvcmQ+U29jaWFsIENsYXNzPC9rZXl3b3JkPjxrZXl3b3JkPlNvY2lvZWNvbm9taWMgRmFj
+dG9yczwva2V5d29yZD48a2V5d29yZD5TdGF0aXN0aWNzIGFzIFRvcGljPC9rZXl3b3JkPjxrZXl3
+b3JkPlRpbWUgRmFjdG9yczwva2V5d29yZD48a2V5d29yZD5Vbml0ZWQgS2luZ2RvbTwva2V5d29y
+ZD48L2tleXdvcmRzPjxkYXRlcz48eWVhcj4xOTY5PC95ZWFyPjxwdWItZGF0ZXM+PGRhdGU+SnVu
+PC9kYXRlPjwvcHViLWRhdGVzPjwvZGF0ZXM+PGlzYm4+MDAwMy05ODg4IChQcmludCkmI3hEOzAw
+MDMtOTg4ODwvaXNibj48YWNjZXNzaW9uLW51bT41Nzg1MTc5PC9hY2Nlc3Npb24tbnVtPjx1cmxz
+PjwvdXJscz48Y3VzdG9tMj5QTUMyMDIwMzE0PC9jdXN0b20yPjxlbGVjdHJvbmljLXJlc291cmNl
+LW51bT4xMC4xMTM2L2FkYy40NC4yMzUuMjkxPC9lbGVjdHJvbmljLXJlc291cmNlLW51bT48cmVt
+b3RlLWRhdGFiYXNlLXByb3ZpZGVyPk5MTTwvcmVtb3RlLWRhdGFiYXNlLXByb3ZpZGVyPjxsYW5n
+dWFnZT5lbmc8L2xhbmd1YWdlPjwvcmVjb3JkPjwvQ2l0ZT48Q2l0ZT48QXV0aG9yPk1hcnNoYWxs
+PC9BdXRob3I+PFllYXI+MTk3MDwvWWVhcj48UmVjTnVtPjEyNzwvUmVjTnVtPjxyZWNvcmQ+PHJl
+Yy1udW1iZXI+MTI3PC9yZWMtbnVtYmVyPjxmb3JlaWduLWtleXM+PGtleSBhcHA9IkVOIiBkYi1p
+ZD0iNXB2MmYyZnpoZnh2MndlYWEwZnZ2emEwdnQwZHJlZDlwd3Q5IiB0aW1lc3RhbXA9IjE2NzUx
+MjgzMzQiIGd1aWQ9IjE4NjMwYTRkLTgzMzctNGJhMC1iMDZhLWE5Y2M2YTNmNDE3ZSI+MTI3PC9r
+ZXk+PC9mb3JlaWduLWtleXM+PHJlZi10eXBlIG5hbWU9IkpvdXJuYWwgQXJ0aWNsZSI+MTc8L3Jl
+Zi10eXBlPjxjb250cmlidXRvcnM+PGF1dGhvcnM+PGF1dGhvcj5NYXJzaGFsbCwgVy4gQS48L2F1
+dGhvcj48YXV0aG9yPlRhbm5lciwgSi4gTS48L2F1dGhvcj48L2F1dGhvcnM+PC9jb250cmlidXRv
+cnM+PHRpdGxlcz48dGl0bGU+VmFyaWF0aW9ucyBpbiB0aGUgcGF0dGVybiBvZiBwdWJlcnRhbCBj
+aGFuZ2VzIGluIGJveXM8L3RpdGxlPjxzZWNvbmRhcnktdGl0bGU+QXJjaCBEaXMgQ2hpbGQ8L3Nl
+Y29uZGFyeS10aXRsZT48L3RpdGxlcz48cGVyaW9kaWNhbD48ZnVsbC10aXRsZT5BcmNoIERpcyBD
+aGlsZDwvZnVsbC10aXRsZT48L3BlcmlvZGljYWw+PHBhZ2VzPjEzLTIzPC9wYWdlcz48dm9sdW1l
+PjQ1PC92b2x1bWU+PG51bWJlcj4yMzk8L251bWJlcj48a2V5d29yZHM+PGtleXdvcmQ+QWRvbGVz
+Y2VudDwva2V5d29yZD48a2V5d29yZD5BZ2UgRmFjdG9yczwva2V5d29yZD48a2V5d29yZD5BbnRo
+cm9wb21ldHJ5PC9rZXl3b3JkPjxrZXl3b3JkPkJvZHkgSGVpZ2h0PC9rZXl3b3JkPjxrZXl3b3Jk
+PkNoaWxkPC9rZXl3b3JkPjxrZXl3b3JkPkdlbml0YWxpYSwgTWFsZS9ncm93dGggJmFtcDsgZGV2
+ZWxvcG1lbnQ8L2tleXdvcmQ+PGtleXdvcmQ+SGFpci9ncm93dGggJmFtcDsgZGV2ZWxvcG1lbnQ8
+L2tleXdvcmQ+PGtleXdvcmQ+SHVtYW5zPC9rZXl3b3JkPjxrZXl3b3JkPk1hbGU8L2tleXdvcmQ+
+PGtleXdvcmQ+KlB1YmVydHk8L2tleXdvcmQ+PGtleXdvcmQ+VGltZSBGYWN0b3JzPC9rZXl3b3Jk
+Pjwva2V5d29yZHM+PGRhdGVzPjx5ZWFyPjE5NzA8L3llYXI+PHB1Yi1kYXRlcz48ZGF0ZT5GZWI8
+L2RhdGU+PC9wdWItZGF0ZXM+PC9kYXRlcz48aXNibj4wMDAzLTk4ODggKFByaW50KSYjeEQ7MDAw
+My05ODg4PC9pc2JuPjxhY2Nlc3Npb24tbnVtPjU0NDAxODI8L2FjY2Vzc2lvbi1udW0+PHVybHM+
+PC91cmxzPjxjdXN0b20yPlBNQzIwMjA0MTQ8L2N1c3RvbTI+PGVsZWN0cm9uaWMtcmVzb3VyY2Ut
+bnVtPjEwLjExMzYvYWRjLjQ1LjIzOS4xMzwvZWxlY3Ryb25pYy1yZXNvdXJjZS1udW0+PHJlbW90
+ZS1kYXRhYmFzZS1wcm92aWRlcj5OTE08L3JlbW90ZS1kYXRhYmFzZS1wcm92aWRlcj48bGFuZ3Vh
+Z2U+ZW5nPC9sYW5ndWFnZT48L3JlY29yZD48L0NpdGU+PC9FbmROb3RlPn==
+</w:fldData>
+        </w:fldChar>
+      </w:r>
+      <w:r>
+        <w:rPr>
+          <w:rFonts w:ascii="Calibri" w:hAnsi="Calibri" w:cs="Calibri"/>
+        </w:rPr>
+        <w:instrText xml:space="preserve"> ADDIN EN.CITE.DATA </w:instrText>
+      </w:r>
+      <w:r>
+        <w:rPr>
+          <w:rFonts w:ascii="Calibri" w:hAnsi="Calibri" w:cs="Calibri"/>
+        </w:rPr>
+      </w:r>
+      <w:r>
+        <w:rPr>
+          <w:rFonts w:ascii="Calibri" w:hAnsi="Calibri" w:cs="Calibri"/>
+        </w:rPr>
+        <w:fldChar w:fldCharType="end"/>
+      </w:r>
+      <w:r>
+        <w:rPr>
+          <w:rFonts w:ascii="Calibri" w:hAnsi="Calibri" w:cs="Calibri"/>
+        </w:rPr>
+      </w:r>
+      <w:r>
+        <w:rPr>
+          <w:rFonts w:ascii="Calibri" w:hAnsi="Calibri" w:cs="Calibri"/>
+        </w:rPr>
+        <w:fldChar w:fldCharType="separate"/>
+      </w:r>
+      <w:r>
+        <w:rPr>
+          <w:rFonts w:ascii="Calibri" w:hAnsi="Calibri" w:cs="Calibri"/>
+          <w:noProof/>
+        </w:rPr>
+        <w:t>(Marshall &amp; Tanner, 1969, 1970)</w:t>
+      </w:r>
+      <w:r>
+        <w:rPr>
+          <w:rFonts w:ascii="Calibri" w:hAnsi="Calibri" w:cs="Calibri"/>
+        </w:rPr>
+        <w:fldChar w:fldCharType="end"/>
+      </w:r>
+      <w:r>
+        <w:rPr>
+          <w:rFonts w:ascii="Calibri" w:hAnsi="Calibri" w:cs="Calibri"/>
+        </w:rPr>
+        <w:t xml:space="preserve">. Children were shown sex-specific </w:t>
+      </w:r>
+      <w:r>
+        <w:rPr>
+          <w:rFonts w:ascii="Calibri" w:hAnsi="Calibri" w:cs="Calibri"/>
+        </w:rPr>
+        <w:t>line drawings</w:t>
+      </w:r>
+      <w:r>
+        <w:rPr>
+          <w:rFonts w:ascii="Calibri" w:hAnsi="Calibri" w:cs="Calibri"/>
+        </w:rPr>
+        <w:t xml:space="preserve"> conveying stages of development of sexual characteristics (breasts for girls, testes/scrotum/penis for boys</w:t>
+      </w:r>
+      <w:r>
+        <w:rPr>
+          <w:rFonts w:ascii="Calibri" w:hAnsi="Calibri" w:cs="Calibri"/>
+        </w:rPr>
+        <w:t xml:space="preserve">, and </w:t>
+      </w:r>
+      <w:r>
+        <w:rPr>
+          <w:rFonts w:ascii="Calibri" w:hAnsi="Calibri" w:cs="Calibri"/>
+        </w:rPr>
+        <w:t xml:space="preserve">pubic hair for both). </w:t>
+      </w:r>
+      <w:r>
+        <w:rPr>
+          <w:rFonts w:ascii="Calibri" w:hAnsi="Calibri" w:cs="Calibri"/>
+        </w:rPr>
+        <w:t>Pubertal timing</w:t>
+      </w:r>
+      <w:r>
+        <w:rPr>
+          <w:rFonts w:ascii="Calibri" w:hAnsi="Calibri" w:cs="Calibri"/>
+        </w:rPr>
+        <w:t xml:space="preserve"> was the average of the two sex-specific ratings. </w:t>
+      </w:r>
+    </w:p>
+    <w:p>
+      <w:pPr>
+        <w:tabs>
+          <w:tab w:val="num" w:pos="1440"/>
+        </w:tabs>
+        <w:spacing w:after="240" w:line="360" w:lineRule="auto"/>
+        <w:rPr>
+          <w:rFonts w:ascii="Calibri" w:hAnsi="Calibri" w:cs="Calibri"/>
+        </w:rPr>
+      </w:pPr>
+      <w:r>
+        <w:rPr>
+          <w:rFonts w:ascii="Calibri" w:hAnsi="Calibri" w:cs="Calibri"/>
+          <w:i/>
+          <w:iCs/>
+        </w:rPr>
+        <w:t>Inhibitory control</w:t>
+      </w:r>
+      <w:r>
+        <w:rPr>
+          <w:rFonts w:ascii="Calibri" w:hAnsi="Calibri" w:cs="Calibri"/>
+        </w:rPr>
+        <w:t xml:space="preserve">, an executive functioning ability to suppress a prepotent response to achieve a longer-term goal, was measured using </w:t>
+      </w:r>
+      <w:r>
+        <w:rPr>
+          <w:rFonts w:ascii="Calibri" w:hAnsi="Calibri" w:cs="Calibri"/>
+        </w:rPr>
+        <w:t>two</w:t>
+      </w:r>
+      <w:r>
+        <w:rPr>
+          <w:rFonts w:ascii="Calibri" w:hAnsi="Calibri" w:cs="Calibri"/>
+        </w:rPr>
+        <w:t xml:space="preserve"> tasks. NEPSY Circles &amp; Squares task tested the children’s reaction time on “inhibit” and “switch” tasks</w:t>
+      </w:r>
+      <w:r>
+        <w:rPr>
+          <w:rFonts w:ascii="Calibri" w:hAnsi="Calibri" w:cs="Calibri"/>
+        </w:rPr>
+        <w:t xml:space="preserve"> </w:t>
+      </w:r>
+      <w:r>
+        <w:rPr>
+          <w:rFonts w:ascii="Calibri" w:hAnsi="Calibri" w:cs="Calibri"/>
+        </w:rPr>
+        <w:fldChar w:fldCharType="begin"/>
+      </w:r>
+      <w:r>
+        <w:rPr>
+          <w:rFonts w:ascii="Calibri" w:hAnsi="Calibri" w:cs="Calibri"/>
+        </w:rPr>
+        <w:instrText xml:space="preserve"> ADDIN EN.CITE &lt;EndNote&gt;&lt;Cite&gt;&lt;Author&gt;Brooks&lt;/Author&gt;&lt;Year&gt;2009&lt;/Year&gt;&lt;RecNum&gt;119&lt;/RecNum&gt;&lt;DisplayText&gt;(Brooks et al., 2009)&lt;/DisplayText&gt;&lt;record&gt;&lt;rec-number&gt;119&lt;/rec-number&gt;&lt;foreign-keys&gt;&lt;key app="EN" db-id="5pv2f2fzhfxv2weaa0fvvza0vt0dred9pwt9" timestamp="1674149589" guid="0f16137d-de55-4e25-82c3-08f45f865dd1"&gt;119&lt;/key&gt;&lt;/foreign-keys&gt;&lt;ref-type name="Journal Article"&gt;17&lt;/ref-type&gt;&lt;contributors&gt;&lt;authors&gt;&lt;author&gt;Brooks, Brian L.&lt;/author&gt;&lt;author&gt;Sherman, Elisabeth M. S.&lt;/author&gt;&lt;author&gt;Strauss, Esther&lt;/author&gt;&lt;/authors&gt;&lt;/contributors&gt;&lt;titles&gt;&lt;title&gt;NEPSY-II: A Developmental Neuropsychological Assessment, Second Edition&lt;/title&gt;&lt;secondary-title&gt;Child neuropsychology&lt;/secondary-title&gt;&lt;/titles&gt;&lt;periodical&gt;&lt;full-title&gt;Child neuropsychology&lt;/full-title&gt;&lt;/periodical&gt;&lt;pages&gt;80-101&lt;/pages&gt;&lt;volume&gt;16&lt;/volume&gt;&lt;number&gt;1&lt;/number&gt;&lt;keywords&gt;&lt;keyword&gt;Adolescents&lt;/keyword&gt;&lt;keyword&gt;Children&lt;/keyword&gt;&lt;keyword&gt;NEPSY-II&lt;/keyword&gt;&lt;keyword&gt;Neuropsychology&lt;/keyword&gt;&lt;keyword&gt;Test review&lt;/keyword&gt;&lt;/keywords&gt;&lt;dates&gt;&lt;year&gt;2009&lt;/year&gt;&lt;/dates&gt;&lt;publisher&gt;Taylor &amp;amp; Francis Group&lt;/publisher&gt;&lt;isbn&gt;0929-7049&lt;/isbn&gt;&lt;urls&gt;&lt;/urls&gt;&lt;electronic-resource-num&gt;10.1080/09297040903146966&lt;/electronic-resource-num&gt;&lt;/record&gt;&lt;/Cite&gt;&lt;/EndNote&gt;</w:instrText>
+      </w:r>
+      <w:r>
+        <w:rPr>
+          <w:rFonts w:ascii="Calibri" w:hAnsi="Calibri" w:cs="Calibri"/>
+        </w:rPr>
+        <w:fldChar w:fldCharType="separate"/>
+      </w:r>
+      <w:r>
+        <w:rPr>
+          <w:rFonts w:ascii="Calibri" w:hAnsi="Calibri" w:cs="Calibri"/>
+          <w:noProof/>
+        </w:rPr>
+        <w:t>(Brooks et al., 2009)</w:t>
+      </w:r>
+      <w:r>
+        <w:rPr>
+          <w:rFonts w:ascii="Calibri" w:hAnsi="Calibri" w:cs="Calibri"/>
+        </w:rPr>
+        <w:fldChar w:fldCharType="end"/>
+      </w:r>
+      <w:r>
+        <w:rPr>
+          <w:rFonts w:ascii="Calibri" w:hAnsi="Calibri" w:cs="Calibri"/>
+        </w:rPr>
+        <w:t>. The participants were shown a series of circle and square shapes, with some of them shaded in, and asked to read through the shapes to establish a baseline reaction time. In the “inhibit” trials, the participants were asked to say the opposite of the shape presented, regardless of whether it was shaded in or blank. In the “switch” trial sequence, they are asked to say the opposite of the shape if it was blank, and the true shape if it was shaded in. Greater differences in reaction times on “inhibit” and “switch” trial sequences relative to baseline indicate poorer inhibitory control.</w:t>
+      </w:r>
+      <w:r>
+        <w:rPr>
+          <w:rFonts w:ascii="Calibri" w:hAnsi="Calibri" w:cs="Calibri"/>
+        </w:rPr>
+        <w:t xml:space="preserve"> Stroop task measured the ability of the participating children to accurately read words for colors, even if the color with which </w:t>
+      </w:r>
+      <w:r>
+        <w:rPr>
+          <w:rFonts w:ascii="Calibri" w:hAnsi="Calibri" w:cs="Calibri"/>
+        </w:rPr>
+        <w:t>the</w:t>
+      </w:r>
+      <w:r>
+        <w:rPr>
+          <w:rFonts w:ascii="Calibri" w:hAnsi="Calibri" w:cs="Calibri"/>
+        </w:rPr>
+        <w:t xml:space="preserve"> word </w:t>
+      </w:r>
+      <w:r>
+        <w:rPr>
+          <w:rFonts w:ascii="Calibri" w:hAnsi="Calibri" w:cs="Calibri"/>
+        </w:rPr>
+        <w:t>is</w:t>
+      </w:r>
+      <w:r>
+        <w:rPr>
+          <w:rFonts w:ascii="Calibri" w:hAnsi="Calibri" w:cs="Calibri"/>
+        </w:rPr>
+        <w:t xml:space="preserve"> presented d</w:t>
+      </w:r>
+      <w:r>
+        <w:rPr>
+          <w:rFonts w:ascii="Calibri" w:hAnsi="Calibri" w:cs="Calibri"/>
+        </w:rPr>
+        <w:t>idn</w:t>
+      </w:r>
+      <w:r>
+        <w:rPr>
+          <w:rFonts w:ascii="Calibri" w:hAnsi="Calibri" w:cs="Calibri"/>
+        </w:rPr>
+        <w:t>’t match, with greater accuracy conveying greater inhibitory control</w:t>
+      </w:r>
+      <w:r>
+        <w:rPr>
+          <w:rFonts w:ascii="Calibri" w:hAnsi="Calibri" w:cs="Calibri"/>
+        </w:rPr>
+        <w:t xml:space="preserve"> </w:t>
+      </w:r>
+      <w:r>
+        <w:rPr>
+          <w:rFonts w:ascii="Calibri" w:hAnsi="Calibri" w:cs="Calibri"/>
+        </w:rPr>
+        <w:fldChar w:fldCharType="begin"/>
+      </w:r>
+      <w:r>
+        <w:rPr>
+          <w:rFonts w:ascii="Calibri" w:hAnsi="Calibri" w:cs="Calibri"/>
+        </w:rPr>
+        <w:instrText xml:space="preserve"> ADDIN EN.CITE &lt;EndNote&gt;&lt;Cite&gt;&lt;Author&gt;Stroop&lt;/Author&gt;&lt;Year&gt;1935&lt;/Year&gt;&lt;RecNum&gt;120&lt;/RecNum&gt;&lt;DisplayText&gt;(Stroop, 1935)&lt;/DisplayText&gt;&lt;record&gt;&lt;rec-number&gt;120&lt;/rec-number&gt;&lt;foreign-keys&gt;&lt;key app="EN" db-id="5pv2f2fzhfxv2weaa0fvvza0vt0dred9pwt9" timestamp="1674149589" guid="c8a76f26-9440-43ce-a595-da942e34a5ce"&gt;120&lt;/key&gt;&lt;/foreign-keys&gt;&lt;ref-type name="Thesis"&gt;32&lt;/ref-type&gt;&lt;contributors&gt;&lt;authors&gt;&lt;author&gt;Stroop, J. Ridley&lt;/author&gt;&lt;/authors&gt;&lt;/contributors&gt;&lt;titles&gt;&lt;title&gt;Studies of interference in serial verbal reactions&lt;/title&gt;&lt;/titles&gt;&lt;keywords&gt;&lt;keyword&gt;Inhibition&lt;/keyword&gt;&lt;keyword&gt;Association of ideas&lt;/keyword&gt;&lt;/keywords&gt;&lt;dates&gt;&lt;year&gt;1935&lt;/year&gt;&lt;/dates&gt;&lt;pub-location&gt;Nashville, Tenn.&lt;/pub-location&gt;&lt;publisher&gt;George Peabody College for Teachers&lt;/publisher&gt;&lt;urls&gt;&lt;/urls&gt;&lt;/record&gt;&lt;/Cite&gt;&lt;/EndNote&gt;</w:instrText>
+      </w:r>
+      <w:r>
+        <w:rPr>
+          <w:rFonts w:ascii="Calibri" w:hAnsi="Calibri" w:cs="Calibri"/>
+        </w:rPr>
+        <w:fldChar w:fldCharType="separate"/>
+      </w:r>
+      <w:r>
+        <w:rPr>
+          <w:rFonts w:ascii="Calibri" w:hAnsi="Calibri" w:cs="Calibri"/>
+          <w:noProof/>
+        </w:rPr>
+        <w:t>(Stroop, 1935)</w:t>
+      </w:r>
+      <w:r>
+        <w:rPr>
+          <w:rFonts w:ascii="Calibri" w:hAnsi="Calibri" w:cs="Calibri"/>
+        </w:rPr>
+        <w:fldChar w:fldCharType="end"/>
+      </w:r>
+      <w:r>
+        <w:rPr>
+          <w:rFonts w:ascii="Calibri" w:hAnsi="Calibri" w:cs="Calibri"/>
+        </w:rPr>
+        <w:t>.</w:t>
+      </w:r>
+      <w:r>
+        <w:rPr>
+          <w:rFonts w:ascii="Calibri" w:hAnsi="Calibri" w:cs="Calibri"/>
+        </w:rPr>
+        <w:t xml:space="preserve"> </w:t>
+      </w:r>
+    </w:p>
+    <w:p>
+      <w:pPr>
+        <w:tabs>
+          <w:tab w:val="num" w:pos="1440"/>
+        </w:tabs>
+        <w:spacing w:after="240" w:line="360" w:lineRule="auto"/>
+        <w:rPr>
+          <w:rFonts w:ascii="Calibri" w:hAnsi="Calibri" w:cs="Calibri"/>
+        </w:rPr>
+      </w:pPr>
+      <w:r>
+        <w:rPr>
+          <w:rFonts w:ascii="Calibri" w:hAnsi="Calibri" w:cs="Calibri"/>
+          <w:i/>
+          <w:iCs/>
+        </w:rPr>
+        <w:t>Language ability and reasoning ability</w:t>
+      </w:r>
+      <w:r>
+        <w:rPr>
+          <w:rFonts w:ascii="Calibri" w:hAnsi="Calibri" w:cs="Calibri"/>
+        </w:rPr>
+        <w:t xml:space="preserve"> were measured using the Wechsler Abbreviated Scale of Intelligence (WASI) task</w:t>
+      </w:r>
+      <w:r>
+        <w:rPr>
+          <w:rFonts w:ascii="Calibri" w:hAnsi="Calibri" w:cs="Calibri"/>
+        </w:rPr>
+        <w:t xml:space="preserve"> </w:t>
+      </w:r>
+      <w:r>
+        <w:rPr>
+          <w:rFonts w:ascii="Calibri" w:hAnsi="Calibri" w:cs="Calibri"/>
+        </w:rPr>
+        <w:fldChar w:fldCharType="begin"/>
+      </w:r>
+      <w:r>
+        <w:rPr>
+          <w:rFonts w:ascii="Calibri" w:hAnsi="Calibri" w:cs="Calibri"/>
+        </w:rPr>
+        <w:instrText xml:space="preserve"> ADDIN EN.CITE &lt;EndNote&gt;&lt;Cite&gt;&lt;Author&gt;Wechsler&lt;/Author&gt;&lt;Year&gt;1999&lt;/Year&gt;&lt;RecNum&gt;118&lt;/RecNum&gt;&lt;DisplayText&gt;(Wechsler, 1999)&lt;/DisplayText&gt;&lt;record&gt;&lt;rec-number&gt;118&lt;/rec-number&gt;&lt;foreign-keys&gt;&lt;key app="EN" db-id="5pv2f2fzhfxv2weaa0fvvza0vt0dred9pwt9" timestamp="1674149589" guid="206a2900-29f4-4460-bca3-4e80d67f4f68"&gt;118&lt;/key&gt;&lt;/foreign-keys&gt;&lt;ref-type name="Journal Article"&gt;17&lt;/ref-type&gt;&lt;contributors&gt;&lt;authors&gt;&lt;author&gt;Wechsler, David&lt;/author&gt;&lt;/authors&gt;&lt;/contributors&gt;&lt;titles&gt;&lt;title&gt;Wechsler abbreviated scale of intelligence&lt;/title&gt;&lt;/titles&gt;&lt;dates&gt;&lt;year&gt;1999&lt;/year&gt;&lt;/dates&gt;&lt;urls&gt;&lt;/urls&gt;&lt;/record&gt;&lt;/Cite&gt;&lt;/EndNote&gt;</w:instrText>
+      </w:r>
+      <w:r>
+        <w:rPr>
+          <w:rFonts w:ascii="Calibri" w:hAnsi="Calibri" w:cs="Calibri"/>
+        </w:rPr>
+        <w:fldChar w:fldCharType="separate"/>
+      </w:r>
+      <w:r>
+        <w:rPr>
+          <w:rFonts w:ascii="Calibri" w:hAnsi="Calibri" w:cs="Calibri"/>
+          <w:noProof/>
+        </w:rPr>
+        <w:t>(Wechsler, 1999)</w:t>
+      </w:r>
+      <w:r>
+        <w:rPr>
+          <w:rFonts w:ascii="Calibri" w:hAnsi="Calibri" w:cs="Calibri"/>
+        </w:rPr>
+        <w:fldChar w:fldCharType="end"/>
+      </w:r>
+      <w:r>
+        <w:rPr>
+          <w:rFonts w:ascii="Calibri" w:hAnsi="Calibri" w:cs="Calibri"/>
+        </w:rPr>
+        <w:t>.</w:t>
+      </w:r>
+      <w:r>
+        <w:rPr>
+          <w:rFonts w:ascii="Calibri" w:hAnsi="Calibri" w:cs="Calibri"/>
+        </w:rPr>
+        <w:t xml:space="preserve"> Language ability was measured with the t-score on the WASI vocabulary subtest. The vocabulary subtest </w:t>
+      </w:r>
+      <w:r>
+        <w:rPr>
+          <w:rFonts w:ascii="Calibri" w:hAnsi="Calibri" w:cs="Calibri"/>
+        </w:rPr>
+        <w:t>wa</w:t>
+      </w:r>
+      <w:r>
+        <w:rPr>
+          <w:rFonts w:ascii="Calibri" w:hAnsi="Calibri" w:cs="Calibri"/>
+        </w:rPr>
+        <w:t>s designed to measure word knowledge and verbal concept formation. Reasoning ability was measured with the t-score on the WASI matrix reasoning subtest, which gages fluid intelligence, broad visual intelligence, classification and spatial ability, knowledge of part–whole relationships, simultaneous processing, and perceptual organization.</w:t>
+      </w:r>
+    </w:p>
+    <w:p>
+      <w:pPr>
+        <w:spacing w:after="240" w:line="360" w:lineRule="auto"/>
+        <w:rPr>
+          <w:rFonts w:ascii="Calibri" w:hAnsi="Calibri" w:cs="Calibri"/>
+        </w:rPr>
+      </w:pPr>
+      <w:r>
+        <w:rPr>
+          <w:rFonts w:ascii="Calibri" w:hAnsi="Calibri" w:cs="Calibri"/>
+        </w:rPr>
+        <w:lastRenderedPageBreak/>
+        <w:t xml:space="preserve">Lastly, </w:t>
+      </w:r>
+      <w:r>
+        <w:rPr>
+          <w:rFonts w:ascii="Calibri" w:hAnsi="Calibri" w:cs="Calibri"/>
+          <w:i/>
+          <w:iCs/>
+        </w:rPr>
+        <w:t>reward sensitivity</w:t>
+      </w:r>
+      <w:r>
+        <w:rPr>
+          <w:rFonts w:ascii="Calibri" w:hAnsi="Calibri" w:cs="Calibri"/>
+        </w:rPr>
+        <w:t xml:space="preserve"> was assessed using the Piñata task, a child-friendly version of a monetary incentive task</w:t>
+      </w:r>
+      <w:r>
+        <w:rPr>
+          <w:rFonts w:ascii="Calibri" w:hAnsi="Calibri" w:cs="Calibri"/>
+        </w:rPr>
+        <w:t xml:space="preserve"> </w:t>
+      </w:r>
+      <w:r>
+        <w:rPr>
+          <w:rFonts w:ascii="Calibri" w:hAnsi="Calibri" w:cs="Calibri"/>
+        </w:rPr>
+        <w:fldChar w:fldCharType="begin">
+          <w:fldData xml:space="preserve">PEVuZE5vdGU+PENpdGU+PEF1dGhvcj5IZWxmaW5zdGVpbjwvQXV0aG9yPjxZZWFyPjIwMTM8L1ll
+YXI+PFJlY051bT4xMjI8L1JlY051bT48RGlzcGxheVRleHQ+KEhlbGZpbnN0ZWluIGV0IGFsLiwg
+MjAxMyk8L0Rpc3BsYXlUZXh0PjxyZWNvcmQ+PHJlYy1udW1iZXI+MTIyPC9yZWMtbnVtYmVyPjxm
+b3JlaWduLWtleXM+PGtleSBhcHA9IkVOIiBkYi1pZD0iNXB2MmYyZnpoZnh2MndlYWEwZnZ2emEw
+dnQwZHJlZDlwd3Q5IiB0aW1lc3RhbXA9IjE2NzQxNDk1ODkiIGd1aWQ9IjIzYzlhYjI5LWNlOTQt
+NGQyMC1iOGYwLWZjNDM3MGE2M2VhYyI+MTIyPC9rZXk+PC9mb3JlaWduLWtleXM+PHJlZi10eXBl
+IG5hbWU9IkpvdXJuYWwgQXJ0aWNsZSI+MTc8L3JlZi10eXBlPjxjb250cmlidXRvcnM+PGF1dGhv
+cnM+PGF1dGhvcj5IZWxmaW5zdGVpbiwgU2FyYWggTS48L2F1dGhvcj48YXV0aG9yPktpcndhbiwg
+TWljaGFlbCBMLjwvYXV0aG9yPjxhdXRob3I+QmVuc29uLCBCcmVuZGEgRS48L2F1dGhvcj48YXV0
+aG9yPkhhcmRpbiwgTWljaGFlbCBHLjwvYXV0aG9yPjxhdXRob3I+UGluZSwgRGFuaWVsIFMuPC9h
+dXRob3I+PGF1dGhvcj5Fcm5zdCwgTW9uaXF1ZTwvYXV0aG9yPjxhdXRob3I+Rm94LCBOYXRoYW4g
+QS48L2F1dGhvcj48L2F1dGhvcnM+PC9jb250cmlidXRvcnM+PHRpdGxlcz48dGl0bGU+VmFsaWRh
+dGlvbiBvZiBhIGNoaWxkLWZyaWVuZGx5IHZlcnNpb24gb2YgdGhlIG1vbmV0YXJ5IGluY2VudGl2
+ZSBkZWxheSB0YXNrPC90aXRsZT48c2Vjb25kYXJ5LXRpdGxlPlNvY2lhbCBjb2duaXRpdmUgYW5k
+IGFmZmVjdGl2ZSBuZXVyb3NjaWVuY2U8L3NlY29uZGFyeS10aXRsZT48L3RpdGxlcz48cGVyaW9k
+aWNhbD48ZnVsbC10aXRsZT5Tb2NpYWwgY29nbml0aXZlIGFuZCBhZmZlY3RpdmUgbmV1cm9zY2ll
+bmNlPC9mdWxsLXRpdGxlPjwvcGVyaW9kaWNhbD48cGFnZXM+NzIwLTcyNjwvcGFnZXM+PHZvbHVt
+ZT44PC92b2x1bWU+PG51bWJlcj42PC9udW1iZXI+PGtleXdvcmRzPjxrZXl3b3JkPkFkb2xlc2Nl
+bnQ8L2tleXdvcmQ+PGtleXdvcmQ+QWdlIEZhY3RvcnM8L2tleXdvcmQ+PGtleXdvcmQ+QW5hbHlz
+aXMgb2YgVmFyaWFuY2U8L2tleXdvcmQ+PGtleXdvcmQ+QnJhaW4gLSBibG9vZCBzdXBwbHk8L2tl
+eXdvcmQ+PGtleXdvcmQ+QnJhaW4gLSBwaHlzaW9sb2d5PC9rZXl3b3JkPjxrZXl3b3JkPkNoaWxk
+PC9rZXl3b3JkPjxrZXl3b3JkPkNoaWxkIEJlaGF2aW9yIC0gcGh5c2lvbG9neTwva2V5d29yZD48
+a2V5d29yZD5jaGlsZGhvb2Q8L2tleXdvcmQ+PGtleXdvcmQ+RmVtYWxlPC9rZXl3b3JkPjxrZXl3
+b3JkPmZNUkk8L2tleXdvcmQ+PGtleXdvcmQ+SHVtYW5zPC9rZXl3b3JkPjxrZXl3b3JkPkltYWdl
+IFByb2Nlc3NpbmcsIENvbXB1dGVyLUFzc2lzdGVkPC9rZXl3b3JkPjxrZXl3b3JkPkltYWdpbmF0
+aW9uPC9rZXl3b3JkPjxrZXl3b3JkPkxpZmUgU2NpZW5jZXMgJmFtcDsgQmlvbWVkaWNpbmU8L2tl
+eXdvcmQ+PGtleXdvcmQ+TWFnbmV0aWMgUmVzb25hbmNlIEltYWdpbmc8L2tleXdvcmQ+PGtleXdv
+cmQ+TWFsZTwva2V5d29yZD48a2V5d29yZD5Nb3RpdmF0aW9uIC0gcGh5c2lvbG9neTwva2V5d29y
+ZD48a2V5d29yZD5OZXVyb3NjaWVuY2VzPC9rZXl3b3JkPjxrZXl3b3JkPk5ldXJvc2NpZW5jZXMg
+JmFtcDsgTmV1cm9sb2d5PC9rZXl3b3JkPjxrZXl3b3JkPk9yaWdpbmFsPC9rZXl3b3JkPjxrZXl3
+b3JkPk94eWdlbiAtIGJsb29kPC9rZXl3b3JkPjxrZXl3b3JkPlBzeWNob2xvZ3k8L2tleXdvcmQ+
+PGtleXdvcmQ+UHN5Y2hvbG9neSwgRXhwZXJpbWVudGFsPC9rZXl3b3JkPjxrZXl3b3JkPlJlYWN0
+aW9uIFRpbWUgLSBwaHlzaW9sb2d5PC9rZXl3b3JkPjxrZXl3b3JkPlJlcHJvZHVjaWJpbGl0eSBv
+ZiBSZXN1bHRzPC9rZXl3b3JkPjxrZXl3b3JkPlJld2FyZDwva2V5d29yZD48a2V5d29yZD5TY2ll
+bmNlICZhbXA7IFRlY2hub2xvZ3k8L2tleXdvcmQ+PGtleXdvcmQ+U2V4IEZhY3RvcnM8L2tleXdv
+cmQ+PGtleXdvcmQ+U29jaWFsIFNjaWVuY2VzPC9rZXl3b3JkPjwva2V5d29yZHM+PGRhdGVzPjx5
+ZWFyPjIwMTM8L3llYXI+PC9kYXRlcz48cHViLWxvY2F0aW9uPk9YRk9SRDwvcHViLWxvY2F0aW9u
+PjxwdWJsaXNoZXI+T3hmb3JkIFVuaXYgUHJlc3M8L3B1Ymxpc2hlcj48aXNibj4xNzQ5LTUwMTY8
+L2lzYm4+PHVybHM+PC91cmxzPjxlbGVjdHJvbmljLXJlc291cmNlLW51bT4xMC4xMDkzL3NjYW4v
+bnNzMDU3PC9lbGVjdHJvbmljLXJlc291cmNlLW51bT48L3JlY29yZD48L0NpdGU+PC9FbmROb3Rl
+PgB=
+</w:fldData>
+        </w:fldChar>
+      </w:r>
+      <w:r>
+        <w:rPr>
+          <w:rFonts w:ascii="Calibri" w:hAnsi="Calibri" w:cs="Calibri"/>
+        </w:rPr>
+        <w:instrText xml:space="preserve"> ADDIN EN.CITE </w:instrText>
+      </w:r>
+      <w:r>
+        <w:rPr>
+          <w:rFonts w:ascii="Calibri" w:hAnsi="Calibri" w:cs="Calibri"/>
+        </w:rPr>
+        <w:fldChar w:fldCharType="begin">
+          <w:fldData xml:space="preserve">PEVuZE5vdGU+PENpdGU+PEF1dGhvcj5IZWxmaW5zdGVpbjwvQXV0aG9yPjxZZWFyPjIwMTM8L1ll
+YXI+PFJlY051bT4xMjI8L1JlY051bT48RGlzcGxheVRleHQ+KEhlbGZpbnN0ZWluIGV0IGFsLiwg
+MjAxMyk8L0Rpc3BsYXlUZXh0PjxyZWNvcmQ+PHJlYy1udW1iZXI+MTIyPC9yZWMtbnVtYmVyPjxm
+b3JlaWduLWtleXM+PGtleSBhcHA9IkVOIiBkYi1pZD0iNXB2MmYyZnpoZnh2MndlYWEwZnZ2emEw
+dnQwZHJlZDlwd3Q5IiB0aW1lc3RhbXA9IjE2NzQxNDk1ODkiIGd1aWQ9IjIzYzlhYjI5LWNlOTQt
+NGQyMC1iOGYwLWZjNDM3MGE2M2VhYyI+MTIyPC9rZXk+PC9mb3JlaWduLWtleXM+PHJlZi10eXBl
+IG5hbWU9IkpvdXJuYWwgQXJ0aWNsZSI+MTc8L3JlZi10eXBlPjxjb250cmlidXRvcnM+PGF1dGhv
+cnM+PGF1dGhvcj5IZWxmaW5zdGVpbiwgU2FyYWggTS48L2F1dGhvcj48YXV0aG9yPktpcndhbiwg
+TWljaGFlbCBMLjwvYXV0aG9yPjxhdXRob3I+QmVuc29uLCBCcmVuZGEgRS48L2F1dGhvcj48YXV0
+aG9yPkhhcmRpbiwgTWljaGFlbCBHLjwvYXV0aG9yPjxhdXRob3I+UGluZSwgRGFuaWVsIFMuPC9h
+dXRob3I+PGF1dGhvcj5Fcm5zdCwgTW9uaXF1ZTwvYXV0aG9yPjxhdXRob3I+Rm94LCBOYXRoYW4g
+QS48L2F1dGhvcj48L2F1dGhvcnM+PC9jb250cmlidXRvcnM+PHRpdGxlcz48dGl0bGU+VmFsaWRh
+dGlvbiBvZiBhIGNoaWxkLWZyaWVuZGx5IHZlcnNpb24gb2YgdGhlIG1vbmV0YXJ5IGluY2VudGl2
+ZSBkZWxheSB0YXNrPC90aXRsZT48c2Vjb25kYXJ5LXRpdGxlPlNvY2lhbCBjb2duaXRpdmUgYW5k
+IGFmZmVjdGl2ZSBuZXVyb3NjaWVuY2U8L3NlY29uZGFyeS10aXRsZT48L3RpdGxlcz48cGVyaW9k
+aWNhbD48ZnVsbC10aXRsZT5Tb2NpYWwgY29nbml0aXZlIGFuZCBhZmZlY3RpdmUgbmV1cm9zY2ll
+bmNlPC9mdWxsLXRpdGxlPjwvcGVyaW9kaWNhbD48cGFnZXM+NzIwLTcyNjwvcGFnZXM+PHZvbHVt
+ZT44PC92b2x1bWU+PG51bWJlcj42PC9udW1iZXI+PGtleXdvcmRzPjxrZXl3b3JkPkFkb2xlc2Nl
+bnQ8L2tleXdvcmQ+PGtleXdvcmQ+QWdlIEZhY3RvcnM8L2tleXdvcmQ+PGtleXdvcmQ+QW5hbHlz
+aXMgb2YgVmFyaWFuY2U8L2tleXdvcmQ+PGtleXdvcmQ+QnJhaW4gLSBibG9vZCBzdXBwbHk8L2tl
+eXdvcmQ+PGtleXdvcmQ+QnJhaW4gLSBwaHlzaW9sb2d5PC9rZXl3b3JkPjxrZXl3b3JkPkNoaWxk
+PC9rZXl3b3JkPjxrZXl3b3JkPkNoaWxkIEJlaGF2aW9yIC0gcGh5c2lvbG9neTwva2V5d29yZD48
+a2V5d29yZD5jaGlsZGhvb2Q8L2tleXdvcmQ+PGtleXdvcmQ+RmVtYWxlPC9rZXl3b3JkPjxrZXl3
+b3JkPmZNUkk8L2tleXdvcmQ+PGtleXdvcmQ+SHVtYW5zPC9rZXl3b3JkPjxrZXl3b3JkPkltYWdl
+IFByb2Nlc3NpbmcsIENvbXB1dGVyLUFzc2lzdGVkPC9rZXl3b3JkPjxrZXl3b3JkPkltYWdpbmF0
+aW9uPC9rZXl3b3JkPjxrZXl3b3JkPkxpZmUgU2NpZW5jZXMgJmFtcDsgQmlvbWVkaWNpbmU8L2tl
+eXdvcmQ+PGtleXdvcmQ+TWFnbmV0aWMgUmVzb25hbmNlIEltYWdpbmc8L2tleXdvcmQ+PGtleXdv
+cmQ+TWFsZTwva2V5d29yZD48a2V5d29yZD5Nb3RpdmF0aW9uIC0gcGh5c2lvbG9neTwva2V5d29y
+ZD48a2V5d29yZD5OZXVyb3NjaWVuY2VzPC9rZXl3b3JkPjxrZXl3b3JkPk5ldXJvc2NpZW5jZXMg
+JmFtcDsgTmV1cm9sb2d5PC9rZXl3b3JkPjxrZXl3b3JkPk9yaWdpbmFsPC9rZXl3b3JkPjxrZXl3
+b3JkPk94eWdlbiAtIGJsb29kPC9rZXl3b3JkPjxrZXl3b3JkPlBzeWNob2xvZ3k8L2tleXdvcmQ+
+PGtleXdvcmQ+UHN5Y2hvbG9neSwgRXhwZXJpbWVudGFsPC9rZXl3b3JkPjxrZXl3b3JkPlJlYWN0
+aW9uIFRpbWUgLSBwaHlzaW9sb2d5PC9rZXl3b3JkPjxrZXl3b3JkPlJlcHJvZHVjaWJpbGl0eSBv
+ZiBSZXN1bHRzPC9rZXl3b3JkPjxrZXl3b3JkPlJld2FyZDwva2V5d29yZD48a2V5d29yZD5TY2ll
+bmNlICZhbXA7IFRlY2hub2xvZ3k8L2tleXdvcmQ+PGtleXdvcmQ+U2V4IEZhY3RvcnM8L2tleXdv
+cmQ+PGtleXdvcmQ+U29jaWFsIFNjaWVuY2VzPC9rZXl3b3JkPjwva2V5d29yZHM+PGRhdGVzPjx5
+ZWFyPjIwMTM8L3llYXI+PC9kYXRlcz48cHViLWxvY2F0aW9uPk9YRk9SRDwvcHViLWxvY2F0aW9u
+PjxwdWJsaXNoZXI+T3hmb3JkIFVuaXYgUHJlc3M8L3B1Ymxpc2hlcj48aXNibj4xNzQ5LTUwMTY8
+L2lzYm4+PHVybHM+PC91cmxzPjxlbGVjdHJvbmljLXJlc291cmNlLW51bT4xMC4xMDkzL3NjYW4v
+bnNzMDU3PC9lbGVjdHJvbmljLXJlc291cmNlLW51bT48L3JlY29yZD48L0NpdGU+PC9FbmROb3Rl
+PgB=
+</w:fldData>
+        </w:fldChar>
+      </w:r>
+      <w:r>
+        <w:rPr>
+          <w:rFonts w:ascii="Calibri" w:hAnsi="Calibri" w:cs="Calibri"/>
+        </w:rPr>
+        <w:instrText xml:space="preserve"> ADDIN EN.CITE.DATA </w:instrText>
+      </w:r>
+      <w:r>
+        <w:rPr>
+          <w:rFonts w:ascii="Calibri" w:hAnsi="Calibri" w:cs="Calibri"/>
+        </w:rPr>
+      </w:r>
+      <w:r>
+        <w:rPr>
+          <w:rFonts w:ascii="Calibri" w:hAnsi="Calibri" w:cs="Calibri"/>
+        </w:rPr>
+        <w:fldChar w:fldCharType="end"/>
+      </w:r>
+      <w:r>
+        <w:rPr>
+          <w:rFonts w:ascii="Calibri" w:hAnsi="Calibri" w:cs="Calibri"/>
+        </w:rPr>
+      </w:r>
+      <w:r>
+        <w:rPr>
+          <w:rFonts w:ascii="Calibri" w:hAnsi="Calibri" w:cs="Calibri"/>
+        </w:rPr>
+        <w:fldChar w:fldCharType="separate"/>
+      </w:r>
+      <w:r>
+        <w:rPr>
+          <w:rFonts w:ascii="Calibri" w:hAnsi="Calibri" w:cs="Calibri"/>
+          <w:noProof/>
+        </w:rPr>
+        <w:t>(Helfinstein et al., 2013)</w:t>
+      </w:r>
+      <w:r>
+        <w:rPr>
+          <w:rFonts w:ascii="Calibri" w:hAnsi="Calibri" w:cs="Calibri"/>
+        </w:rPr>
+        <w:fldChar w:fldCharType="end"/>
+      </w:r>
+      <w:r>
+        <w:rPr>
+          <w:rFonts w:ascii="Calibri" w:hAnsi="Calibri" w:cs="Calibri"/>
+        </w:rPr>
+        <w:t>.</w:t>
+      </w:r>
+      <w:r>
+        <w:rPr>
+          <w:rFonts w:ascii="Calibri" w:hAnsi="Calibri" w:cs="Calibri"/>
+        </w:rPr>
+        <w:t xml:space="preserve"> </w:t>
+      </w:r>
+      <w:r>
+        <w:rPr>
+          <w:rFonts w:ascii="Calibri" w:hAnsi="Calibri" w:cs="Calibri"/>
+        </w:rPr>
+        <w:t>Animal-shaped</w:t>
+      </w:r>
+      <w:r>
+        <w:rPr>
+          <w:rFonts w:ascii="Calibri" w:hAnsi="Calibri" w:cs="Calibri"/>
+        </w:rPr>
+        <w:t xml:space="preserve"> piñata</w:t>
+      </w:r>
+      <w:r>
+        <w:rPr>
+          <w:rFonts w:ascii="Calibri" w:hAnsi="Calibri" w:cs="Calibri"/>
+        </w:rPr>
+        <w:t xml:space="preserve">s with stars depicted inside </w:t>
+      </w:r>
+      <w:r>
+        <w:rPr>
+          <w:rFonts w:ascii="Calibri" w:hAnsi="Calibri" w:cs="Calibri"/>
+        </w:rPr>
+        <w:t>appear</w:t>
+      </w:r>
+      <w:r>
+        <w:rPr>
+          <w:rFonts w:ascii="Calibri" w:hAnsi="Calibri" w:cs="Calibri"/>
+        </w:rPr>
+        <w:t>ed</w:t>
+      </w:r>
+      <w:r>
+        <w:rPr>
+          <w:rFonts w:ascii="Calibri" w:hAnsi="Calibri" w:cs="Calibri"/>
+        </w:rPr>
+        <w:t xml:space="preserve"> on the screen, and the participating children are asked to “whack” </w:t>
+      </w:r>
+      <w:r>
+        <w:rPr>
+          <w:rFonts w:ascii="Calibri" w:hAnsi="Calibri" w:cs="Calibri"/>
+        </w:rPr>
+        <w:t>each</w:t>
+      </w:r>
+      <w:r>
+        <w:rPr>
+          <w:rFonts w:ascii="Calibri" w:hAnsi="Calibri" w:cs="Calibri"/>
+        </w:rPr>
+        <w:t xml:space="preserve"> piñata as quickly as possible once </w:t>
+      </w:r>
+      <w:r>
+        <w:rPr>
+          <w:rFonts w:ascii="Calibri" w:hAnsi="Calibri" w:cs="Calibri"/>
+        </w:rPr>
+        <w:t>it dropped</w:t>
+      </w:r>
+      <w:r>
+        <w:rPr>
+          <w:rFonts w:ascii="Calibri" w:hAnsi="Calibri" w:cs="Calibri"/>
+        </w:rPr>
+        <w:t xml:space="preserve"> to the middle of the screen</w:t>
+      </w:r>
+      <w:r>
+        <w:rPr>
+          <w:rFonts w:ascii="Calibri" w:hAnsi="Calibri" w:cs="Calibri"/>
+        </w:rPr>
+        <w:t xml:space="preserve"> by pressing the spacebar on a keyboard</w:t>
+      </w:r>
+      <w:r>
+        <w:rPr>
+          <w:rFonts w:ascii="Calibri" w:hAnsi="Calibri" w:cs="Calibri"/>
+        </w:rPr>
+        <w:t xml:space="preserve">. </w:t>
+      </w:r>
+      <w:r>
+        <w:rPr>
+          <w:rFonts w:ascii="Calibri" w:hAnsi="Calibri" w:cs="Calibri"/>
+        </w:rPr>
+        <w:t>Each piñata was previewed as having 0, 1, 2, or 4 stars inside before it was dropped. If the piñata was hit before it dropped to the middle of the screen, no stars were earned. T</w:t>
+      </w:r>
+      <w:r>
+        <w:rPr>
+          <w:rFonts w:ascii="Calibri" w:hAnsi="Calibri" w:cs="Calibri"/>
+        </w:rPr>
+        <w:t xml:space="preserve">he stars </w:t>
+      </w:r>
+      <w:r>
+        <w:rPr>
+          <w:rFonts w:ascii="Calibri" w:hAnsi="Calibri" w:cs="Calibri"/>
+        </w:rPr>
+        <w:t>we</w:t>
+      </w:r>
+      <w:r>
+        <w:rPr>
+          <w:rFonts w:ascii="Calibri" w:hAnsi="Calibri" w:cs="Calibri"/>
+        </w:rPr>
+        <w:t xml:space="preserve">re earned if the </w:t>
+      </w:r>
+      <w:r>
+        <w:rPr>
+          <w:rFonts w:ascii="Calibri" w:hAnsi="Calibri" w:cs="Calibri"/>
+        </w:rPr>
+        <w:t>spacebar was pressed within a response window (between 250ms and 300ms after the piñata dropped to the middle of the screen). Earned stars accumulated in a basket at the bottom of the screen</w:t>
+      </w:r>
+      <w:r>
+        <w:rPr>
+          <w:rFonts w:ascii="Calibri" w:hAnsi="Calibri" w:cs="Calibri"/>
+        </w:rPr>
+        <w:t>.</w:t>
+      </w:r>
+      <w:r>
+        <w:rPr>
+          <w:rFonts w:ascii="Calibri" w:hAnsi="Calibri" w:cs="Calibri"/>
+        </w:rPr>
+        <w:t xml:space="preserve"> The participating children were told that they will be awarded $10 if they earn enough starts, but ultimately, all children were awarded the $10. The participants were given 22 trials to practice at the start, during which baseline response times were recorded. The task consisted of 132 trials overall, with 6 runs of 22 trials each. The trials were evenly split by reward level with 33 trials each displaying 0, 1, 2, and 4 stars. </w:t>
+      </w:r>
+      <w:r>
+        <w:rPr>
+          <w:rFonts w:ascii="Calibri" w:hAnsi="Calibri" w:cs="Calibri"/>
+        </w:rPr>
+        <w:t>T</w:t>
+      </w:r>
+      <w:r>
+        <w:rPr>
+          <w:rFonts w:ascii="Calibri" w:hAnsi="Calibri" w:cs="Calibri"/>
+        </w:rPr>
+        <w:t>he t</w:t>
+      </w:r>
+      <w:r>
+        <w:rPr>
+          <w:rFonts w:ascii="Calibri" w:hAnsi="Calibri" w:cs="Calibri"/>
+        </w:rPr>
+        <w:t xml:space="preserve">otal earned stars and the contrast in </w:t>
+      </w:r>
+      <w:r>
+        <w:rPr>
+          <w:rFonts w:ascii="Calibri" w:hAnsi="Calibri" w:cs="Calibri"/>
+        </w:rPr>
+        <w:t xml:space="preserve">average </w:t>
+      </w:r>
+      <w:r>
+        <w:rPr>
+          <w:rFonts w:ascii="Calibri" w:hAnsi="Calibri" w:cs="Calibri"/>
+        </w:rPr>
+        <w:t>reaction times on no-reward (0-star)</w:t>
+      </w:r>
+      <w:r>
+        <w:rPr>
+          <w:rFonts w:ascii="Calibri" w:hAnsi="Calibri" w:cs="Calibri"/>
+        </w:rPr>
+        <w:t xml:space="preserve"> versus high-reward (4-star)</w:t>
+      </w:r>
+      <w:r>
+        <w:rPr>
+          <w:rFonts w:ascii="Calibri" w:hAnsi="Calibri" w:cs="Calibri"/>
+        </w:rPr>
+        <w:t xml:space="preserve"> trials measure</w:t>
+      </w:r>
+      <w:r>
+        <w:rPr>
+          <w:rFonts w:ascii="Calibri" w:hAnsi="Calibri" w:cs="Calibri"/>
+        </w:rPr>
+        <w:t>d</w:t>
+      </w:r>
+      <w:r>
+        <w:rPr>
+          <w:rFonts w:ascii="Calibri" w:hAnsi="Calibri" w:cs="Calibri"/>
+        </w:rPr>
+        <w:t xml:space="preserve"> reward sensitivity, with greater total stars and a greater reaction time contrast conveying greater reward sensitivity.  </w:t>
+      </w:r>
+    </w:p>
+    <w:p>
+      <w:pPr>
+        <w:spacing w:after="240" w:line="360" w:lineRule="auto"/>
+        <w:rPr>
+          <w:rFonts w:asciiTheme="minorHAnsi" w:hAnsiTheme="minorHAnsi" w:cstheme="minorHAnsi"/>
+        </w:rPr>
+      </w:pPr>
+      <w:r>
+        <w:rPr>
+          <w:rFonts w:asciiTheme="minorHAnsi" w:hAnsiTheme="minorHAnsi" w:cstheme="minorHAnsi"/>
+          <w:i/>
+          <w:iCs/>
+        </w:rPr>
+        <w:t xml:space="preserve">2.2.3. </w:t>
+      </w:r>
+      <w:r>
+        <w:rPr>
+          <w:rFonts w:asciiTheme="minorHAnsi" w:hAnsiTheme="minorHAnsi" w:cstheme="minorHAnsi"/>
+          <w:i/>
+          <w:iCs/>
+        </w:rPr>
+        <w:t xml:space="preserve">Psychopathology </w:t>
+      </w:r>
+      <w:r>
+        <w:rPr>
+          <w:rFonts w:asciiTheme="minorHAnsi" w:hAnsiTheme="minorHAnsi" w:cstheme="minorHAnsi"/>
+          <w:i/>
+          <w:iCs/>
+        </w:rPr>
+        <w:t>symptoms</w:t>
+      </w:r>
+      <w:r>
+        <w:rPr>
+          <w:rFonts w:asciiTheme="minorHAnsi" w:hAnsiTheme="minorHAnsi" w:cstheme="minorHAnsi"/>
+        </w:rPr>
+        <w:t>:</w:t>
+      </w:r>
+    </w:p>
+    <w:p>
+      <w:pPr>
+        <w:spacing w:after="240" w:line="360" w:lineRule="auto"/>
+        <w:rPr>
+          <w:rFonts w:asciiTheme="minorHAnsi" w:hAnsiTheme="minorHAnsi" w:cstheme="minorHAnsi"/>
+        </w:rPr>
+      </w:pPr>
+      <w:r>
+        <w:rPr>
+          <w:rFonts w:asciiTheme="minorHAnsi" w:hAnsiTheme="minorHAnsi" w:cstheme="minorHAnsi"/>
+        </w:rPr>
+        <w:t>Internalizing symptoms of d</w:t>
+      </w:r>
+      <w:r>
+        <w:rPr>
+          <w:rFonts w:asciiTheme="minorHAnsi" w:hAnsiTheme="minorHAnsi" w:cstheme="minorHAnsi"/>
+        </w:rPr>
+        <w:t xml:space="preserve">epression, anxiety, and post-traumatic stress disorder (PTSD) </w:t>
+      </w:r>
+      <w:r>
+        <w:rPr>
+          <w:rFonts w:asciiTheme="minorHAnsi" w:hAnsiTheme="minorHAnsi" w:cstheme="minorHAnsi"/>
+        </w:rPr>
+        <w:t xml:space="preserve">were </w:t>
+      </w:r>
+      <w:r>
+        <w:rPr>
+          <w:rFonts w:asciiTheme="minorHAnsi" w:hAnsiTheme="minorHAnsi" w:cstheme="minorHAnsi"/>
+        </w:rPr>
+        <w:t>measured with total scores on child-reported Children’s Depression Inventory-2 (CDI), Screen for Child Anxiety Related Emotional Disorders (SCARED), and UCLA PTSD Reaction Index, respectively</w:t>
+      </w:r>
+      <w:r>
+        <w:rPr>
+          <w:rFonts w:asciiTheme="minorHAnsi" w:hAnsiTheme="minorHAnsi" w:cstheme="minorHAnsi"/>
+        </w:rPr>
+        <w:t xml:space="preserve"> </w:t>
+      </w:r>
+      <w:r>
+        <w:rPr>
+          <w:rFonts w:asciiTheme="minorHAnsi" w:hAnsiTheme="minorHAnsi" w:cstheme="minorHAnsi"/>
+        </w:rPr>
+        <w:fldChar w:fldCharType="begin">
+          <w:fldData xml:space="preserve">PEVuZE5vdGU+PENpdGU+PEF1dGhvcj5CaXJtYWhlcjwvQXV0aG9yPjxZZWFyPjE5OTc8L1llYXI+
+PFJlY051bT40NjwvUmVjTnVtPjxEaXNwbGF5VGV4dD4oQmlybWFoZXIgZXQgYWwuLCAxOTk3OyBL
+b3ZhY3MsIDIwMTE7IFN0ZWluYmVyZyBldCBhbC4sIDIwMDQpPC9EaXNwbGF5VGV4dD48cmVjb3Jk
+PjxyZWMtbnVtYmVyPjQ2PC9yZWMtbnVtYmVyPjxmb3JlaWduLWtleXM+PGtleSBhcHA9IkVOIiBk
+Yi1pZD0iNXB2MmYyZnpoZnh2MndlYWEwZnZ2emEwdnQwZHJlZDlwd3Q5IiB0aW1lc3RhbXA9IjE2
+Njk2NTc1OTYiIGd1aWQ9ImQ4MWJhYWU2LTY4OGEtNDdkZi04MjVlLTNiNTkzNzE4ZGNlYiI+NDY8
+L2tleT48L2ZvcmVpZ24ta2V5cz48cmVmLXR5cGUgbmFtZT0iSm91cm5hbCBBcnRpY2xlIj4xNzwv
+cmVmLXR5cGU+PGNvbnRyaWJ1dG9ycz48YXV0aG9ycz48YXV0aG9yPkJpcm1haGVyLCBCb3Jpczwv
+YXV0aG9yPjxhdXRob3I+S2hldGFycGFsLCBTdW5lZXRhPC9hdXRob3I+PGF1dGhvcj5CcmVudCwg
+RGF2aWQ8L2F1dGhvcj48YXV0aG9yPkN1bGx5LCBNYXJsYW5lPC9hdXRob3I+PGF1dGhvcj5CYWxh
+Y2gsIExpc2E8L2F1dGhvcj48YXV0aG9yPkthdWZtYW4sIEpvYW48L2F1dGhvcj48YXV0aG9yPk5l
+ZXIsIFNhbmRyYSBNY0tlbnppZTwvYXV0aG9yPjwvYXV0aG9ycz48L2NvbnRyaWJ1dG9ycz48dGl0
+bGVzPjx0aXRsZT5UaGUgc2NyZWVuIGZvciBjaGlsZCBhbnhpZXR5IHJlbGF0ZWQgZW1vdGlvbmFs
+IGRpc29yZGVycyAoU0NBUkVEKTogU2NhbGUgY29uc3RydWN0aW9uIGFuZCBwc3ljaG9tZXRyaWMg
+Y2hhcmFjdGVyaXN0aWNzPC90aXRsZT48c2Vjb25kYXJ5LXRpdGxlPkpvdXJuYWwgb2YgdGhlIEFt
+ZXJpY2FuIEFjYWRlbXkgb2YgQ2hpbGQgJmFtcDsgQWRvbGVzY2VudCBQc3ljaGlhdHJ5PC9zZWNv
+bmRhcnktdGl0bGU+PC90aXRsZXM+PHBlcmlvZGljYWw+PGZ1bGwtdGl0bGU+Sm91cm5hbCBvZiB0
+aGUgQW1lcmljYW4gQWNhZGVteSBvZiBDaGlsZCAmYW1wOyBBZG9sZXNjZW50IFBzeWNoaWF0cnk8
+L2Z1bGwtdGl0bGU+PC9wZXJpb2RpY2FsPjxwYWdlcz41NDUtNTUzPC9wYWdlcz48dm9sdW1lPjM2
+PC92b2x1bWU+PG51bWJlcj40PC9udW1iZXI+PGRhdGVzPjx5ZWFyPjE5OTc8L3llYXI+PC9kYXRl
+cz48aXNibj4wODkwLTg1Njc8L2lzYm4+PHVybHM+PC91cmxzPjwvcmVjb3JkPjwvQ2l0ZT48Q2l0
+ZT48QXV0aG9yPlN0ZWluYmVyZzwvQXV0aG9yPjxZZWFyPjIwMDQ8L1llYXI+PFJlY051bT40Mzwv
+UmVjTnVtPjxyZWNvcmQ+PHJlYy1udW1iZXI+NDM8L3JlYy1udW1iZXI+PGZvcmVpZ24ta2V5cz48
+a2V5IGFwcD0iRU4iIGRiLWlkPSI1cHYyZjJmemhmeHYyd2VhYTBmdnZ6YTB2dDBkcmVkOXB3dDki
+IHRpbWVzdGFtcD0iMTY2OTY1NzU5NiIgZ3VpZD0iMWUwNDUyYjEtYjZkYi00OTU3LWI5ODAtMjAx
+OGNkOGMzMDU3Ij40Mzwva2V5PjwvZm9yZWlnbi1rZXlzPjxyZWYtdHlwZSBuYW1lPSJKb3VybmFs
+IEFydGljbGUiPjE3PC9yZWYtdHlwZT48Y29udHJpYnV0b3JzPjxhdXRob3JzPjxhdXRob3I+U3Rl
+aW5iZXJnLCBBLiBNLjwvYXV0aG9yPjxhdXRob3I+QnJ5bWVyLCBNLiBKLjwvYXV0aG9yPjxhdXRo
+b3I+RGVja2VyLCBLLiBCLjwvYXV0aG9yPjxhdXRob3I+UHlub29zLCBSLiBTLjwvYXV0aG9yPjwv
+YXV0aG9ycz48L2NvbnRyaWJ1dG9ycz48YXV0aC1hZGRyZXNzPkRlcGFydG1lbnQgb2YgUHN5Y2hp
+YXRyeSBhbmQgQmlvYmVoYXZpb3JhbCBTY2llbmNlcywgVW5pdmVyc2l0eSBvZiBDYWxpZm9ybmlh
+IGF0IExvcyBBbmdlbGVzLCBMb3MgQW5nZWxlcywgQ0EgOTAwNjQsIFVTQS4gYXN0ZWluYmVyZ0Bt
+ZWRuZXQudWNsYS5lZHU8L2F1dGgtYWRkcmVzcz48dGl0bGVzPjx0aXRsZT5UaGUgVW5pdmVyc2l0
+eSBvZiBDYWxpZm9ybmlhIGF0IExvcyBBbmdlbGVzIFBvc3QtdHJhdW1hdGljIFN0cmVzcyBEaXNv
+cmRlciBSZWFjdGlvbiBJbmRleDwvdGl0bGU+PHNlY29uZGFyeS10aXRsZT5DdXJyIFBzeWNoaWF0
+cnkgUmVwPC9zZWNvbmRhcnktdGl0bGU+PC90aXRsZXM+PHBlcmlvZGljYWw+PGZ1bGwtdGl0bGU+
+Q3VyciBQc3ljaGlhdHJ5IFJlcDwvZnVsbC10aXRsZT48L3BlcmlvZGljYWw+PHBhZ2VzPjk2LTEw
+MDwvcGFnZXM+PHZvbHVtZT42PC92b2x1bWU+PG51bWJlcj4yPC9udW1iZXI+PGVkaXRpb24+MjAw
+NC8wMy8yNTwvZWRpdGlvbj48a2V5d29yZHM+PGtleXdvcmQ+QWRvbGVzY2VudDwva2V5d29yZD48
+a2V5d29yZD5BZG9sZXNjZW50IFBzeWNoaWF0cnk8L2tleXdvcmQ+PGtleXdvcmQ+Q2hpbGQ8L2tl
+eXdvcmQ+PGtleXdvcmQ+Q2hpbGQgUHN5Y2hpYXRyeTwva2V5d29yZD48a2V5d29yZD4qRGlhZ25v
+c3RpYyBhbmQgU3RhdGlzdGljYWwgTWFudWFsIG9mIE1lbnRhbCBEaXNvcmRlcnM8L2tleXdvcmQ+
+PGtleXdvcmQ+RGlzYXN0ZXJzPC9rZXl3b3JkPjxrZXl3b3JkPkh1bWFuczwva2V5d29yZD48a2V5
+d29yZD5OZWVkcyBBc3Nlc3NtZW50PC9rZXl3b3JkPjxrZXl3b3JkPipQc3ljaGlhdHJpYyBTdGF0
+dXMgUmF0aW5nIFNjYWxlczwva2V5d29yZD48a2V5d29yZD5Qc3ljaG9tZXRyaWNzPC9rZXl3b3Jk
+PjxrZXl3b3JkPlB1YmxpYyBIZWFsdGg8L2tleXdvcmQ+PGtleXdvcmQ+UmVmZXJlbmNlIFZhbHVl
+czwva2V5d29yZD48a2V5d29yZD5TdHJlc3MgRGlzb3JkZXJzLCBQb3N0LVRyYXVtYXRpYy8qY2xh
+c3NpZmljYXRpb24vKmRpYWdub3Npcy9wc3ljaG9sb2d5PC9rZXl3b3JkPjxrZXl3b3JkPlZpb2xl
+bmNlPC9rZXl3b3JkPjwva2V5d29yZHM+PGRhdGVzPjx5ZWFyPjIwMDQ8L3llYXI+PHB1Yi1kYXRl
+cz48ZGF0ZT5BcHI8L2RhdGU+PC9wdWItZGF0ZXM+PC9kYXRlcz48aXNibj4xNTIzLTM4MTIgKFBy
+aW50KSYjeEQ7MTUyMy0zODEyPC9pc2JuPjxhY2Nlc3Npb24tbnVtPjE1MDM4OTExPC9hY2Nlc3Np
+b24tbnVtPjx1cmxzPjwvdXJscz48ZWxlY3Ryb25pYy1yZXNvdXJjZS1udW0+MTAuMTAwNy9zMTE5
+MjAtMDA0LTAwNDgtMjwvZWxlY3Ryb25pYy1yZXNvdXJjZS1udW0+PHJlbW90ZS1kYXRhYmFzZS1w
+cm92aWRlcj5OTE08L3JlbW90ZS1kYXRhYmFzZS1wcm92aWRlcj48bGFuZ3VhZ2U+ZW5nPC9sYW5n
+dWFnZT48L3JlY29yZD48L0NpdGU+PENpdGU+PEF1dGhvcj5Lb3ZhY3M8L0F1dGhvcj48WWVhcj4y
+MDExPC9ZZWFyPjxSZWNOdW0+NDU8L1JlY051bT48cmVjb3JkPjxyZWMtbnVtYmVyPjQ1PC9yZWMt
+bnVtYmVyPjxmb3JlaWduLWtleXM+PGtleSBhcHA9IkVOIiBkYi1pZD0iNXB2MmYyZnpoZnh2Mndl
+YWEwZnZ2emEwdnQwZHJlZDlwd3Q5IiB0aW1lc3RhbXA9IjE2Njk2NTc1OTYiIGd1aWQ9IjJiZTQ4
+NDU2LThlYzktNGYyZi1iOWExLWM3ZThkZGJhNDdiNyI+NDU8L2tleT48L2ZvcmVpZ24ta2V5cz48
+cmVmLXR5cGUgbmFtZT0iQm9vayBTZWN0aW9uIj41PC9yZWYtdHlwZT48Y29udHJpYnV0b3JzPjxh
+dXRob3JzPjxhdXRob3I+S292YWNzLCBNPC9hdXRob3I+PC9hdXRob3JzPjwvY29udHJpYnV0b3Jz
+Pjx0aXRsZXM+PHRpdGxlPkNESSAyOiBDaGlsZHJlbuKAmXMgZGVwcmVzc2lvbiBpbnZlbnRvcnku
+IDwvdGl0bGU+PHNlY29uZGFyeS10aXRsZT5UZWNobmljYWwgbWFudWFsICgybmQgZWQuKTwvc2Vj
+b25kYXJ5LXRpdGxlPjwvdGl0bGVzPjxkYXRlcz48eWVhcj4yMDExPC95ZWFyPjwvZGF0ZXM+PHB1
+Yi1sb2NhdGlvbj5OZXcgWW9yazwvcHViLWxvY2F0aW9uPjxwdWJsaXNoZXI+TXVsdGktaGVhbHRo
+IFN5c3RlbXM8L3B1Ymxpc2hlcj48dXJscz48L3VybHM+PC9yZWNvcmQ+PC9DaXRlPjwvRW5kTm90
+ZT5=
+</w:fldData>
+        </w:fldChar>
+      </w:r>
+      <w:r>
+        <w:rPr>
+          <w:rFonts w:asciiTheme="minorHAnsi" w:hAnsiTheme="minorHAnsi" w:cstheme="minorHAnsi"/>
+        </w:rPr>
+        <w:instrText xml:space="preserve"> ADDIN EN.CITE </w:instrText>
+      </w:r>
+      <w:r>
+        <w:rPr>
+          <w:rFonts w:asciiTheme="minorHAnsi" w:hAnsiTheme="minorHAnsi" w:cstheme="minorHAnsi"/>
+        </w:rPr>
+        <w:fldChar w:fldCharType="begin">
+          <w:fldData xml:space="preserve">PEVuZE5vdGU+PENpdGU+PEF1dGhvcj5CaXJtYWhlcjwvQXV0aG9yPjxZZWFyPjE5OTc8L1llYXI+
+PFJlY051bT40NjwvUmVjTnVtPjxEaXNwbGF5VGV4dD4oQmlybWFoZXIgZXQgYWwuLCAxOTk3OyBL
+b3ZhY3MsIDIwMTE7IFN0ZWluYmVyZyBldCBhbC4sIDIwMDQpPC9EaXNwbGF5VGV4dD48cmVjb3Jk
+PjxyZWMtbnVtYmVyPjQ2PC9yZWMtbnVtYmVyPjxmb3JlaWduLWtleXM+PGtleSBhcHA9IkVOIiBk
+Yi1pZD0iNXB2MmYyZnpoZnh2MndlYWEwZnZ2emEwdnQwZHJlZDlwd3Q5IiB0aW1lc3RhbXA9IjE2
+Njk2NTc1OTYiIGd1aWQ9ImQ4MWJhYWU2LTY4OGEtNDdkZi04MjVlLTNiNTkzNzE4ZGNlYiI+NDY8
+L2tleT48L2ZvcmVpZ24ta2V5cz48cmVmLXR5cGUgbmFtZT0iSm91cm5hbCBBcnRpY2xlIj4xNzwv
+cmVmLXR5cGU+PGNvbnRyaWJ1dG9ycz48YXV0aG9ycz48YXV0aG9yPkJpcm1haGVyLCBCb3Jpczwv
+YXV0aG9yPjxhdXRob3I+S2hldGFycGFsLCBTdW5lZXRhPC9hdXRob3I+PGF1dGhvcj5CcmVudCwg
+RGF2aWQ8L2F1dGhvcj48YXV0aG9yPkN1bGx5LCBNYXJsYW5lPC9hdXRob3I+PGF1dGhvcj5CYWxh
+Y2gsIExpc2E8L2F1dGhvcj48YXV0aG9yPkthdWZtYW4sIEpvYW48L2F1dGhvcj48YXV0aG9yPk5l
+ZXIsIFNhbmRyYSBNY0tlbnppZTwvYXV0aG9yPjwvYXV0aG9ycz48L2NvbnRyaWJ1dG9ycz48dGl0
+bGVzPjx0aXRsZT5UaGUgc2NyZWVuIGZvciBjaGlsZCBhbnhpZXR5IHJlbGF0ZWQgZW1vdGlvbmFs
+IGRpc29yZGVycyAoU0NBUkVEKTogU2NhbGUgY29uc3RydWN0aW9uIGFuZCBwc3ljaG9tZXRyaWMg
+Y2hhcmFjdGVyaXN0aWNzPC90aXRsZT48c2Vjb25kYXJ5LXRpdGxlPkpvdXJuYWwgb2YgdGhlIEFt
+ZXJpY2FuIEFjYWRlbXkgb2YgQ2hpbGQgJmFtcDsgQWRvbGVzY2VudCBQc3ljaGlhdHJ5PC9zZWNv
+bmRhcnktdGl0bGU+PC90aXRsZXM+PHBlcmlvZGljYWw+PGZ1bGwtdGl0bGU+Sm91cm5hbCBvZiB0
+aGUgQW1lcmljYW4gQWNhZGVteSBvZiBDaGlsZCAmYW1wOyBBZG9sZXNjZW50IFBzeWNoaWF0cnk8
+L2Z1bGwtdGl0bGU+PC9wZXJpb2RpY2FsPjxwYWdlcz41NDUtNTUzPC9wYWdlcz48dm9sdW1lPjM2
+PC92b2x1bWU+PG51bWJlcj40PC9udW1iZXI+PGRhdGVzPjx5ZWFyPjE5OTc8L3llYXI+PC9kYXRl
+cz48aXNibj4wODkwLTg1Njc8L2lzYm4+PHVybHM+PC91cmxzPjwvcmVjb3JkPjwvQ2l0ZT48Q2l0
+ZT48QXV0aG9yPlN0ZWluYmVyZzwvQXV0aG9yPjxZZWFyPjIwMDQ8L1llYXI+PFJlY051bT40Mzwv
+UmVjTnVtPjxyZWNvcmQ+PHJlYy1udW1iZXI+NDM8L3JlYy1udW1iZXI+PGZvcmVpZ24ta2V5cz48
+a2V5IGFwcD0iRU4iIGRiLWlkPSI1cHYyZjJmemhmeHYyd2VhYTBmdnZ6YTB2dDBkcmVkOXB3dDki
+IHRpbWVzdGFtcD0iMTY2OTY1NzU5NiIgZ3VpZD0iMWUwNDUyYjEtYjZkYi00OTU3LWI5ODAtMjAx
+OGNkOGMzMDU3Ij40Mzwva2V5PjwvZm9yZWlnbi1rZXlzPjxyZWYtdHlwZSBuYW1lPSJKb3VybmFs
+IEFydGljbGUiPjE3PC9yZWYtdHlwZT48Y29udHJpYnV0b3JzPjxhdXRob3JzPjxhdXRob3I+U3Rl
+aW5iZXJnLCBBLiBNLjwvYXV0aG9yPjxhdXRob3I+QnJ5bWVyLCBNLiBKLjwvYXV0aG9yPjxhdXRo
+b3I+RGVja2VyLCBLLiBCLjwvYXV0aG9yPjxhdXRob3I+UHlub29zLCBSLiBTLjwvYXV0aG9yPjwv
+YXV0aG9ycz48L2NvbnRyaWJ1dG9ycz48YXV0aC1hZGRyZXNzPkRlcGFydG1lbnQgb2YgUHN5Y2hp
+YXRyeSBhbmQgQmlvYmVoYXZpb3JhbCBTY2llbmNlcywgVW5pdmVyc2l0eSBvZiBDYWxpZm9ybmlh
+IGF0IExvcyBBbmdlbGVzLCBMb3MgQW5nZWxlcywgQ0EgOTAwNjQsIFVTQS4gYXN0ZWluYmVyZ0Bt
+ZWRuZXQudWNsYS5lZHU8L2F1dGgtYWRkcmVzcz48dGl0bGVzPjx0aXRsZT5UaGUgVW5pdmVyc2l0
+eSBvZiBDYWxpZm9ybmlhIGF0IExvcyBBbmdlbGVzIFBvc3QtdHJhdW1hdGljIFN0cmVzcyBEaXNv
+cmRlciBSZWFjdGlvbiBJbmRleDwvdGl0bGU+PHNlY29uZGFyeS10aXRsZT5DdXJyIFBzeWNoaWF0
+cnkgUmVwPC9zZWNvbmRhcnktdGl0bGU+PC90aXRsZXM+PHBlcmlvZGljYWw+PGZ1bGwtdGl0bGU+
+Q3VyciBQc3ljaGlhdHJ5IFJlcDwvZnVsbC10aXRsZT48L3BlcmlvZGljYWw+PHBhZ2VzPjk2LTEw
+MDwvcGFnZXM+PHZvbHVtZT42PC92b2x1bWU+PG51bWJlcj4yPC9udW1iZXI+PGVkaXRpb24+MjAw
+NC8wMy8yNTwvZWRpdGlvbj48a2V5d29yZHM+PGtleXdvcmQ+QWRvbGVzY2VudDwva2V5d29yZD48
+a2V5d29yZD5BZG9sZXNjZW50IFBzeWNoaWF0cnk8L2tleXdvcmQ+PGtleXdvcmQ+Q2hpbGQ8L2tl
+eXdvcmQ+PGtleXdvcmQ+Q2hpbGQgUHN5Y2hpYXRyeTwva2V5d29yZD48a2V5d29yZD4qRGlhZ25v
+c3RpYyBhbmQgU3RhdGlzdGljYWwgTWFudWFsIG9mIE1lbnRhbCBEaXNvcmRlcnM8L2tleXdvcmQ+
+PGtleXdvcmQ+RGlzYXN0ZXJzPC9rZXl3b3JkPjxrZXl3b3JkPkh1bWFuczwva2V5d29yZD48a2V5
+d29yZD5OZWVkcyBBc3Nlc3NtZW50PC9rZXl3b3JkPjxrZXl3b3JkPipQc3ljaGlhdHJpYyBTdGF0
+dXMgUmF0aW5nIFNjYWxlczwva2V5d29yZD48a2V5d29yZD5Qc3ljaG9tZXRyaWNzPC9rZXl3b3Jk
+PjxrZXl3b3JkPlB1YmxpYyBIZWFsdGg8L2tleXdvcmQ+PGtleXdvcmQ+UmVmZXJlbmNlIFZhbHVl
+czwva2V5d29yZD48a2V5d29yZD5TdHJlc3MgRGlzb3JkZXJzLCBQb3N0LVRyYXVtYXRpYy8qY2xh
+c3NpZmljYXRpb24vKmRpYWdub3Npcy9wc3ljaG9sb2d5PC9rZXl3b3JkPjxrZXl3b3JkPlZpb2xl
+bmNlPC9rZXl3b3JkPjwva2V5d29yZHM+PGRhdGVzPjx5ZWFyPjIwMDQ8L3llYXI+PHB1Yi1kYXRl
+cz48ZGF0ZT5BcHI8L2RhdGU+PC9wdWItZGF0ZXM+PC9kYXRlcz48aXNibj4xNTIzLTM4MTIgKFBy
+aW50KSYjeEQ7MTUyMy0zODEyPC9pc2JuPjxhY2Nlc3Npb24tbnVtPjE1MDM4OTExPC9hY2Nlc3Np
+b24tbnVtPjx1cmxzPjwvdXJscz48ZWxlY3Ryb25pYy1yZXNvdXJjZS1udW0+MTAuMTAwNy9zMTE5
+MjAtMDA0LTAwNDgtMjwvZWxlY3Ryb25pYy1yZXNvdXJjZS1udW0+PHJlbW90ZS1kYXRhYmFzZS1w
+cm92aWRlcj5OTE08L3JlbW90ZS1kYXRhYmFzZS1wcm92aWRlcj48bGFuZ3VhZ2U+ZW5nPC9sYW5n
+dWFnZT48L3JlY29yZD48L0NpdGU+PENpdGU+PEF1dGhvcj5Lb3ZhY3M8L0F1dGhvcj48WWVhcj4y
+MDExPC9ZZWFyPjxSZWNOdW0+NDU8L1JlY051bT48cmVjb3JkPjxyZWMtbnVtYmVyPjQ1PC9yZWMt
+bnVtYmVyPjxmb3JlaWduLWtleXM+PGtleSBhcHA9IkVOIiBkYi1pZD0iNXB2MmYyZnpoZnh2Mndl
+YWEwZnZ2emEwdnQwZHJlZDlwd3Q5IiB0aW1lc3RhbXA9IjE2Njk2NTc1OTYiIGd1aWQ9IjJiZTQ4
+NDU2LThlYzktNGYyZi1iOWExLWM3ZThkZGJhNDdiNyI+NDU8L2tleT48L2ZvcmVpZ24ta2V5cz48
+cmVmLXR5cGUgbmFtZT0iQm9vayBTZWN0aW9uIj41PC9yZWYtdHlwZT48Y29udHJpYnV0b3JzPjxh
+dXRob3JzPjxhdXRob3I+S292YWNzLCBNPC9hdXRob3I+PC9hdXRob3JzPjwvY29udHJpYnV0b3Jz
+Pjx0aXRsZXM+PHRpdGxlPkNESSAyOiBDaGlsZHJlbuKAmXMgZGVwcmVzc2lvbiBpbnZlbnRvcnku
+IDwvdGl0bGU+PHNlY29uZGFyeS10aXRsZT5UZWNobmljYWwgbWFudWFsICgybmQgZWQuKTwvc2Vj
+b25kYXJ5LXRpdGxlPjwvdGl0bGVzPjxkYXRlcz48eWVhcj4yMDExPC95ZWFyPjwvZGF0ZXM+PHB1
+Yi1sb2NhdGlvbj5OZXcgWW9yazwvcHViLWxvY2F0aW9uPjxwdWJsaXNoZXI+TXVsdGktaGVhbHRo
+IFN5c3RlbXM8L3B1Ymxpc2hlcj48dXJscz48L3VybHM+PC9yZWNvcmQ+PC9DaXRlPjwvRW5kTm90
+ZT5=
+</w:fldData>
+        </w:fldChar>
+      </w:r>
+      <w:r>
+        <w:rPr>
+          <w:rFonts w:asciiTheme="minorHAnsi" w:hAnsiTheme="minorHAnsi" w:cstheme="minorHAnsi"/>
+        </w:rPr>
+        <w:instrText xml:space="preserve"> ADDIN EN.CITE.DATA </w:instrText>
+      </w:r>
+      <w:r>
+        <w:rPr>
+          <w:rFonts w:asciiTheme="minorHAnsi" w:hAnsiTheme="minorHAnsi" w:cstheme="minorHAnsi"/>
+        </w:rPr>
+      </w:r>
+      <w:r>
+        <w:rPr>
+          <w:rFonts w:asciiTheme="minorHAnsi" w:hAnsiTheme="minorHAnsi" w:cstheme="minorHAnsi"/>
+        </w:rPr>
+        <w:fldChar w:fldCharType="end"/>
+      </w:r>
+      <w:r>
+        <w:rPr>
+          <w:rFonts w:asciiTheme="minorHAnsi" w:hAnsiTheme="minorHAnsi" w:cstheme="minorHAnsi"/>
+        </w:rPr>
+        <w:fldChar w:fldCharType="separate"/>
+      </w:r>
+      <w:r>
+        <w:rPr>
+          <w:rFonts w:asciiTheme="minorHAnsi" w:hAnsiTheme="minorHAnsi" w:cstheme="minorHAnsi"/>
+          <w:noProof/>
+        </w:rPr>
+        <w:t>(Birmaher et al., 1997; Kovacs, 2011; Steinberg et al., 2004)</w:t>
+      </w:r>
+      <w:r>
+        <w:rPr>
+          <w:rFonts w:asciiTheme="minorHAnsi" w:hAnsiTheme="minorHAnsi" w:cstheme="minorHAnsi"/>
+        </w:rPr>
+        <w:fldChar w:fldCharType="end"/>
+      </w:r>
+      <w:r>
+        <w:rPr>
+          <w:rFonts w:asciiTheme="minorHAnsi" w:hAnsiTheme="minorHAnsi" w:cstheme="minorHAnsi"/>
+        </w:rPr>
+        <w:t>.</w:t>
+      </w:r>
+      <w:r>
+        <w:rPr>
+          <w:rFonts w:asciiTheme="minorHAnsi" w:hAnsiTheme="minorHAnsi" w:cstheme="minorHAnsi"/>
+        </w:rPr>
+        <w:t xml:space="preserve"> Externalizing psychopathology outcomes were constructed using the maximum of child and parent reports on attention problem, rule-breaking, and aggression subscales of the Youth Self-Report (YSR) and the Child Behavior Checklist (CBCL)</w:t>
+      </w:r>
+      <w:r>
+        <w:rPr>
+          <w:rFonts w:asciiTheme="minorHAnsi" w:hAnsiTheme="minorHAnsi" w:cstheme="minorHAnsi"/>
+        </w:rPr>
+        <w:t xml:space="preserve"> </w:t>
+      </w:r>
+      <w:r>
+        <w:rPr>
+          <w:rFonts w:asciiTheme="minorHAnsi" w:hAnsiTheme="minorHAnsi" w:cstheme="minorHAnsi"/>
+        </w:rPr>
+        <w:fldChar w:fldCharType="begin"/>
+      </w:r>
+      <w:r>
+        <w:rPr>
+          <w:rFonts w:asciiTheme="minorHAnsi" w:hAnsiTheme="minorHAnsi" w:cstheme="minorHAnsi"/>
+        </w:rPr>
+        <w:instrText xml:space="preserve"> ADDIN EN.CITE &lt;EndNote&gt;&lt;Cite&gt;&lt;Author&gt;Liu&lt;/Author&gt;&lt;Year&gt;1997&lt;/Year&gt;&lt;RecNum&gt;47&lt;/RecNum&gt;&lt;DisplayText&gt;(Achenbach, 1991; Liu et al., 1997)&lt;/DisplayText&gt;&lt;record&gt;&lt;rec-number&gt;47&lt;/rec-number&gt;&lt;foreign-keys&gt;&lt;key app="EN" db-id="5pv2f2fzhfxv2weaa0fvvza0vt0dred9pwt9" timestamp="1669657596" guid="7d063e3d-88cf-4378-8ffa-c98bf310b661"&gt;47&lt;/key&gt;&lt;/foreign-keys&gt;&lt;ref-type name="Journal Article"&gt;17&lt;/ref-type&gt;&lt;contributors&gt;&lt;authors&gt;&lt;author&gt;Liu, Xianchen&lt;/author&gt;&lt;author&gt;Guo, Chuanqin&lt;/author&gt;&lt;author&gt;Liu, Lianqi&lt;/author&gt;&lt;author&gt;Wang, Aizheng&lt;/author&gt;&lt;author&gt;Hu, Lei&lt;/author&gt;&lt;author&gt;Tang, Maoqin&lt;/author&gt;&lt;author&gt;Chai, Fuxun&lt;/author&gt;&lt;author&gt;Zhao, Guifang&lt;/author&gt;&lt;author&gt;Yang, Jie&lt;/author&gt;&lt;author&gt;Sun, Liangmin&lt;/author&gt;&lt;/authors&gt;&lt;/contributors&gt;&lt;titles&gt;&lt;title&gt;Reliability and validity of the Youth Self-Report (YSR) of Achenbach&amp;apos;s Child Behavior Checklist (CBCL)&lt;/title&gt;&lt;secondary-title&gt;Chinese Mental Health Journal&lt;/secondary-title&gt;&lt;/titles&gt;&lt;periodical&gt;&lt;full-title&gt;Chinese Mental Health Journal&lt;/full-title&gt;&lt;/periodical&gt;&lt;dates&gt;&lt;year&gt;1997&lt;/year&gt;&lt;/dates&gt;&lt;isbn&gt;1000-6729&lt;/isbn&gt;&lt;urls&gt;&lt;/urls&gt;&lt;/record&gt;&lt;/Cite&gt;&lt;Cite&gt;&lt;Author&gt;Achenbach&lt;/Author&gt;&lt;Year&gt;1991&lt;/Year&gt;&lt;RecNum&gt;48&lt;/RecNum&gt;&lt;record&gt;&lt;rec-number&gt;48&lt;/rec-number&gt;&lt;foreign-keys&gt;&lt;key app="EN" db-id="5pv2f2fzhfxv2weaa0fvvza0vt0dred9pwt9" timestamp="1669657596" guid="5dfcd068-2d22-404b-bbfe-8fa393dc834d"&gt;48&lt;/key&gt;&lt;/foreign-keys&gt;&lt;ref-type name="Journal Article"&gt;17&lt;/ref-type&gt;&lt;contributors&gt;&lt;authors&gt;&lt;author&gt;Achenbach, Thomas M&lt;/author&gt;&lt;/authors&gt;&lt;/contributors&gt;&lt;titles&gt;&lt;title&gt;Manual for the Child Behavior Checklist/4-18 and 1991 profile&lt;/title&gt;&lt;secondary-title&gt;University of Vermont, Department of Psychiatry&lt;/secondary-title&gt;&lt;/titles&gt;&lt;periodical&gt;&lt;full-title&gt;University of Vermont, Department of Psychiatry&lt;/full-title&gt;&lt;/periodical&gt;&lt;dates&gt;&lt;year&gt;1991&lt;/year&gt;&lt;/dates&gt;&lt;urls&gt;&lt;/urls&gt;&lt;/record&gt;&lt;/Cite&gt;&lt;/EndNote&gt;</w:instrText>
+      </w:r>
+      <w:r>
+        <w:rPr>
+          <w:rFonts w:asciiTheme="minorHAnsi" w:hAnsiTheme="minorHAnsi" w:cstheme="minorHAnsi"/>
+        </w:rPr>
+        <w:fldChar w:fldCharType="separate"/>
+      </w:r>
+      <w:r>
+        <w:rPr>
+          <w:rFonts w:asciiTheme="minorHAnsi" w:hAnsiTheme="minorHAnsi" w:cstheme="minorHAnsi"/>
+          <w:noProof/>
+        </w:rPr>
+        <w:t>(Achenbach, 1991; Liu et al., 1997)</w:t>
+      </w:r>
+      <w:r>
+        <w:rPr>
+          <w:rFonts w:asciiTheme="minorHAnsi" w:hAnsiTheme="minorHAnsi" w:cstheme="minorHAnsi"/>
+        </w:rPr>
+        <w:fldChar w:fldCharType="end"/>
+      </w:r>
+      <w:r>
+        <w:rPr>
+          <w:rFonts w:asciiTheme="minorHAnsi" w:hAnsiTheme="minorHAnsi" w:cstheme="minorHAnsi"/>
+        </w:rPr>
+        <w:t>. We focused on latent internalizing and externalizing psychopathology outcomes,</w:t>
+      </w:r>
+      <w:r>
+        <w:rPr>
+          <w:rFonts w:asciiTheme="minorHAnsi" w:hAnsiTheme="minorHAnsi" w:cstheme="minorHAnsi"/>
+        </w:rPr>
+        <w:t xml:space="preserve"> constructed using a confirmatory factor analysis performed in </w:t>
+      </w:r>
+      <w:proofErr w:type="spellStart"/>
+      <w:r>
+        <w:rPr>
+          <w:rFonts w:asciiTheme="minorHAnsi" w:hAnsiTheme="minorHAnsi" w:cstheme="minorHAnsi"/>
+        </w:rPr>
+        <w:t>MPlus</w:t>
+      </w:r>
+      <w:proofErr w:type="spellEnd"/>
+      <w:r>
+        <w:rPr>
+          <w:rFonts w:asciiTheme="minorHAnsi" w:hAnsiTheme="minorHAnsi" w:cstheme="minorHAnsi"/>
+        </w:rPr>
+        <w:t xml:space="preserve"> Version 8.1</w:t>
+      </w:r>
+      <w:r>
+        <w:rPr>
+          <w:rFonts w:asciiTheme="minorHAnsi" w:hAnsiTheme="minorHAnsi" w:cstheme="minorHAnsi"/>
+        </w:rPr>
+        <w:t xml:space="preserve"> </w:t>
+      </w:r>
+      <w:r>
+        <w:rPr>
+          <w:rFonts w:asciiTheme="minorHAnsi" w:hAnsiTheme="minorHAnsi" w:cstheme="minorHAnsi"/>
+        </w:rPr>
+        <w:fldChar w:fldCharType="begin"/>
+      </w:r>
+      <w:r>
+        <w:rPr>
+          <w:rFonts w:asciiTheme="minorHAnsi" w:hAnsiTheme="minorHAnsi" w:cstheme="minorHAnsi"/>
+        </w:rPr>
+        <w:instrText xml:space="preserve"> ADDIN EN.CITE &lt;EndNote&gt;&lt;Cite&gt;&lt;Author&gt;Muthén&lt;/Author&gt;&lt;Year&gt;2017&lt;/Year&gt;&lt;RecNum&gt;49&lt;/RecNum&gt;&lt;DisplayText&gt;(Muthén &amp;amp; Muthén, 2017)&lt;/DisplayText&gt;&lt;record&gt;&lt;rec-number&gt;49&lt;/rec-number&gt;&lt;foreign-keys&gt;&lt;key app="EN" db-id="5pv2f2fzhfxv2weaa0fvvza0vt0dred9pwt9" timestamp="1669657596" guid="762a76b3-5823-4340-8f91-e41804c4a323"&gt;49&lt;/key&gt;&lt;/foreign-keys&gt;&lt;ref-type name="Book"&gt;6&lt;/ref-type&gt;&lt;contributors&gt;&lt;authors&gt;&lt;author&gt;Muthén, Linda K&lt;/author&gt;&lt;author&gt;Muthén, Bengt&lt;/author&gt;&lt;/authors&gt;&lt;/contributors&gt;&lt;titles&gt;&lt;title&gt;Mplus user&amp;apos;s guide: Statistical analysis with latent variables, user&amp;apos;s guide&lt;/title&gt;&lt;/titles&gt;&lt;dates&gt;&lt;year&gt;2017&lt;/year&gt;&lt;/dates&gt;&lt;publisher&gt;Muthén &amp;amp; Muthén&lt;/publisher&gt;&lt;isbn&gt;0982998325&lt;/isbn&gt;&lt;urls&gt;&lt;/urls&gt;&lt;/record&gt;&lt;/Cite&gt;&lt;/EndNote&gt;</w:instrText>
+      </w:r>
+      <w:r>
+        <w:rPr>
+          <w:rFonts w:asciiTheme="minorHAnsi" w:hAnsiTheme="minorHAnsi" w:cstheme="minorHAnsi"/>
+        </w:rPr>
+        <w:fldChar w:fldCharType="separate"/>
+      </w:r>
+      <w:r>
+        <w:rPr>
+          <w:rFonts w:asciiTheme="minorHAnsi" w:hAnsiTheme="minorHAnsi" w:cstheme="minorHAnsi"/>
+          <w:noProof/>
+        </w:rPr>
+        <w:t>(Muthén &amp; Muthén, 2017)</w:t>
+      </w:r>
+      <w:r>
+        <w:rPr>
+          <w:rFonts w:asciiTheme="minorHAnsi" w:hAnsiTheme="minorHAnsi" w:cstheme="minorHAnsi"/>
+        </w:rPr>
+        <w:fldChar w:fldCharType="end"/>
+      </w:r>
+      <w:r>
+        <w:rPr>
+          <w:rFonts w:asciiTheme="minorHAnsi" w:hAnsiTheme="minorHAnsi" w:cstheme="minorHAnsi"/>
+        </w:rPr>
+        <w:t xml:space="preserve"> on deciles of scores for depression, anxiety, PTSD, attention problem, rule-breaking, and </w:t>
+      </w:r>
+      <w:r>
+        <w:rPr>
+          <w:rFonts w:asciiTheme="minorHAnsi" w:hAnsiTheme="minorHAnsi" w:cstheme="minorHAnsi"/>
+        </w:rPr>
+        <w:lastRenderedPageBreak/>
+        <w:t xml:space="preserve">aggression. The algorithm for internalizing and externalizing composites has been previously described </w:t>
+      </w:r>
+      <w:r>
+        <w:rPr>
+          <w:rFonts w:asciiTheme="minorHAnsi" w:hAnsiTheme="minorHAnsi" w:cstheme="minorHAnsi"/>
+        </w:rPr>
+        <w:fldChar w:fldCharType="begin"/>
+      </w:r>
+      <w:r>
+        <w:rPr>
+          <w:rFonts w:asciiTheme="minorHAnsi" w:hAnsiTheme="minorHAnsi" w:cstheme="minorHAnsi"/>
+        </w:rPr>
+        <w:instrText xml:space="preserve"> ADDIN EN.CITE &lt;EndNote&gt;&lt;Cite&gt;&lt;Author&gt;Weissman&lt;/Author&gt;&lt;Year&gt;2020&lt;/Year&gt;&lt;RecNum&gt;51&lt;/RecNum&gt;&lt;DisplayText&gt;(D. G. Weissman et al., 2020)&lt;/DisplayText&gt;&lt;record&gt;&lt;rec-number&gt;51&lt;/rec-number&gt;&lt;foreign-keys&gt;&lt;key app="EN" db-id="5pv2f2fzhfxv2weaa0fvvza0vt0dred9pwt9" timestamp="1669657596" guid="724e87bc-ee22-4cc9-bcdd-df7430551869"&gt;51&lt;/key&gt;&lt;/foreign-keys&gt;&lt;ref-type name="Journal Article"&gt;17&lt;/ref-type&gt;&lt;contributors&gt;&lt;authors&gt;&lt;author&gt;Weissman, D. G.&lt;/author&gt;&lt;author&gt;Nook, E. C.&lt;/author&gt;&lt;author&gt;Dews, A. A.&lt;/author&gt;&lt;author&gt;Miller, A. B.&lt;/author&gt;&lt;author&gt;Lambert, H. K.&lt;/author&gt;&lt;author&gt;Sasse, S. F.&lt;/author&gt;&lt;author&gt;Somerville, L. H.&lt;/author&gt;&lt;author&gt;McLaughlin, K. A.&lt;/author&gt;&lt;/authors&gt;&lt;/contributors&gt;&lt;auth-address&gt;Department of Psychology, Harvard University, Cambridge, MA.&amp;#xD;Department of Psychology and Neuroscience, University of North Carolina, Chapel Hill, NC.&amp;#xD;Department of Psychology, University of Washington, Seattle, WA.&lt;/auth-address&gt;&lt;titles&gt;&lt;title&gt;Low Emotional Awareness as a Transdiagnostic Mechanism Underlying Psychopathology in Adolescence&lt;/title&gt;&lt;secondary-title&gt;Clin Psychol Sci&lt;/secondary-title&gt;&lt;/titles&gt;&lt;periodical&gt;&lt;full-title&gt;Clin Psychol Sci&lt;/full-title&gt;&lt;/periodical&gt;&lt;pages&gt;971-988&lt;/pages&gt;&lt;volume&gt;8&lt;/volume&gt;&lt;number&gt;6&lt;/number&gt;&lt;edition&gt;2021/03/25&lt;/edition&gt;&lt;dates&gt;&lt;year&gt;2020&lt;/year&gt;&lt;pub-dates&gt;&lt;date&gt;Nov 1&lt;/date&gt;&lt;/pub-dates&gt;&lt;/dates&gt;&lt;isbn&gt;2167-7026 (Print)&amp;#xD;2167-7034 (Linking)&lt;/isbn&gt;&lt;accession-num&gt;33758688&lt;/accession-num&gt;&lt;urls&gt;&lt;related-urls&gt;&lt;url&gt;https://www.ncbi.nlm.nih.gov/pubmed/33758688&lt;/url&gt;&lt;/related-urls&gt;&lt;/urls&gt;&lt;custom2&gt;PMC7983841&lt;/custom2&gt;&lt;electronic-resource-num&gt;10.1177/2167702620923649&lt;/electronic-resource-num&gt;&lt;/record&gt;&lt;/Cite&gt;&lt;/EndNote&gt;</w:instrText>
+      </w:r>
+      <w:r>
+        <w:rPr>
+          <w:rFonts w:asciiTheme="minorHAnsi" w:hAnsiTheme="minorHAnsi" w:cstheme="minorHAnsi"/>
+        </w:rPr>
+        <w:fldChar w:fldCharType="separate"/>
+      </w:r>
+      <w:r>
+        <w:rPr>
+          <w:rFonts w:asciiTheme="minorHAnsi" w:hAnsiTheme="minorHAnsi" w:cstheme="minorHAnsi"/>
+          <w:noProof/>
+        </w:rPr>
+        <w:t>(D. G. Weissman et al., 2020)</w:t>
+      </w:r>
+      <w:r>
+        <w:rPr>
+          <w:rFonts w:asciiTheme="minorHAnsi" w:hAnsiTheme="minorHAnsi" w:cstheme="minorHAnsi"/>
+        </w:rPr>
+        <w:fldChar w:fldCharType="end"/>
+      </w:r>
+      <w:r>
+        <w:rPr>
+          <w:rFonts w:asciiTheme="minorHAnsi" w:hAnsiTheme="minorHAnsi" w:cstheme="minorHAnsi"/>
+        </w:rPr>
+        <w:t xml:space="preserve"> and is outlined in </w:t>
+      </w:r>
+      <w:r>
+        <w:rPr>
+          <w:rFonts w:asciiTheme="minorHAnsi" w:hAnsiTheme="minorHAnsi" w:cstheme="minorHAnsi"/>
+          <w:highlight w:val="green"/>
+        </w:rPr>
+        <w:t>Supplementary Materials</w:t>
+      </w:r>
+      <w:r>
+        <w:rPr>
+          <w:rFonts w:asciiTheme="minorHAnsi" w:hAnsiTheme="minorHAnsi" w:cstheme="minorHAnsi"/>
+        </w:rPr>
+        <w:t>.</w:t>
+      </w:r>
+      <w:r>
+        <w:rPr>
+          <w:rFonts w:asciiTheme="minorHAnsi" w:hAnsiTheme="minorHAnsi" w:cstheme="minorHAnsi"/>
+        </w:rPr>
+        <w:t xml:space="preserve"> </w:t>
+      </w:r>
+    </w:p>
+    <w:p>
+      <w:pPr>
+        <w:rPr>
+          <w:rFonts w:asciiTheme="minorHAnsi" w:hAnsiTheme="minorHAnsi" w:cstheme="minorHAnsi"/>
+        </w:rPr>
+      </w:pPr>
+    </w:p>
+    <w:p>
+      <w:pPr>
+        <w:rPr>
+          <w:rFonts w:asciiTheme="minorHAnsi" w:hAnsiTheme="minorHAnsi" w:cstheme="minorHAnsi"/>
+        </w:rPr>
+      </w:pPr>
+    </w:p>
     <w:p>
       <w:pPr>
         <w:rPr>
@@ -985,7 +3731,23 @@
                 <w:rFonts w:ascii="Calibri" w:hAnsi="Calibri" w:cs="Calibri"/>
                 <w:color w:val="000000"/>
               </w:rPr>
-              <w:t xml:space="preserve"> reaction time difference in milliseconds,</w:t>
+              <w:t xml:space="preserve"> reaction time difference in </w:t>
+            </w:r>
+            <w:proofErr w:type="spellStart"/>
+            <w:r>
+              <w:rPr>
+                <w:rFonts w:ascii="Calibri" w:hAnsi="Calibri" w:cs="Calibri"/>
+                <w:color w:val="000000"/>
+              </w:rPr>
+              <w:t>ms</w:t>
+            </w:r>
+            <w:proofErr w:type="spellEnd"/>
+            <w:r>
+              <w:rPr>
+                <w:rFonts w:ascii="Calibri" w:hAnsi="Calibri" w:cs="Calibri"/>
+                <w:color w:val="000000"/>
+              </w:rPr>
+              <w:t>,</w:t>
             </w:r>
             <w:r>
               <w:rPr>
@@ -1103,7 +3865,23 @@
                 <w:rFonts w:ascii="Calibri" w:hAnsi="Calibri" w:cs="Calibri"/>
                 <w:color w:val="000000"/>
               </w:rPr>
-              <w:t xml:space="preserve"> reaction time difference in milliseconds,</w:t>
+              <w:t xml:space="preserve"> reaction time difference in </w:t>
+            </w:r>
+            <w:proofErr w:type="spellStart"/>
+            <w:r>
+              <w:rPr>
+                <w:rFonts w:ascii="Calibri" w:hAnsi="Calibri" w:cs="Calibri"/>
+                <w:color w:val="000000"/>
+              </w:rPr>
+              <w:t>ms</w:t>
+            </w:r>
+            <w:proofErr w:type="spellEnd"/>
+            <w:r>
+              <w:rPr>
+                <w:rFonts w:ascii="Calibri" w:hAnsi="Calibri" w:cs="Calibri"/>
+                <w:color w:val="000000"/>
+              </w:rPr>
+              <w:t>,</w:t>
             </w:r>
             <w:r>
               <w:rPr>
@@ -1221,8 +3999,17 @@
                 <w:rFonts w:ascii="Calibri" w:hAnsi="Calibri" w:cs="Calibri"/>
                 <w:color w:val="000000"/>
               </w:rPr>
-              <w:t>, reaction time difference in milliseconds</w:t>
-            </w:r>
+              <w:t xml:space="preserve">, reaction time difference in </w:t>
+            </w:r>
+            <w:proofErr w:type="spellStart"/>
+            <w:r>
+              <w:rPr>
+                <w:rFonts w:ascii="Calibri" w:hAnsi="Calibri" w:cs="Calibri"/>
+                <w:color w:val="000000"/>
+              </w:rPr>
+              <w:t>ms</w:t>
+            </w:r>
+            <w:proofErr w:type="spellEnd"/>
             <w:r>
               <w:rPr>
                 <w:rFonts w:ascii="Calibri" w:hAnsi="Calibri" w:cs="Calibri"/>
@@ -1339,8 +4126,17 @@
                 <w:rFonts w:ascii="Calibri" w:hAnsi="Calibri" w:cs="Calibri"/>
                 <w:color w:val="000000"/>
               </w:rPr>
-              <w:t>, reaction time difference in milliseconds</w:t>
-            </w:r>
+              <w:t xml:space="preserve">, reaction time difference in </w:t>
+            </w:r>
+            <w:proofErr w:type="spellStart"/>
+            <w:r>
+              <w:rPr>
+                <w:rFonts w:ascii="Calibri" w:hAnsi="Calibri" w:cs="Calibri"/>
+                <w:color w:val="000000"/>
+              </w:rPr>
+              <w:t>ms</w:t>
+            </w:r>
+            <w:proofErr w:type="spellEnd"/>
             <w:r>
               <w:rPr>
                 <w:rFonts w:ascii="Calibri" w:hAnsi="Calibri" w:cs="Calibri"/>
@@ -1650,9 +4446,15 @@
               <w:rPr>
                 <w:rFonts w:ascii="Calibri" w:hAnsi="Calibri" w:cs="Calibri"/>
                 <w:color w:val="000000"/>
-                <w:highlight w:val="magenta"/>
-              </w:rPr>
-              <w:t>UNITS</w:t>
+              </w:rPr>
+              <w:sym w:font="Symbol" w:char="F06D"/>
+            </w:r>
+            <w:r>
+              <w:rPr>
+                <w:rFonts w:ascii="Calibri" w:hAnsi="Calibri" w:cs="Calibri"/>
+                <w:color w:val="000000"/>
+              </w:rPr>
+              <w:t>s</w:t>
             </w:r>
             <w:r>
               <w:rPr>
@@ -2089,7 +4891,23 @@
                 <w:rFonts w:ascii="Calibri" w:hAnsi="Calibri" w:cs="Calibri"/>
                 <w:color w:val="000000"/>
               </w:rPr>
-              <w:t xml:space="preserve">(milliseconds) </w:t>
+              <w:t>(</w:t>
+            </w:r>
+            <w:proofErr w:type="spellStart"/>
+            <w:r>
+              <w:rPr>
+                <w:rFonts w:ascii="Calibri" w:hAnsi="Calibri" w:cs="Calibri"/>
+                <w:color w:val="000000"/>
+              </w:rPr>
+              <w:t>ms</w:t>
+            </w:r>
+            <w:proofErr w:type="spellEnd"/>
+            <w:r>
+              <w:rPr>
+                <w:rFonts w:ascii="Calibri" w:hAnsi="Calibri" w:cs="Calibri"/>
+                <w:color w:val="000000"/>
+              </w:rPr>
+              <w:t xml:space="preserve">) </w:t>
             </w:r>
             <w:r>
               <w:rPr>
@@ -2214,7 +5032,23 @@
                 <w:rFonts w:ascii="Calibri" w:hAnsi="Calibri" w:cs="Calibri"/>
                 <w:color w:val="000000"/>
               </w:rPr>
-              <w:t xml:space="preserve">(milliseconds) </w:t>
+              <w:t>(</w:t>
+            </w:r>
+            <w:proofErr w:type="spellStart"/>
+            <w:r>
+              <w:rPr>
+                <w:rFonts w:ascii="Calibri" w:hAnsi="Calibri" w:cs="Calibri"/>
+                <w:color w:val="000000"/>
+              </w:rPr>
+              <w:t>ms</w:t>
+            </w:r>
+            <w:proofErr w:type="spellEnd"/>
+            <w:r>
+              <w:rPr>
+                <w:rFonts w:ascii="Calibri" w:hAnsi="Calibri" w:cs="Calibri"/>
+                <w:color w:val="000000"/>
+              </w:rPr>
+              <w:t xml:space="preserve">) </w:t>
             </w:r>
             <w:r>
               <w:rPr>
@@ -2422,7 +5256,23 @@
                 <w:rFonts w:ascii="Calibri" w:hAnsi="Calibri" w:cs="Calibri"/>
                 <w:color w:val="000000"/>
               </w:rPr>
-              <w:t xml:space="preserve">(milliseconds) </w:t>
+              <w:t>(</w:t>
+            </w:r>
+            <w:proofErr w:type="spellStart"/>
+            <w:r>
+              <w:rPr>
+                <w:rFonts w:ascii="Calibri" w:hAnsi="Calibri" w:cs="Calibri"/>
+                <w:color w:val="000000"/>
+              </w:rPr>
+              <w:t>ms</w:t>
+            </w:r>
+            <w:proofErr w:type="spellEnd"/>
+            <w:r>
+              <w:rPr>
+                <w:rFonts w:ascii="Calibri" w:hAnsi="Calibri" w:cs="Calibri"/>
+                <w:color w:val="000000"/>
+              </w:rPr>
+              <w:t xml:space="preserve">) </w:t>
             </w:r>
             <w:r>
               <w:rPr>
@@ -2804,14 +5654,6 @@
         </w:rPr>
         <w:t>% Missing out of 227 with baseline data</w:t>
       </w:r>
-    </w:p>
-    <w:p>
-      <w:pPr>
-        <w:rPr>
-          <w:rFonts w:asciiTheme="minorHAnsi" w:hAnsiTheme="minorHAnsi" w:cstheme="minorHAnsi"/>
-          <w:u w:val="single"/>
-        </w:rPr>
-      </w:pPr>
     </w:p>
     <w:p>
       <w:pPr>
@@ -5574,6 +8416,7 @@
       <w:pPr>
         <w:rPr>
           <w:rFonts w:asciiTheme="minorHAnsi" w:hAnsiTheme="minorHAnsi" w:cstheme="minorHAnsi"/>
+          <w:u w:val="single"/>
         </w:rPr>
       </w:pPr>
       <w:r>
@@ -5581,6 +8424,21 @@
           <w:rFonts w:asciiTheme="minorHAnsi" w:hAnsiTheme="minorHAnsi" w:cstheme="minorHAnsi"/>
           <w:u w:val="single"/>
         </w:rPr>
+        <w:br w:type="page"/>
+      </w:r>
+    </w:p>
+    <w:p>
+      <w:pPr>
+        <w:rPr>
+          <w:rFonts w:asciiTheme="minorHAnsi" w:hAnsiTheme="minorHAnsi" w:cstheme="minorHAnsi"/>
+        </w:rPr>
+      </w:pPr>
+      <w:r>
+        <w:rPr>
+          <w:rFonts w:asciiTheme="minorHAnsi" w:hAnsiTheme="minorHAnsi" w:cstheme="minorHAnsi"/>
+          <w:u w:val="single"/>
+        </w:rPr>
+        <w:lastRenderedPageBreak/>
         <w:t xml:space="preserve">Table </w:t>
       </w:r>
       <w:r>
@@ -11279,6 +14137,7 @@
           <w:color w:val="000000"/>
           <w:u w:val="single"/>
         </w:rPr>
+        <w:lastRenderedPageBreak/>
         <w:t xml:space="preserve">Table </w:t>
       </w:r>
       <w:r>
@@ -12064,7 +14923,6 @@
                 <w:bCs/>
                 <w:color w:val="000000"/>
               </w:rPr>
-              <w:lastRenderedPageBreak/>
               <w:t>Physical deprivation</w:t>
             </w:r>
             <w:r>
@@ -12809,6 +15667,76 @@
     </w:sectPr>
   </w:body>
 </w:document>
+</file>
+
+<file path=word/comments.xml><?xml version="1.0" encoding="utf-8"?>
+<w:comments xmlns:wpc="http://schemas.microsoft.com/office/word/2010/wordprocessingCanvas" xmlns:cx="http://schemas.microsoft.com/office/drawing/2014/chartex" xmlns:cx1="http://schemas.microsoft.com/office/drawing/2015/9/8/chartex" xmlns:cx2="http://schemas.microsoft.com/office/drawing/2015/10/21/chartex" xmlns:cx3="http://schemas.microsoft.com/office/drawing/2016/5/9/chartex" xmlns:cx4="http://schemas.microsoft.com/office/drawing/2016/5/10/chartex" xmlns:cx5="http://schemas.microsoft.com/office/drawing/2016/5/11/chartex" xmlns:cx6="http://schemas.microsoft.com/office/drawing/2016/5/12/chartex" xmlns:cx7="http://schemas.microsoft.com/office/drawing/2016/5/13/chartex" xmlns:cx8="http://schemas.microsoft.com/office/drawing/2016/5/14/chartex" xmlns:mc="http://schemas.openxmlformats.org/markup-compatibility/2006" xmlns:aink="http://schemas.microsoft.com/office/drawing/2016/ink" xmlns:am3d="http://schemas.microsoft.com/office/drawing/2017/model3d" xmlns:o="urn:schemas-microsoft-com:office:office" xmlns:oel="http://schemas.microsoft.com/office/2019/extlst" xmlns:r="http://schemas.openxmlformats.org/officeDocument/2006/relationships" xmlns:m="http://schemas.openxmlformats.org/officeDocument/2006/math" xmlns:v="urn:schemas-microsoft-com:vml" xmlns:wp14="http://schemas.microsoft.com/office/word/2010/wordprocessingDrawing" xmlns:wp="http://schemas.openxmlformats.org/drawingml/2006/wordprocessingDrawing" xmlns:w10="urn:schemas-microsoft-com:office:word" xmlns:w="http://schemas.openxmlformats.org/wordprocessingml/2006/main" xmlns:w14="http://schemas.microsoft.com/office/word/2010/wordml" xmlns:w15="http://schemas.microsoft.com/office/word/2012/wordml" xmlns:w16cex="http://schemas.microsoft.com/office/word/2018/wordml/cex" xmlns:w16cid="http://schemas.microsoft.com/office/word/2016/wordml/cid" xmlns:w16="http://schemas.microsoft.com/office/word/2018/wordml" xmlns:w16du="http://schemas.microsoft.com/office/word/2023/wordml/word16du" xmlns:w16sdtdh="http://schemas.microsoft.com/office/word/2020/wordml/sdtdatahash" xmlns:w16se="http://schemas.microsoft.com/office/word/2015/wordml/symex" xmlns:wpg="http://schemas.microsoft.com/office/word/2010/wordprocessingGroup" xmlns:wpi="http://schemas.microsoft.com/office/word/2010/wordprocessingInk" xmlns:wne="http://schemas.microsoft.com/office/word/2006/wordml" xmlns:wps="http://schemas.microsoft.com/office/word/2010/wordprocessingShape" mc:Ignorable="w14 w15 w16se w16cid w16 w16cex w16sdtdh wp14">
+  <w:comment w:id="0" w:author="Ekaterina Sadikova" w:date="2023-04-18T16:29:00Z" w:initials="ES">
+    <w:p>
+      <w:r>
+        <w:rPr>
+          <w:rStyle w:val="CommentReference"/>
+        </w:rPr>
+        <w:annotationRef/>
+      </w:r>
+      <w:r>
+        <w:rPr>
+          <w:color w:val="000000"/>
+          <w:sz w:val="20"/>
+          <w:szCs w:val="20"/>
+        </w:rPr>
+        <w:t>Emailed Laura Machlin to confirm on 4/18</w:t>
+      </w:r>
+    </w:p>
+  </w:comment>
+  <w:comment w:id="1" w:author="Ekaterina Sadikova" w:date="2023-05-03T12:21:00Z" w:initials="ES">
+    <w:p>
+      <w:r>
+        <w:rPr>
+          <w:rStyle w:val="CommentReference"/>
+        </w:rPr>
+        <w:annotationRef/>
+      </w:r>
+      <w:r>
+        <w:rPr>
+          <w:color w:val="000000"/>
+          <w:sz w:val="20"/>
+          <w:szCs w:val="20"/>
+        </w:rPr>
+        <w:t>No reply yet as of 5-3, followed up</w:t>
+      </w:r>
+    </w:p>
+  </w:comment>
+</w:comments>
+</file>
+
+<file path=word/commentsExtended.xml><?xml version="1.0" encoding="utf-8"?>
+<w15:commentsEx xmlns:wpc="http://schemas.microsoft.com/office/word/2010/wordprocessingCanvas" xmlns:cx="http://schemas.microsoft.com/office/drawing/2014/chartex" xmlns:cx1="http://schemas.microsoft.com/office/drawing/2015/9/8/chartex" xmlns:cx2="http://schemas.microsoft.com/office/drawing/2015/10/21/chartex" xmlns:cx3="http://schemas.microsoft.com/office/drawing/2016/5/9/chartex" xmlns:cx4="http://schemas.microsoft.com/office/drawing/2016/5/10/chartex" xmlns:cx5="http://schemas.microsoft.com/office/drawing/2016/5/11/chartex" xmlns:cx6="http://schemas.microsoft.com/office/drawing/2016/5/12/chartex" xmlns:cx7="http://schemas.microsoft.com/office/drawing/2016/5/13/chartex" xmlns:cx8="http://schemas.microsoft.com/office/drawing/2016/5/14/chartex" xmlns:mc="http://schemas.openxmlformats.org/markup-compatibility/2006" xmlns:aink="http://schemas.microsoft.com/office/drawing/2016/ink" xmlns:am3d="http://schemas.microsoft.com/office/drawing/2017/model3d" xmlns:o="urn:schemas-microsoft-com:office:office" xmlns:oel="http://schemas.microsoft.com/office/2019/extlst" xmlns:r="http://schemas.openxmlformats.org/officeDocument/2006/relationships" xmlns:m="http://schemas.openxmlformats.org/officeDocument/2006/math" xmlns:v="urn:schemas-microsoft-com:vml" xmlns:wp14="http://schemas.microsoft.com/office/word/2010/wordprocessingDrawing" xmlns:wp="http://schemas.openxmlformats.org/drawingml/2006/wordprocessingDrawing" xmlns:w10="urn:schemas-microsoft-com:office:word" xmlns:w="http://schemas.openxmlformats.org/wordprocessingml/2006/main" xmlns:w14="http://schemas.microsoft.com/office/word/2010/wordml" xmlns:w15="http://schemas.microsoft.com/office/word/2012/wordml" xmlns:w16cex="http://schemas.microsoft.com/office/word/2018/wordml/cex" xmlns:w16cid="http://schemas.microsoft.com/office/word/2016/wordml/cid" xmlns:w16="http://schemas.microsoft.com/office/word/2018/wordml" xmlns:w16du="http://schemas.microsoft.com/office/word/2023/wordml/word16du" xmlns:w16sdtdh="http://schemas.microsoft.com/office/word/2020/wordml/sdtdatahash" xmlns:w16se="http://schemas.microsoft.com/office/word/2015/wordml/symex" xmlns:wpg="http://schemas.microsoft.com/office/word/2010/wordprocessingGroup" xmlns:wpi="http://schemas.microsoft.com/office/word/2010/wordprocessingInk" xmlns:wne="http://schemas.microsoft.com/office/word/2006/wordml" xmlns:wps="http://schemas.microsoft.com/office/word/2010/wordprocessingShape" mc:Ignorable="w14 w15 w16se w16cid w16 w16cex w16sdtdh wp14">
+  <w15:commentEx w15:paraId="2873D1E9" w15:done="0"/>
+  <w15:commentEx w15:paraId="7E48AB56" w15:paraIdParent="2873D1E9" w15:done="0"/>
+</w15:commentsEx>
+</file>
+
+<file path=word/commentsExtensible.xml><?xml version="1.0" encoding="utf-8"?>
+<w16cex:commentsExtensible xmlns:wpc="http://schemas.microsoft.com/office/word/2010/wordprocessingCanvas" xmlns:cx="http://schemas.microsoft.com/office/drawing/2014/chartex" xmlns:cx1="http://schemas.microsoft.com/office/drawing/2015/9/8/chartex" xmlns:cx2="http://schemas.microsoft.com/office/drawing/2015/10/21/chartex" xmlns:cx3="http://schemas.microsoft.com/office/drawing/2016/5/9/chartex" xmlns:cx4="http://schemas.microsoft.com/office/drawing/2016/5/10/chartex" xmlns:cx5="http://schemas.microsoft.com/office/drawing/2016/5/11/chartex" xmlns:cx6="http://schemas.microsoft.com/office/drawing/2016/5/12/chartex" xmlns:cx7="http://schemas.microsoft.com/office/drawing/2016/5/13/chartex" xmlns:cx8="http://schemas.microsoft.com/office/drawing/2016/5/14/chartex" xmlns:mc="http://schemas.openxmlformats.org/markup-compatibility/2006" xmlns:aink="http://schemas.microsoft.com/office/drawing/2016/ink" xmlns:am3d="http://schemas.microsoft.com/office/drawing/2017/model3d" xmlns:o="urn:schemas-microsoft-com:office:office" xmlns:oel="http://schemas.microsoft.com/office/2019/extlst" xmlns:r="http://schemas.openxmlformats.org/officeDocument/2006/relationships" xmlns:m="http://schemas.openxmlformats.org/officeDocument/2006/math" xmlns:v="urn:schemas-microsoft-com:vml" xmlns:wp14="http://schemas.microsoft.com/office/word/2010/wordprocessingDrawing" xmlns:wp="http://schemas.openxmlformats.org/drawingml/2006/wordprocessingDrawing" xmlns:w10="urn:schemas-microsoft-com:office:word" xmlns:w="http://schemas.openxmlformats.org/wordprocessingml/2006/main" xmlns:w14="http://schemas.microsoft.com/office/word/2010/wordml" xmlns:w15="http://schemas.microsoft.com/office/word/2012/wordml" xmlns:w16cex="http://schemas.microsoft.com/office/word/2018/wordml/cex" xmlns:w16cid="http://schemas.microsoft.com/office/word/2016/wordml/cid" xmlns:w16="http://schemas.microsoft.com/office/word/2018/wordml" xmlns:w16du="http://schemas.microsoft.com/office/word/2023/wordml/word16du" xmlns:w16sdtdh="http://schemas.microsoft.com/office/word/2020/wordml/sdtdatahash" xmlns:w16se="http://schemas.microsoft.com/office/word/2015/wordml/symex" xmlns:wpg="http://schemas.microsoft.com/office/word/2010/wordprocessingGroup" xmlns:wpi="http://schemas.microsoft.com/office/word/2010/wordprocessingInk" xmlns:wne="http://schemas.microsoft.com/office/word/2006/wordml" xmlns:wps="http://schemas.microsoft.com/office/word/2010/wordprocessingShape" mc:Ignorable="w14 w15 w16se w16cid w16 w16cex w16sdtdh wp14">
+  <w16cex:commentExtensible w16cex:durableId="27E943E6" w16cex:dateUtc="2023-04-18T20:29:00Z"/>
+  <w16cex:commentExtensible w16cex:durableId="27FCD04F" w16cex:dateUtc="2023-05-03T16:21:00Z"/>
+</w16cex:commentsExtensible>
+</file>
+
+<file path=word/commentsIds.xml><?xml version="1.0" encoding="utf-8"?>
+<w16cid:commentsIds xmlns:wpc="http://schemas.microsoft.com/office/word/2010/wordprocessingCanvas" xmlns:cx="http://schemas.microsoft.com/office/drawing/2014/chartex" xmlns:cx1="http://schemas.microsoft.com/office/drawing/2015/9/8/chartex" xmlns:cx2="http://schemas.microsoft.com/office/drawing/2015/10/21/chartex" xmlns:cx3="http://schemas.microsoft.com/office/drawing/2016/5/9/chartex" xmlns:cx4="http://schemas.microsoft.com/office/drawing/2016/5/10/chartex" xmlns:cx5="http://schemas.microsoft.com/office/drawing/2016/5/11/chartex" xmlns:cx6="http://schemas.microsoft.com/office/drawing/2016/5/12/chartex" xmlns:cx7="http://schemas.microsoft.com/office/drawing/2016/5/13/chartex" xmlns:cx8="http://schemas.microsoft.com/office/drawing/2016/5/14/chartex" xmlns:mc="http://schemas.openxmlformats.org/markup-compatibility/2006" xmlns:aink="http://schemas.microsoft.com/office/drawing/2016/ink" xmlns:am3d="http://schemas.microsoft.com/office/drawing/2017/model3d" xmlns:o="urn:schemas-microsoft-com:office:office" xmlns:oel="http://schemas.microsoft.com/office/2019/extlst" xmlns:r="http://schemas.openxmlformats.org/officeDocument/2006/relationships" xmlns:m="http://schemas.openxmlformats.org/officeDocument/2006/math" xmlns:v="urn:schemas-microsoft-com:vml" xmlns:wp14="http://schemas.microsoft.com/office/word/2010/wordprocessingDrawing" xmlns:wp="http://schemas.openxmlformats.org/drawingml/2006/wordprocessingDrawing" xmlns:w10="urn:schemas-microsoft-com:office:word" xmlns:w="http://schemas.openxmlformats.org/wordprocessingml/2006/main" xmlns:w14="http://schemas.microsoft.com/office/word/2010/wordml" xmlns:w15="http://schemas.microsoft.com/office/word/2012/wordml" xmlns:w16cex="http://schemas.microsoft.com/office/word/2018/wordml/cex" xmlns:w16cid="http://schemas.microsoft.com/office/word/2016/wordml/cid" xmlns:w16="http://schemas.microsoft.com/office/word/2018/wordml" xmlns:w16du="http://schemas.microsoft.com/office/word/2023/wordml/word16du" xmlns:w16sdtdh="http://schemas.microsoft.com/office/word/2020/wordml/sdtdatahash" xmlns:w16se="http://schemas.microsoft.com/office/word/2015/wordml/symex" xmlns:wpg="http://schemas.microsoft.com/office/word/2010/wordprocessingGroup" xmlns:wpi="http://schemas.microsoft.com/office/word/2010/wordprocessingInk" xmlns:wne="http://schemas.microsoft.com/office/word/2006/wordml" xmlns:wps="http://schemas.microsoft.com/office/word/2010/wordprocessingShape" mc:Ignorable="w14 w15 w16se w16cid w16 w16cex w16sdtdh wp14">
+  <w16cid:commentId w16cid:paraId="2873D1E9" w16cid:durableId="27E943E6"/>
+  <w16cid:commentId w16cid:paraId="7E48AB56" w16cid:durableId="27FCD04F"/>
+</w16cid:commentsIds>
+</file>
+
+<file path=word/people.xml><?xml version="1.0" encoding="utf-8"?>
+<w15:people xmlns:wpc="http://schemas.microsoft.com/office/word/2010/wordprocessingCanvas" xmlns:cx="http://schemas.microsoft.com/office/drawing/2014/chartex" xmlns:cx1="http://schemas.microsoft.com/office/drawing/2015/9/8/chartex" xmlns:cx2="http://schemas.microsoft.com/office/drawing/2015/10/21/chartex" xmlns:cx3="http://schemas.microsoft.com/office/drawing/2016/5/9/chartex" xmlns:cx4="http://schemas.microsoft.com/office/drawing/2016/5/10/chartex" xmlns:cx5="http://schemas.microsoft.com/office/drawing/2016/5/11/chartex" xmlns:cx6="http://schemas.microsoft.com/office/drawing/2016/5/12/chartex" xmlns:cx7="http://schemas.microsoft.com/office/drawing/2016/5/13/chartex" xmlns:cx8="http://schemas.microsoft.com/office/drawing/2016/5/14/chartex" xmlns:mc="http://schemas.openxmlformats.org/markup-compatibility/2006" xmlns:aink="http://schemas.microsoft.com/office/drawing/2016/ink" xmlns:am3d="http://schemas.microsoft.com/office/drawing/2017/model3d" xmlns:o="urn:schemas-microsoft-com:office:office" xmlns:oel="http://schemas.microsoft.com/office/2019/extlst" xmlns:r="http://schemas.openxmlformats.org/officeDocument/2006/relationships" xmlns:m="http://schemas.openxmlformats.org/officeDocument/2006/math" xmlns:v="urn:schemas-microsoft-com:vml" xmlns:wp14="http://schemas.microsoft.com/office/word/2010/wordprocessingDrawing" xmlns:wp="http://schemas.openxmlformats.org/drawingml/2006/wordprocessingDrawing" xmlns:w10="urn:schemas-microsoft-com:office:word" xmlns:w="http://schemas.openxmlformats.org/wordprocessingml/2006/main" xmlns:w14="http://schemas.microsoft.com/office/word/2010/wordml" xmlns:w15="http://schemas.microsoft.com/office/word/2012/wordml" xmlns:w16cex="http://schemas.microsoft.com/office/word/2018/wordml/cex" xmlns:w16cid="http://schemas.microsoft.com/office/word/2016/wordml/cid" xmlns:w16="http://schemas.microsoft.com/office/word/2018/wordml" xmlns:w16du="http://schemas.microsoft.com/office/word/2023/wordml/word16du" xmlns:w16sdtdh="http://schemas.microsoft.com/office/word/2020/wordml/sdtdatahash" xmlns:w16se="http://schemas.microsoft.com/office/word/2015/wordml/symex" xmlns:wpg="http://schemas.microsoft.com/office/word/2010/wordprocessingGroup" xmlns:wpi="http://schemas.microsoft.com/office/word/2010/wordprocessingInk" xmlns:wne="http://schemas.microsoft.com/office/word/2006/wordml" xmlns:wps="http://schemas.microsoft.com/office/word/2010/wordprocessingShape" mc:Ignorable="w14 w15 w16se w16cid w16 w16cex w16sdtdh wp14">
+  <w15:person w15:author="Ekaterina Sadikova">
+    <w15:presenceInfo w15:providerId="Windows Live" w15:userId="9bb3796328e83e54"/>
+  </w15:person>
+</w15:people>
 </file>
 
 <file path=word/styles.xml><?xml version="1.0" encoding="utf-8"?>
@@ -13253,6 +16181,22 @@
       <w:szCs w:val="16"/>
     </w:rPr>
   </w:style>
+  <w:style w:type="character" w:styleId="Hyperlink">
+    <w:name w:val="Hyperlink"/>
+    <w:basedOn w:val="DefaultParagraphFont"/>
+    <w:uiPriority w:val="99"/>
+    <w:unhideWhenUsed/>
+    <w:rsid w:val="009E0C1E"/>
+    <w:rPr>
+      <w:color w:val="0563C1" w:themeColor="hyperlink"/>
+      <w:u w:val="single"/>
+    </w:rPr>
+  </w:style>
+  <w:style w:type="character" w:customStyle="1" w:styleId="gmail-apple-converted-space">
+    <w:name w:val="gmail-apple-converted-space"/>
+    <w:basedOn w:val="DefaultParagraphFont"/>
+    <w:rsid w:val="009E0C1E"/>
+  </w:style>
 </w:styles>
 </file>
 

</xml_diff>